<commit_message>
feat: finished initial proposal doc
</commit_message>
<xml_diff>
--- a/wagnerno-littekge.docx
+++ b/wagnerno-littekge.docx
@@ -1,23 +1,19 @@
 
 <file path=word/document.xml><?xml version="1.0" encoding="utf-8"?>
-<w:document xmlns:r="http://schemas.openxmlformats.org/officeDocument/2006/relationships" xmlns:wp="http://schemas.openxmlformats.org/drawingml/2006/wordprocessingDrawing" xmlns:w="http://schemas.openxmlformats.org/wordprocessingml/2006/main" xmlns:w10="urn:schemas-microsoft-com:office:word" xmlns:w14="http://schemas.microsoft.com/office/word/2010/wordml" xmlns:wps="http://schemas.microsoft.com/office/word/2010/wordprocessingShape" xmlns:wpg="http://schemas.microsoft.com/office/word/2010/wordprocessingGroup" xmlns:mc="http://schemas.openxmlformats.org/markup-compatibility/2006" xmlns:v="urn:schemas-microsoft-com:vml" xmlns:o="urn:schemas-microsoft-com:office:office" xmlns:m="http://schemas.openxmlformats.org/officeDocument/2006/math" mc:Ignorable="w14">
+<w:document xmlns:wpc="http://schemas.microsoft.com/office/word/2010/wordprocessingCanvas" xmlns:cx="http://schemas.microsoft.com/office/drawing/2014/chartex" xmlns:cx1="http://schemas.microsoft.com/office/drawing/2015/9/8/chartex" xmlns:cx2="http://schemas.microsoft.com/office/drawing/2015/10/21/chartex" xmlns:cx3="http://schemas.microsoft.com/office/drawing/2016/5/9/chartex" xmlns:cx4="http://schemas.microsoft.com/office/drawing/2016/5/10/chartex" xmlns:cx5="http://schemas.microsoft.com/office/drawing/2016/5/11/chartex" xmlns:cx6="http://schemas.microsoft.com/office/drawing/2016/5/12/chartex" xmlns:cx7="http://schemas.microsoft.com/office/drawing/2016/5/13/chartex" xmlns:cx8="http://schemas.microsoft.com/office/drawing/2016/5/14/chartex" xmlns:mc="http://schemas.openxmlformats.org/markup-compatibility/2006" xmlns:aink="http://schemas.microsoft.com/office/drawing/2016/ink" xmlns:am3d="http://schemas.microsoft.com/office/drawing/2017/model3d" xmlns:o="urn:schemas-microsoft-com:office:office" xmlns:r="http://schemas.openxmlformats.org/officeDocument/2006/relationships" xmlns:m="http://schemas.openxmlformats.org/officeDocument/2006/math" xmlns:v="urn:schemas-microsoft-com:vml" xmlns:wp14="http://schemas.microsoft.com/office/word/2010/wordprocessingDrawing" xmlns:wp="http://schemas.openxmlformats.org/drawingml/2006/wordprocessingDrawing" xmlns:w10="urn:schemas-microsoft-com:office:word" xmlns:w="http://schemas.openxmlformats.org/wordprocessingml/2006/main" xmlns:w14="http://schemas.microsoft.com/office/word/2010/wordml" xmlns:w15="http://schemas.microsoft.com/office/word/2012/wordml" xmlns:w16cex="http://schemas.microsoft.com/office/word/2018/wordml/cex" xmlns:w16cid="http://schemas.microsoft.com/office/word/2016/wordml/cid" xmlns:w16="http://schemas.microsoft.com/office/word/2018/wordml" xmlns:w16sdtdh="http://schemas.microsoft.com/office/word/2020/wordml/sdtdatahash" xmlns:w16se="http://schemas.microsoft.com/office/word/2015/wordml/symex" xmlns:wpg="http://schemas.microsoft.com/office/word/2010/wordprocessingGroup" xmlns:wpi="http://schemas.microsoft.com/office/word/2010/wordprocessingInk" xmlns:wne="http://schemas.microsoft.com/office/word/2006/wordml" xmlns:wps="http://schemas.microsoft.com/office/word/2010/wordprocessingShape" mc:Ignorable="w14 w15 w16se w16cid w16 w16cex w16sdtdh wp14">
   <w:body>
     <w:p>
       <w:pPr>
         <w:pStyle w:val="Body"/>
         <w:rPr>
-          <w:rFonts w:ascii="Aptos" w:cs="Aptos" w:hAnsi="Aptos" w:eastAsia="Aptos"/>
-          <w:b w:val="1"/>
-          <w:bCs w:val="1"/>
+          <w:b/>
+          <w:bCs/>
         </w:rPr>
       </w:pPr>
       <w:r>
         <w:rPr>
-          <w:rFonts w:ascii="Aptos" w:cs="Aptos" w:hAnsi="Aptos" w:eastAsia="Aptos"/>
-          <w:b w:val="1"/>
-          <w:bCs w:val="1"/>
-          <w:rtl w:val="0"/>
-          <w:lang w:val="nl-NL"/>
+          <w:b/>
+          <w:bCs/>
         </w:rPr>
         <w:t>Group Members: Gabe Litteken, Nat Wagner</w:t>
       </w:r>
@@ -26,17 +22,14 @@
       <w:pPr>
         <w:pStyle w:val="Body"/>
         <w:rPr>
-          <w:rFonts w:ascii="Aptos" w:cs="Aptos" w:hAnsi="Aptos" w:eastAsia="Aptos"/>
-          <w:b w:val="1"/>
-          <w:bCs w:val="1"/>
+          <w:b/>
+          <w:bCs/>
         </w:rPr>
       </w:pPr>
       <w:r>
         <w:rPr>
-          <w:rFonts w:ascii="Aptos" w:cs="Aptos" w:hAnsi="Aptos" w:eastAsia="Aptos"/>
-          <w:b w:val="1"/>
-          <w:bCs w:val="1"/>
-          <w:rtl w:val="0"/>
+          <w:b/>
+          <w:bCs/>
           <w:lang w:val="en-US"/>
         </w:rPr>
         <w:t>Initial Proposal:</w:t>
@@ -46,34 +39,23 @@
       <w:pPr>
         <w:pStyle w:val="Body"/>
         <w:rPr>
-          <w:rFonts w:ascii="Aptos" w:cs="Aptos" w:hAnsi="Aptos" w:eastAsia="Aptos"/>
-          <w:b w:val="1"/>
-          <w:bCs w:val="1"/>
+          <w:b/>
+          <w:bCs/>
         </w:rPr>
       </w:pPr>
       <w:r>
         <w:rPr>
-          <w:rFonts w:ascii="Aptos" w:cs="Aptos" w:hAnsi="Aptos" w:eastAsia="Aptos"/>
-          <w:b w:val="1"/>
-          <w:bCs w:val="1"/>
-          <w:rtl w:val="0"/>
+          <w:b/>
+          <w:bCs/>
           <w:lang w:val="en-US"/>
         </w:rPr>
         <w:t>Part 1</w:t>
       </w:r>
       <w:r>
         <w:rPr>
-          <w:rtl w:val="0"/>
-          <w:lang w:val="en-US"/>
-        </w:rPr>
-        <w:t xml:space="preserve"> – </w:t>
-      </w:r>
-      <w:r>
-        <w:rPr>
-          <w:rtl w:val="0"/>
-          <w:lang w:val="en-US"/>
-        </w:rPr>
-        <w:t>Processor</w:t>
+          <w:lang w:val="en-US"/>
+        </w:rPr>
+        <w:t xml:space="preserve"> – Processor</w:t>
       </w:r>
     </w:p>
     <w:p>
@@ -82,10 +64,29 @@
       </w:pPr>
       <w:r>
         <w:rPr>
-          <w:rtl w:val="0"/>
-          <w:lang w:val="en-US"/>
-        </w:rPr>
-        <w:t>We would like to create a processor based on the RISC-V (or a RISC-V subset) ISA to run on the FPGA. We plan to implement the ISA as a multi stage pipelined Von Neumann architecture. We chose the RISC-V because it provides an useful but small set of instructions and provides an interesting challenge in its implementation.</w:t>
+          <w:lang w:val="en-US"/>
+        </w:rPr>
+        <w:t xml:space="preserve">We would like to create a processor based on the RISC-V (or a RISC-V subset) ISA to run on the FPGA. We plan to implement the ISA as a multi stage pipelined Von Neumann </w:t>
+      </w:r>
+      <w:r>
+        <w:rPr>
+          <w:lang w:val="en-US"/>
+        </w:rPr>
+        <w:t xml:space="preserve">architecture. We chose the RISC-V because it provides </w:t>
+      </w:r>
+      <w:proofErr w:type="gramStart"/>
+      <w:r>
+        <w:rPr>
+          <w:lang w:val="en-US"/>
+        </w:rPr>
+        <w:t>an</w:t>
+      </w:r>
+      <w:proofErr w:type="gramEnd"/>
+      <w:r>
+        <w:rPr>
+          <w:lang w:val="en-US"/>
+        </w:rPr>
+        <w:t xml:space="preserve"> useful but small set of instructions and provides an interesting challenge in its implementation.</w:t>
       </w:r>
     </w:p>
     <w:p>
@@ -94,146 +95,15 @@
       </w:pPr>
       <w:r>
         <w:rPr>
-          <w:rtl w:val="0"/>
-          <w:lang w:val="en-US"/>
-        </w:rPr>
-        <w:t xml:space="preserve">Along with the processor we plan to build </w:t>
-      </w:r>
-      <w:r>
-        <w:rPr>
-          <w:rtl w:val="0"/>
-          <w:lang w:val="en-US"/>
-        </w:rPr>
-        <w:t>“</w:t>
-      </w:r>
-      <w:r>
-        <w:rPr>
-          <w:rtl w:val="0"/>
-          <w:lang w:val="en-US"/>
-        </w:rPr>
-        <w:t>drivers</w:t>
-      </w:r>
-      <w:r>
-        <w:rPr>
-          <w:rtl w:val="0"/>
-          <w:lang w:val="en-US"/>
-        </w:rPr>
-        <w:t xml:space="preserve">” </w:t>
-      </w:r>
-      <w:r>
-        <w:rPr>
-          <w:rtl w:val="0"/>
-          <w:lang w:val="en-US"/>
-        </w:rPr>
-        <w:t>to interface with the VGA and PS/2 ports on the DE1-SOC.</w:t>
-      </w:r>
-    </w:p>
-    <w:p>
-      <w:pPr>
-        <w:pStyle w:val="Body"/>
-        <w:rPr>
-          <w:b w:val="0"/>
-          <w:bCs w:val="0"/>
-        </w:rPr>
-      </w:pPr>
-      <w:r>
-        <w:rPr>
-          <w:b w:val="1"/>
-          <w:bCs w:val="1"/>
-          <w:rtl w:val="0"/>
-          <w:lang w:val="en-US"/>
-        </w:rPr>
-        <w:t>Part 2</w:t>
-      </w:r>
-      <w:r>
-        <w:rPr>
-          <w:b w:val="0"/>
-          <w:bCs w:val="0"/>
-          <w:rtl w:val="0"/>
-          <w:lang w:val="en-US"/>
-        </w:rPr>
-        <w:t xml:space="preserve"> – </w:t>
-      </w:r>
-      <w:r>
-        <w:rPr>
-          <w:b w:val="0"/>
-          <w:bCs w:val="0"/>
-          <w:rtl w:val="0"/>
-          <w:lang w:val="en-US"/>
-        </w:rPr>
-        <w:t>Assembler</w:t>
-      </w:r>
-    </w:p>
-    <w:p>
-      <w:pPr>
-        <w:pStyle w:val="Body"/>
-        <w:rPr>
-          <w:b w:val="0"/>
-          <w:bCs w:val="0"/>
-        </w:rPr>
-      </w:pPr>
-      <w:r>
-        <w:rPr>
-          <w:b w:val="0"/>
-          <w:bCs w:val="0"/>
-          <w:rtl w:val="0"/>
-          <w:lang w:val="en-US"/>
-        </w:rPr>
-        <w:t>We will also build a external assembler to convert a simple assembly language into machine readable binary. This will be written in C# or Java and will be used to demonstrate the capabilities of the processor.</w:t>
-      </w:r>
-    </w:p>
-    <w:p>
-      <w:pPr>
-        <w:pStyle w:val="Body"/>
-        <w:rPr>
-          <w:b w:val="0"/>
-          <w:bCs w:val="0"/>
-        </w:rPr>
-      </w:pPr>
-      <w:r>
-        <w:rPr>
-          <w:b w:val="1"/>
-          <w:bCs w:val="1"/>
-          <w:rtl w:val="0"/>
-          <w:lang w:val="en-US"/>
-        </w:rPr>
-        <w:t>The following parts are optional if we have time</w:t>
-      </w:r>
-    </w:p>
-    <w:p>
-      <w:pPr>
-        <w:pStyle w:val="Body"/>
-        <w:rPr>
-          <w:b w:val="0"/>
-          <w:bCs w:val="0"/>
-        </w:rPr>
-      </w:pPr>
-      <w:r>
-        <w:rPr>
-          <w:b w:val="1"/>
-          <w:bCs w:val="1"/>
-          <w:rtl w:val="0"/>
-          <w:lang w:val="en-US"/>
-        </w:rPr>
-        <w:t>Part 3</w:t>
-      </w:r>
-      <w:r>
-        <w:rPr>
-          <w:b w:val="0"/>
-          <w:bCs w:val="0"/>
-          <w:rtl w:val="0"/>
-          <w:lang w:val="en-US"/>
-        </w:rPr>
-        <w:t xml:space="preserve"> – </w:t>
-      </w:r>
-      <w:r>
-        <w:rPr>
-          <w:b w:val="0"/>
-          <w:bCs w:val="0"/>
-          <w:rtl w:val="0"/>
-          <w:lang w:val="en-US"/>
-        </w:rPr>
-        <w:t>Compiler</w:t>
+          <w:lang w:val="en-US"/>
+        </w:rPr>
+        <w:t>Along with the processor we plan to build “drivers” to interface with the VGA and PS/2 ports on the D</w:t>
+      </w:r>
+      <w:r>
+        <w:rPr>
+          <w:lang w:val="en-US"/>
+        </w:rPr>
+        <w:t>E1-SOC.</w:t>
       </w:r>
     </w:p>
     <w:p>
@@ -242,89 +112,257 @@
       </w:pPr>
       <w:r>
         <w:rPr>
-          <w:b w:val="0"/>
-          <w:bCs w:val="0"/>
-        </w:rPr>
+          <w:b/>
+          <w:bCs/>
+          <w:lang w:val="en-US"/>
+        </w:rPr>
+        <w:t>Part 2</w:t>
+      </w:r>
+      <w:r>
+        <w:rPr>
+          <w:lang w:val="en-US"/>
+        </w:rPr>
+        <w:t xml:space="preserve"> – Assembler</w:t>
+      </w:r>
+    </w:p>
+    <w:p>
+      <w:pPr>
+        <w:pStyle w:val="Body"/>
+      </w:pPr>
+      <w:r>
+        <w:rPr>
+          <w:lang w:val="en-US"/>
+        </w:rPr>
+        <w:t xml:space="preserve">We will also build </w:t>
+      </w:r>
+      <w:r>
+        <w:rPr>
+          <w:lang w:val="en-US"/>
+        </w:rPr>
+        <w:t>an</w:t>
+      </w:r>
+      <w:r>
+        <w:rPr>
+          <w:lang w:val="en-US"/>
+        </w:rPr>
+        <w:t xml:space="preserve"> external assembler to convert a simple assembly language into machine readable binary. This will be written in C# or Java and will be used to demonstrate the capabilities of the processor.</w:t>
+      </w:r>
+    </w:p>
+    <w:p>
+      <w:pPr>
+        <w:pStyle w:val="Body"/>
+      </w:pPr>
+      <w:r>
+        <w:rPr>
+          <w:b/>
+          <w:bCs/>
+          <w:lang w:val="en-US"/>
+        </w:rPr>
+        <w:t>The following parts</w:t>
+      </w:r>
+      <w:r>
+        <w:rPr>
+          <w:b/>
+          <w:bCs/>
+          <w:lang w:val="en-US"/>
+        </w:rPr>
+        <w:t xml:space="preserve"> </w:t>
+      </w:r>
+      <w:r>
+        <w:rPr>
+          <w:b/>
+          <w:bCs/>
+          <w:lang w:val="en-US"/>
+        </w:rPr>
+        <w:t xml:space="preserve">may be scrapped </w:t>
+      </w:r>
+      <w:r>
+        <w:rPr>
+          <w:b/>
+          <w:bCs/>
+          <w:lang w:val="en-US"/>
+        </w:rPr>
+        <w:t xml:space="preserve">if we have </w:t>
+      </w:r>
+      <w:r>
+        <w:rPr>
+          <w:b/>
+          <w:bCs/>
+          <w:lang w:val="en-US"/>
+        </w:rPr>
+        <w:t xml:space="preserve">run out of </w:t>
+      </w:r>
+      <w:r>
+        <w:rPr>
+          <w:b/>
+          <w:bCs/>
+          <w:lang w:val="en-US"/>
+        </w:rPr>
+        <w:t>time</w:t>
+      </w:r>
+    </w:p>
+    <w:p>
+      <w:pPr>
+        <w:pStyle w:val="Body"/>
+        <w:rPr>
+          <w:lang w:val="en-US"/>
+        </w:rPr>
+      </w:pPr>
+      <w:r>
+        <w:rPr>
+          <w:b/>
+          <w:bCs/>
+          <w:lang w:val="en-US"/>
+        </w:rPr>
+        <w:t>Part 3</w:t>
+      </w:r>
+      <w:r>
+        <w:rPr>
+          <w:lang w:val="en-US"/>
+        </w:rPr>
+        <w:t xml:space="preserve"> – Compiler</w:t>
+      </w:r>
+    </w:p>
+    <w:p>
+      <w:pPr>
+        <w:pStyle w:val="Body"/>
+        <w:rPr>
+          <w:lang w:val="en-US"/>
+        </w:rPr>
+      </w:pPr>
+      <w:r>
+        <w:rPr>
+          <w:lang w:val="en-US"/>
+        </w:rPr>
+        <w:t>We want to build a compiler to convert a simple C-like language into assembly code allowing us to more easily build higher level programs to run on the FPGA</w:t>
+      </w:r>
+      <w:r>
+        <w:rPr>
+          <w:lang w:val="en-US"/>
+        </w:rPr>
+        <w:t>.</w:t>
+      </w:r>
+    </w:p>
+    <w:p>
+      <w:pPr>
+        <w:pStyle w:val="Body"/>
+        <w:rPr>
+          <w:lang w:val="en-US"/>
+        </w:rPr>
+      </w:pPr>
+      <w:r>
+        <w:rPr>
+          <w:b/>
+          <w:bCs/>
+          <w:lang w:val="en-US"/>
+        </w:rPr>
+        <w:t>Part 4</w:t>
+      </w:r>
+      <w:r>
+        <w:rPr>
+          <w:lang w:val="en-US"/>
+        </w:rPr>
+        <w:t xml:space="preserve"> – 2D Game</w:t>
+      </w:r>
+    </w:p>
+    <w:p>
+      <w:pPr>
+        <w:pStyle w:val="Body"/>
+      </w:pPr>
+      <w:r>
+        <w:rPr>
+          <w:lang w:val="en-US"/>
+        </w:rPr>
+        <w:t xml:space="preserve">For the final part of our project, we want to build </w:t>
+      </w:r>
+      <w:r>
+        <w:rPr>
+          <w:lang w:val="en-US"/>
+        </w:rPr>
+        <w:t>a few simple games to run on the FPGA. If possible, we would like to build a pseudo 3d game based on the Wolfenstein 3D rendering method.</w:t>
       </w:r>
     </w:p>
     <w:sectPr>
-      <w:headerReference w:type="default" r:id="rId4"/>
-      <w:footerReference w:type="default" r:id="rId5"/>
-      <w:pgSz w:w="12240" w:h="15840" w:orient="portrait"/>
-      <w:pgMar w:top="1440" w:right="1440" w:bottom="1440" w:left="1440" w:header="720" w:footer="720"/>
-      <w:bidi w:val="0"/>
+      <w:headerReference w:type="default" r:id="rId6"/>
+      <w:footerReference w:type="default" r:id="rId7"/>
+      <w:pgSz w:w="12240" w:h="15840"/>
+      <w:pgMar w:top="1440" w:right="1440" w:bottom="1440" w:left="1440" w:header="720" w:footer="720" w:gutter="0"/>
+      <w:cols w:space="720"/>
     </w:sectPr>
   </w:body>
 </w:document>
 </file>
 
+<file path=word/endnotes.xml><?xml version="1.0" encoding="utf-8"?>
+<w:endnotes xmlns:wpc="http://schemas.microsoft.com/office/word/2010/wordprocessingCanvas" xmlns:cx="http://schemas.microsoft.com/office/drawing/2014/chartex" xmlns:cx1="http://schemas.microsoft.com/office/drawing/2015/9/8/chartex" xmlns:cx2="http://schemas.microsoft.com/office/drawing/2015/10/21/chartex" xmlns:cx3="http://schemas.microsoft.com/office/drawing/2016/5/9/chartex" xmlns:cx4="http://schemas.microsoft.com/office/drawing/2016/5/10/chartex" xmlns:cx5="http://schemas.microsoft.com/office/drawing/2016/5/11/chartex" xmlns:cx6="http://schemas.microsoft.com/office/drawing/2016/5/12/chartex" xmlns:cx7="http://schemas.microsoft.com/office/drawing/2016/5/13/chartex" xmlns:cx8="http://schemas.microsoft.com/office/drawing/2016/5/14/chartex" xmlns:mc="http://schemas.openxmlformats.org/markup-compatibility/2006" xmlns:aink="http://schemas.microsoft.com/office/drawing/2016/ink" xmlns:am3d="http://schemas.microsoft.com/office/drawing/2017/model3d" xmlns:o="urn:schemas-microsoft-com:office:office" xmlns:r="http://schemas.openxmlformats.org/officeDocument/2006/relationships" xmlns:m="http://schemas.openxmlformats.org/officeDocument/2006/math" xmlns:v="urn:schemas-microsoft-com:vml" xmlns:wp14="http://schemas.microsoft.com/office/word/2010/wordprocessingDrawing" xmlns:wp="http://schemas.openxmlformats.org/drawingml/2006/wordprocessingDrawing" xmlns:w10="urn:schemas-microsoft-com:office:word" xmlns:w="http://schemas.openxmlformats.org/wordprocessingml/2006/main" xmlns:w14="http://schemas.microsoft.com/office/word/2010/wordml" xmlns:w15="http://schemas.microsoft.com/office/word/2012/wordml" xmlns:w16cex="http://schemas.microsoft.com/office/word/2018/wordml/cex" xmlns:w16cid="http://schemas.microsoft.com/office/word/2016/wordml/cid" xmlns:w16="http://schemas.microsoft.com/office/word/2018/wordml" xmlns:w16sdtdh="http://schemas.microsoft.com/office/word/2020/wordml/sdtdatahash" xmlns:w16se="http://schemas.microsoft.com/office/word/2015/wordml/symex" xmlns:wpg="http://schemas.microsoft.com/office/word/2010/wordprocessingGroup" xmlns:wpi="http://schemas.microsoft.com/office/word/2010/wordprocessingInk" xmlns:wne="http://schemas.microsoft.com/office/word/2006/wordml" xmlns:wps="http://schemas.microsoft.com/office/word/2010/wordprocessingShape" mc:Ignorable="w14 w15 w16se w16cid w16 w16cex w16sdtdh wp14">
+  <w:endnote w:type="separator" w:id="-1">
+    <w:p>
+      <w:r>
+        <w:separator/>
+      </w:r>
+    </w:p>
+  </w:endnote>
+  <w:endnote w:type="continuationSeparator" w:id="0">
+    <w:p>
+      <w:r>
+        <w:continuationSeparator/>
+      </w:r>
+    </w:p>
+  </w:endnote>
+</w:endnotes>
+</file>
+
 <file path=word/footer1.xml><?xml version="1.0" encoding="utf-8"?>
-<w:ftr xmlns:r="http://schemas.openxmlformats.org/officeDocument/2006/relationships" xmlns:wp="http://schemas.openxmlformats.org/drawingml/2006/wordprocessingDrawing" xmlns:w="http://schemas.openxmlformats.org/wordprocessingml/2006/main" xmlns:w10="urn:schemas-microsoft-com:office:word" xmlns:w14="http://schemas.microsoft.com/office/word/2010/wordml" xmlns:wps="http://schemas.microsoft.com/office/word/2010/wordprocessingShape" xmlns:wpg="http://schemas.microsoft.com/office/word/2010/wordprocessingGroup" xmlns:mc="http://schemas.openxmlformats.org/markup-compatibility/2006" xmlns:v="urn:schemas-microsoft-com:vml" xmlns:o="urn:schemas-microsoft-com:office:office" xmlns:m="http://schemas.openxmlformats.org/officeDocument/2006/math" mc:Ignorable="w14">
+<w:ftr xmlns:wpc="http://schemas.microsoft.com/office/word/2010/wordprocessingCanvas" xmlns:cx="http://schemas.microsoft.com/office/drawing/2014/chartex" xmlns:cx1="http://schemas.microsoft.com/office/drawing/2015/9/8/chartex" xmlns:cx2="http://schemas.microsoft.com/office/drawing/2015/10/21/chartex" xmlns:cx3="http://schemas.microsoft.com/office/drawing/2016/5/9/chartex" xmlns:cx4="http://schemas.microsoft.com/office/drawing/2016/5/10/chartex" xmlns:cx5="http://schemas.microsoft.com/office/drawing/2016/5/11/chartex" xmlns:cx6="http://schemas.microsoft.com/office/drawing/2016/5/12/chartex" xmlns:cx7="http://schemas.microsoft.com/office/drawing/2016/5/13/chartex" xmlns:cx8="http://schemas.microsoft.com/office/drawing/2016/5/14/chartex" xmlns:mc="http://schemas.openxmlformats.org/markup-compatibility/2006" xmlns:aink="http://schemas.microsoft.com/office/drawing/2016/ink" xmlns:am3d="http://schemas.microsoft.com/office/drawing/2017/model3d" xmlns:o="urn:schemas-microsoft-com:office:office" xmlns:r="http://schemas.openxmlformats.org/officeDocument/2006/relationships" xmlns:m="http://schemas.openxmlformats.org/officeDocument/2006/math" xmlns:v="urn:schemas-microsoft-com:vml" xmlns:wp14="http://schemas.microsoft.com/office/word/2010/wordprocessingDrawing" xmlns:wp="http://schemas.openxmlformats.org/drawingml/2006/wordprocessingDrawing" xmlns:w10="urn:schemas-microsoft-com:office:word" xmlns:w="http://schemas.openxmlformats.org/wordprocessingml/2006/main" xmlns:w14="http://schemas.microsoft.com/office/word/2010/wordml" xmlns:w15="http://schemas.microsoft.com/office/word/2012/wordml" xmlns:w16cex="http://schemas.microsoft.com/office/word/2018/wordml/cex" xmlns:w16cid="http://schemas.microsoft.com/office/word/2016/wordml/cid" xmlns:w16="http://schemas.microsoft.com/office/word/2018/wordml" xmlns:w16sdtdh="http://schemas.microsoft.com/office/word/2020/wordml/sdtdatahash" xmlns:w16se="http://schemas.microsoft.com/office/word/2015/wordml/symex" xmlns:wpg="http://schemas.microsoft.com/office/word/2010/wordprocessingGroup" xmlns:wpi="http://schemas.microsoft.com/office/word/2010/wordprocessingInk" xmlns:wne="http://schemas.microsoft.com/office/word/2006/wordml" xmlns:wps="http://schemas.microsoft.com/office/word/2010/wordprocessingShape" mc:Ignorable="w14 w15 w16se w16cid w16 w16cex w16sdtdh wp14">
   <w:p>
     <w:pPr>
-      <w:pStyle w:val="Header &amp; Footer"/>
-      <w:bidi w:val="0"/>
+      <w:pStyle w:val="HeaderFooter"/>
     </w:pPr>
-    <w:r/>
   </w:p>
 </w:ftr>
 </file>
 
+<file path=word/footnotes.xml><?xml version="1.0" encoding="utf-8"?>
+<w:footnotes xmlns:wpc="http://schemas.microsoft.com/office/word/2010/wordprocessingCanvas" xmlns:cx="http://schemas.microsoft.com/office/drawing/2014/chartex" xmlns:cx1="http://schemas.microsoft.com/office/drawing/2015/9/8/chartex" xmlns:cx2="http://schemas.microsoft.com/office/drawing/2015/10/21/chartex" xmlns:cx3="http://schemas.microsoft.com/office/drawing/2016/5/9/chartex" xmlns:cx4="http://schemas.microsoft.com/office/drawing/2016/5/10/chartex" xmlns:cx5="http://schemas.microsoft.com/office/drawing/2016/5/11/chartex" xmlns:cx6="http://schemas.microsoft.com/office/drawing/2016/5/12/chartex" xmlns:cx7="http://schemas.microsoft.com/office/drawing/2016/5/13/chartex" xmlns:cx8="http://schemas.microsoft.com/office/drawing/2016/5/14/chartex" xmlns:mc="http://schemas.openxmlformats.org/markup-compatibility/2006" xmlns:aink="http://schemas.microsoft.com/office/drawing/2016/ink" xmlns:am3d="http://schemas.microsoft.com/office/drawing/2017/model3d" xmlns:o="urn:schemas-microsoft-com:office:office" xmlns:r="http://schemas.openxmlformats.org/officeDocument/2006/relationships" xmlns:m="http://schemas.openxmlformats.org/officeDocument/2006/math" xmlns:v="urn:schemas-microsoft-com:vml" xmlns:wp14="http://schemas.microsoft.com/office/word/2010/wordprocessingDrawing" xmlns:wp="http://schemas.openxmlformats.org/drawingml/2006/wordprocessingDrawing" xmlns:w10="urn:schemas-microsoft-com:office:word" xmlns:w="http://schemas.openxmlformats.org/wordprocessingml/2006/main" xmlns:w14="http://schemas.microsoft.com/office/word/2010/wordml" xmlns:w15="http://schemas.microsoft.com/office/word/2012/wordml" xmlns:w16cex="http://schemas.microsoft.com/office/word/2018/wordml/cex" xmlns:w16cid="http://schemas.microsoft.com/office/word/2016/wordml/cid" xmlns:w16="http://schemas.microsoft.com/office/word/2018/wordml" xmlns:w16sdtdh="http://schemas.microsoft.com/office/word/2020/wordml/sdtdatahash" xmlns:w16se="http://schemas.microsoft.com/office/word/2015/wordml/symex" xmlns:wpg="http://schemas.microsoft.com/office/word/2010/wordprocessingGroup" xmlns:wpi="http://schemas.microsoft.com/office/word/2010/wordprocessingInk" xmlns:wne="http://schemas.microsoft.com/office/word/2006/wordml" xmlns:wps="http://schemas.microsoft.com/office/word/2010/wordprocessingShape" mc:Ignorable="w14 w15 w16se w16cid w16 w16cex w16sdtdh wp14">
+  <w:footnote w:type="separator" w:id="-1">
+    <w:p>
+      <w:r>
+        <w:separator/>
+      </w:r>
+    </w:p>
+  </w:footnote>
+  <w:footnote w:type="continuationSeparator" w:id="0">
+    <w:p>
+      <w:r>
+        <w:continuationSeparator/>
+      </w:r>
+    </w:p>
+  </w:footnote>
+</w:footnotes>
+</file>
+
 <file path=word/header1.xml><?xml version="1.0" encoding="utf-8"?>
-<w:hdr xmlns:r="http://schemas.openxmlformats.org/officeDocument/2006/relationships" xmlns:wp="http://schemas.openxmlformats.org/drawingml/2006/wordprocessingDrawing" xmlns:w="http://schemas.openxmlformats.org/wordprocessingml/2006/main" xmlns:w10="urn:schemas-microsoft-com:office:word" xmlns:w14="http://schemas.microsoft.com/office/word/2010/wordml" xmlns:wps="http://schemas.microsoft.com/office/word/2010/wordprocessingShape" xmlns:wpg="http://schemas.microsoft.com/office/word/2010/wordprocessingGroup" xmlns:mc="http://schemas.openxmlformats.org/markup-compatibility/2006" xmlns:v="urn:schemas-microsoft-com:vml" xmlns:o="urn:schemas-microsoft-com:office:office" xmlns:m="http://schemas.openxmlformats.org/officeDocument/2006/math" mc:Ignorable="w14">
+<w:hdr xmlns:wpc="http://schemas.microsoft.com/office/word/2010/wordprocessingCanvas" xmlns:cx="http://schemas.microsoft.com/office/drawing/2014/chartex" xmlns:cx1="http://schemas.microsoft.com/office/drawing/2015/9/8/chartex" xmlns:cx2="http://schemas.microsoft.com/office/drawing/2015/10/21/chartex" xmlns:cx3="http://schemas.microsoft.com/office/drawing/2016/5/9/chartex" xmlns:cx4="http://schemas.microsoft.com/office/drawing/2016/5/10/chartex" xmlns:cx5="http://schemas.microsoft.com/office/drawing/2016/5/11/chartex" xmlns:cx6="http://schemas.microsoft.com/office/drawing/2016/5/12/chartex" xmlns:cx7="http://schemas.microsoft.com/office/drawing/2016/5/13/chartex" xmlns:cx8="http://schemas.microsoft.com/office/drawing/2016/5/14/chartex" xmlns:mc="http://schemas.openxmlformats.org/markup-compatibility/2006" xmlns:aink="http://schemas.microsoft.com/office/drawing/2016/ink" xmlns:am3d="http://schemas.microsoft.com/office/drawing/2017/model3d" xmlns:o="urn:schemas-microsoft-com:office:office" xmlns:r="http://schemas.openxmlformats.org/officeDocument/2006/relationships" xmlns:m="http://schemas.openxmlformats.org/officeDocument/2006/math" xmlns:v="urn:schemas-microsoft-com:vml" xmlns:wp14="http://schemas.microsoft.com/office/word/2010/wordprocessingDrawing" xmlns:wp="http://schemas.openxmlformats.org/drawingml/2006/wordprocessingDrawing" xmlns:w10="urn:schemas-microsoft-com:office:word" xmlns:w="http://schemas.openxmlformats.org/wordprocessingml/2006/main" xmlns:w14="http://schemas.microsoft.com/office/word/2010/wordml" xmlns:w15="http://schemas.microsoft.com/office/word/2012/wordml" xmlns:w16cex="http://schemas.microsoft.com/office/word/2018/wordml/cex" xmlns:w16cid="http://schemas.microsoft.com/office/word/2016/wordml/cid" xmlns:w16="http://schemas.microsoft.com/office/word/2018/wordml" xmlns:w16sdtdh="http://schemas.microsoft.com/office/word/2020/wordml/sdtdatahash" xmlns:w16se="http://schemas.microsoft.com/office/word/2015/wordml/symex" xmlns:wpg="http://schemas.microsoft.com/office/word/2010/wordprocessingGroup" xmlns:wpi="http://schemas.microsoft.com/office/word/2010/wordprocessingInk" xmlns:wne="http://schemas.microsoft.com/office/word/2006/wordml" xmlns:wps="http://schemas.microsoft.com/office/word/2010/wordprocessingShape" mc:Ignorable="w14 w15 w16se w16cid w16 w16cex w16sdtdh wp14">
   <w:p>
     <w:pPr>
-      <w:pStyle w:val="Header &amp; Footer"/>
-      <w:bidi w:val="0"/>
+      <w:pStyle w:val="HeaderFooter"/>
     </w:pPr>
-    <w:r/>
   </w:p>
 </w:hdr>
 </file>
 
 <file path=word/styles.xml><?xml version="1.0" encoding="utf-8"?>
-<w:styles xmlns:w="http://schemas.openxmlformats.org/wordprocessingml/2006/main" xmlns:mc="http://schemas.openxmlformats.org/markup-compatibility/2006" xmlns:w14="http://schemas.microsoft.com/office/word/2010/wordml" mc:Ignorable="w14">
+<w:styles xmlns:mc="http://schemas.openxmlformats.org/markup-compatibility/2006" xmlns:r="http://schemas.openxmlformats.org/officeDocument/2006/relationships" xmlns:w="http://schemas.openxmlformats.org/wordprocessingml/2006/main" xmlns:w14="http://schemas.microsoft.com/office/word/2010/wordml" xmlns:w15="http://schemas.microsoft.com/office/word/2012/wordml" xmlns:w16cex="http://schemas.microsoft.com/office/word/2018/wordml/cex" xmlns:w16cid="http://schemas.microsoft.com/office/word/2016/wordml/cid" xmlns:w16="http://schemas.microsoft.com/office/word/2018/wordml" xmlns:w16sdtdh="http://schemas.microsoft.com/office/word/2020/wordml/sdtdatahash" xmlns:w16se="http://schemas.microsoft.com/office/word/2015/wordml/symex" mc:Ignorable="w14 w15 w16se w16cid w16 w16cex w16sdtdh">
   <w:docDefaults>
     <w:rPrDefault>
       <w:rPr>
-        <w:rFonts w:ascii="Times New Roman" w:cs="Times New Roman" w:hAnsi="Times New Roman" w:eastAsia="Arial Unicode MS"/>
-        <w:b w:val="0"/>
-        <w:bCs w:val="0"/>
-        <w:i w:val="0"/>
-        <w:iCs w:val="0"/>
-        <w:caps w:val="0"/>
-        <w:smallCaps w:val="0"/>
-        <w:strike w:val="0"/>
-        <w:dstrike w:val="0"/>
-        <w:outline w:val="0"/>
-        <w:emboss w:val="0"/>
-        <w:imprint w:val="0"/>
-        <w:vanish w:val="0"/>
-        <w:color w:val="auto"/>
-        <w:spacing w:val="0"/>
-        <w:w w:val="100"/>
-        <w:kern w:val="0"/>
-        <w:position w:val="0"/>
-        <w:sz w:val="20"/>
-        <w:szCs w:val="20"/>
-        <w:u w:val="none" w:color="auto"/>
+        <w:rFonts w:ascii="Times New Roman" w:eastAsia="Arial Unicode MS" w:hAnsi="Times New Roman" w:cs="Times New Roman"/>
         <w:bdr w:val="nil"/>
-        <w:vertAlign w:val="baseline"/>
-        <w:lang/>
+        <w:lang w:val="en-US" w:eastAsia="en-US" w:bidi="ar-SA"/>
       </w:rPr>
     </w:rPrDefault>
     <w:pPrDefault>
       <w:pPr>
-        <w:keepNext w:val="0"/>
-        <w:keepLines w:val="0"/>
-        <w:pageBreakBefore w:val="0"/>
-        <w:framePr w:anchorLock="0" w:w="0" w:h="0" w:vSpace="0" w:hSpace="0" w:xAlign="left" w:y="0" w:hRule="exact" w:vAnchor="margin"/>
-        <w:widowControl w:val="1"/>
-        <w:numPr>
-          <w:ilvl w:val="0"/>
-          <w:numId w:val="0"/>
-        </w:numPr>
-        <w:suppressLineNumbers w:val="0"/>
         <w:pBdr>
           <w:top w:val="nil"/>
           <w:left w:val="nil"/>
@@ -333,28 +371,421 @@
           <w:between w:val="nil"/>
           <w:bar w:val="nil"/>
         </w:pBdr>
-        <w:shd w:val="clear" w:color="auto" w:fill="auto"/>
-        <w:suppressAutoHyphens w:val="0"/>
-        <w:spacing w:before="0" w:beforeAutospacing="0" w:after="0" w:afterAutospacing="0" w:line="240" w:lineRule="auto"/>
-        <w:ind w:left="0" w:right="0" w:firstLine="0"/>
-        <w:jc w:val="left"/>
-        <w:outlineLvl w:val="9"/>
       </w:pPr>
     </w:pPrDefault>
   </w:docDefaults>
+  <w:latentStyles w:defLockedState="0" w:defUIPriority="99" w:defSemiHidden="0" w:defUnhideWhenUsed="0" w:defQFormat="0" w:count="376">
+    <w:lsdException w:name="Normal" w:uiPriority="0" w:qFormat="1"/>
+    <w:lsdException w:name="heading 1" w:uiPriority="9" w:qFormat="1"/>
+    <w:lsdException w:name="heading 2" w:semiHidden="1" w:uiPriority="9" w:unhideWhenUsed="1" w:qFormat="1"/>
+    <w:lsdException w:name="heading 3" w:semiHidden="1" w:uiPriority="9" w:unhideWhenUsed="1" w:qFormat="1"/>
+    <w:lsdException w:name="heading 4" w:semiHidden="1" w:uiPriority="9" w:unhideWhenUsed="1" w:qFormat="1"/>
+    <w:lsdException w:name="heading 5" w:semiHidden="1" w:uiPriority="9" w:unhideWhenUsed="1" w:qFormat="1"/>
+    <w:lsdException w:name="heading 6" w:semiHidden="1" w:uiPriority="9" w:unhideWhenUsed="1" w:qFormat="1"/>
+    <w:lsdException w:name="heading 7" w:semiHidden="1" w:uiPriority="9" w:unhideWhenUsed="1" w:qFormat="1"/>
+    <w:lsdException w:name="heading 8" w:semiHidden="1" w:uiPriority="9" w:unhideWhenUsed="1" w:qFormat="1"/>
+    <w:lsdException w:name="heading 9" w:semiHidden="1" w:uiPriority="9" w:unhideWhenUsed="1" w:qFormat="1"/>
+    <w:lsdException w:name="index 1" w:semiHidden="1" w:unhideWhenUsed="1"/>
+    <w:lsdException w:name="index 2" w:semiHidden="1" w:unhideWhenUsed="1"/>
+    <w:lsdException w:name="index 3" w:semiHidden="1" w:unhideWhenUsed="1"/>
+    <w:lsdException w:name="index 4" w:semiHidden="1" w:unhideWhenUsed="1"/>
+    <w:lsdException w:name="index 5" w:semiHidden="1" w:unhideWhenUsed="1"/>
+    <w:lsdException w:name="index 6" w:semiHidden="1" w:unhideWhenUsed="1"/>
+    <w:lsdException w:name="index 7" w:semiHidden="1" w:unhideWhenUsed="1"/>
+    <w:lsdException w:name="index 8" w:semiHidden="1" w:unhideWhenUsed="1"/>
+    <w:lsdException w:name="index 9" w:semiHidden="1" w:unhideWhenUsed="1"/>
+    <w:lsdException w:name="toc 1" w:semiHidden="1" w:uiPriority="39" w:unhideWhenUsed="1"/>
+    <w:lsdException w:name="toc 2" w:semiHidden="1" w:uiPriority="39" w:unhideWhenUsed="1"/>
+    <w:lsdException w:name="toc 3" w:semiHidden="1" w:uiPriority="39" w:unhideWhenUsed="1"/>
+    <w:lsdException w:name="toc 4" w:semiHidden="1" w:uiPriority="39" w:unhideWhenUsed="1"/>
+    <w:lsdException w:name="toc 5" w:semiHidden="1" w:uiPriority="39" w:unhideWhenUsed="1"/>
+    <w:lsdException w:name="toc 6" w:semiHidden="1" w:uiPriority="39" w:unhideWhenUsed="1"/>
+    <w:lsdException w:name="toc 7" w:semiHidden="1" w:uiPriority="39" w:unhideWhenUsed="1"/>
+    <w:lsdException w:name="toc 8" w:semiHidden="1" w:uiPriority="39" w:unhideWhenUsed="1"/>
+    <w:lsdException w:name="toc 9" w:semiHidden="1" w:uiPriority="39" w:unhideWhenUsed="1"/>
+    <w:lsdException w:name="Normal Indent" w:semiHidden="1" w:unhideWhenUsed="1"/>
+    <w:lsdException w:name="footnote text" w:semiHidden="1" w:unhideWhenUsed="1"/>
+    <w:lsdException w:name="annotation text" w:semiHidden="1" w:unhideWhenUsed="1"/>
+    <w:lsdException w:name="header" w:semiHidden="1" w:unhideWhenUsed="1"/>
+    <w:lsdException w:name="footer" w:semiHidden="1" w:unhideWhenUsed="1"/>
+    <w:lsdException w:name="index heading" w:semiHidden="1" w:unhideWhenUsed="1"/>
+    <w:lsdException w:name="caption" w:semiHidden="1" w:uiPriority="35" w:unhideWhenUsed="1" w:qFormat="1"/>
+    <w:lsdException w:name="table of figures" w:semiHidden="1" w:unhideWhenUsed="1"/>
+    <w:lsdException w:name="envelope address" w:semiHidden="1" w:unhideWhenUsed="1"/>
+    <w:lsdException w:name="envelope return" w:semiHidden="1" w:unhideWhenUsed="1"/>
+    <w:lsdException w:name="footnote reference" w:semiHidden="1" w:unhideWhenUsed="1"/>
+    <w:lsdException w:name="annotation reference" w:semiHidden="1" w:unhideWhenUsed="1"/>
+    <w:lsdException w:name="line number" w:semiHidden="1" w:unhideWhenUsed="1"/>
+    <w:lsdException w:name="page number" w:semiHidden="1" w:unhideWhenUsed="1"/>
+    <w:lsdException w:name="endnote reference" w:semiHidden="1" w:unhideWhenUsed="1"/>
+    <w:lsdException w:name="endnote text" w:semiHidden="1" w:unhideWhenUsed="1"/>
+    <w:lsdException w:name="table of authorities" w:semiHidden="1" w:unhideWhenUsed="1"/>
+    <w:lsdException w:name="macro" w:semiHidden="1" w:unhideWhenUsed="1"/>
+    <w:lsdException w:name="toa heading" w:semiHidden="1" w:unhideWhenUsed="1"/>
+    <w:lsdException w:name="List" w:semiHidden="1" w:unhideWhenUsed="1"/>
+    <w:lsdException w:name="List Bullet" w:semiHidden="1" w:unhideWhenUsed="1"/>
+    <w:lsdException w:name="List Number" w:semiHidden="1" w:unhideWhenUsed="1"/>
+    <w:lsdException w:name="List 2" w:semiHidden="1" w:unhideWhenUsed="1"/>
+    <w:lsdException w:name="List 3" w:semiHidden="1" w:unhideWhenUsed="1"/>
+    <w:lsdException w:name="List 4" w:semiHidden="1" w:unhideWhenUsed="1"/>
+    <w:lsdException w:name="List 5" w:semiHidden="1" w:unhideWhenUsed="1"/>
+    <w:lsdException w:name="List Bullet 2" w:semiHidden="1" w:unhideWhenUsed="1"/>
+    <w:lsdException w:name="List Bullet 3" w:semiHidden="1" w:unhideWhenUsed="1"/>
+    <w:lsdException w:name="List Bullet 4" w:semiHidden="1" w:unhideWhenUsed="1"/>
+    <w:lsdException w:name="List Bullet 5" w:semiHidden="1" w:unhideWhenUsed="1"/>
+    <w:lsdException w:name="List Number 2" w:semiHidden="1" w:unhideWhenUsed="1"/>
+    <w:lsdException w:name="List Number 3" w:semiHidden="1" w:unhideWhenUsed="1"/>
+    <w:lsdException w:name="List Number 4" w:semiHidden="1" w:unhideWhenUsed="1"/>
+    <w:lsdException w:name="List Number 5" w:semiHidden="1" w:unhideWhenUsed="1"/>
+    <w:lsdException w:name="Title" w:uiPriority="10" w:qFormat="1"/>
+    <w:lsdException w:name="Closing" w:semiHidden="1" w:unhideWhenUsed="1"/>
+    <w:lsdException w:name="Signature" w:semiHidden="1" w:unhideWhenUsed="1"/>
+    <w:lsdException w:name="Default Paragraph Font" w:semiHidden="1" w:uiPriority="1" w:unhideWhenUsed="1"/>
+    <w:lsdException w:name="Body Text" w:semiHidden="1" w:unhideWhenUsed="1"/>
+    <w:lsdException w:name="Body Text Indent" w:semiHidden="1" w:unhideWhenUsed="1"/>
+    <w:lsdException w:name="List Continue" w:semiHidden="1" w:unhideWhenUsed="1"/>
+    <w:lsdException w:name="List Continue 2" w:semiHidden="1" w:unhideWhenUsed="1"/>
+    <w:lsdException w:name="List Continue 3" w:semiHidden="1" w:unhideWhenUsed="1"/>
+    <w:lsdException w:name="List Continue 4" w:semiHidden="1" w:unhideWhenUsed="1"/>
+    <w:lsdException w:name="List Continue 5" w:semiHidden="1" w:unhideWhenUsed="1"/>
+    <w:lsdException w:name="Message Header" w:semiHidden="1" w:unhideWhenUsed="1"/>
+    <w:lsdException w:name="Subtitle" w:uiPriority="11" w:qFormat="1"/>
+    <w:lsdException w:name="Salutation" w:semiHidden="1" w:unhideWhenUsed="1"/>
+    <w:lsdException w:name="Date" w:semiHidden="1" w:unhideWhenUsed="1"/>
+    <w:lsdException w:name="Body Text First Indent" w:semiHidden="1" w:unhideWhenUsed="1"/>
+    <w:lsdException w:name="Body Text First Indent 2" w:semiHidden="1" w:unhideWhenUsed="1"/>
+    <w:lsdException w:name="Note Heading" w:semiHidden="1" w:unhideWhenUsed="1"/>
+    <w:lsdException w:name="Body Text 2" w:semiHidden="1" w:unhideWhenUsed="1"/>
+    <w:lsdException w:name="Body Text 3" w:semiHidden="1" w:unhideWhenUsed="1"/>
+    <w:lsdException w:name="Body Text Indent 2" w:semiHidden="1" w:unhideWhenUsed="1"/>
+    <w:lsdException w:name="Body Text Indent 3" w:semiHidden="1" w:unhideWhenUsed="1"/>
+    <w:lsdException w:name="Block Text" w:semiHidden="1" w:unhideWhenUsed="1"/>
+    <w:lsdException w:name="Hyperlink" w:semiHidden="1" w:unhideWhenUsed="1"/>
+    <w:lsdException w:name="FollowedHyperlink" w:semiHidden="1" w:unhideWhenUsed="1"/>
+    <w:lsdException w:name="Strong" w:uiPriority="22" w:qFormat="1"/>
+    <w:lsdException w:name="Emphasis" w:uiPriority="20" w:qFormat="1"/>
+    <w:lsdException w:name="Document Map" w:semiHidden="1" w:unhideWhenUsed="1"/>
+    <w:lsdException w:name="Plain Text" w:semiHidden="1" w:unhideWhenUsed="1"/>
+    <w:lsdException w:name="E-mail Signature" w:semiHidden="1" w:unhideWhenUsed="1"/>
+    <w:lsdException w:name="HTML Top of Form" w:semiHidden="1" w:unhideWhenUsed="1"/>
+    <w:lsdException w:name="HTML Bottom of Form" w:semiHidden="1" w:unhideWhenUsed="1"/>
+    <w:lsdException w:name="Normal (Web)" w:semiHidden="1" w:unhideWhenUsed="1"/>
+    <w:lsdException w:name="HTML Acronym" w:semiHidden="1" w:unhideWhenUsed="1"/>
+    <w:lsdException w:name="HTML Address" w:semiHidden="1" w:unhideWhenUsed="1"/>
+    <w:lsdException w:name="HTML Cite" w:semiHidden="1" w:unhideWhenUsed="1"/>
+    <w:lsdException w:name="HTML Code" w:semiHidden="1" w:unhideWhenUsed="1"/>
+    <w:lsdException w:name="HTML Definition" w:semiHidden="1" w:unhideWhenUsed="1"/>
+    <w:lsdException w:name="HTML Keyboard" w:semiHidden="1" w:unhideWhenUsed="1"/>
+    <w:lsdException w:name="HTML Preformatted" w:semiHidden="1" w:unhideWhenUsed="1"/>
+    <w:lsdException w:name="HTML Sample" w:semiHidden="1" w:unhideWhenUsed="1"/>
+    <w:lsdException w:name="HTML Typewriter" w:semiHidden="1" w:unhideWhenUsed="1"/>
+    <w:lsdException w:name="HTML Variable" w:semiHidden="1" w:unhideWhenUsed="1"/>
+    <w:lsdException w:name="Normal Table" w:semiHidden="1" w:unhideWhenUsed="1"/>
+    <w:lsdException w:name="annotation subject" w:semiHidden="1" w:unhideWhenUsed="1"/>
+    <w:lsdException w:name="No List" w:semiHidden="1" w:unhideWhenUsed="1"/>
+    <w:lsdException w:name="Outline List 1" w:semiHidden="1" w:unhideWhenUsed="1"/>
+    <w:lsdException w:name="Outline List 2" w:semiHidden="1" w:unhideWhenUsed="1"/>
+    <w:lsdException w:name="Outline List 3" w:semiHidden="1" w:unhideWhenUsed="1"/>
+    <w:lsdException w:name="Table Simple 1" w:semiHidden="1" w:unhideWhenUsed="1"/>
+    <w:lsdException w:name="Table Simple 2" w:semiHidden="1" w:unhideWhenUsed="1"/>
+    <w:lsdException w:name="Table Simple 3" w:semiHidden="1" w:unhideWhenUsed="1"/>
+    <w:lsdException w:name="Table Classic 1" w:semiHidden="1" w:unhideWhenUsed="1"/>
+    <w:lsdException w:name="Table Classic 2" w:semiHidden="1" w:unhideWhenUsed="1"/>
+    <w:lsdException w:name="Table Classic 3" w:semiHidden="1" w:unhideWhenUsed="1"/>
+    <w:lsdException w:name="Table Classic 4" w:semiHidden="1" w:unhideWhenUsed="1"/>
+    <w:lsdException w:name="Table Colorful 1" w:semiHidden="1" w:unhideWhenUsed="1"/>
+    <w:lsdException w:name="Table Colorful 2" w:semiHidden="1" w:unhideWhenUsed="1"/>
+    <w:lsdException w:name="Table Colorful 3" w:semiHidden="1" w:unhideWhenUsed="1"/>
+    <w:lsdException w:name="Table Columns 1" w:semiHidden="1" w:unhideWhenUsed="1"/>
+    <w:lsdException w:name="Table Columns 2" w:semiHidden="1" w:unhideWhenUsed="1"/>
+    <w:lsdException w:name="Table Columns 3" w:semiHidden="1" w:unhideWhenUsed="1"/>
+    <w:lsdException w:name="Table Columns 4" w:semiHidden="1" w:unhideWhenUsed="1"/>
+    <w:lsdException w:name="Table Columns 5" w:semiHidden="1" w:unhideWhenUsed="1"/>
+    <w:lsdException w:name="Table Grid 1" w:semiHidden="1" w:unhideWhenUsed="1"/>
+    <w:lsdException w:name="Table Grid 2" w:semiHidden="1" w:unhideWhenUsed="1"/>
+    <w:lsdException w:name="Table Grid 3" w:semiHidden="1" w:unhideWhenUsed="1"/>
+    <w:lsdException w:name="Table Grid 4" w:semiHidden="1" w:unhideWhenUsed="1"/>
+    <w:lsdException w:name="Table Grid 5" w:semiHidden="1" w:unhideWhenUsed="1"/>
+    <w:lsdException w:name="Table Grid 6" w:semiHidden="1" w:unhideWhenUsed="1"/>
+    <w:lsdException w:name="Table Grid 7" w:semiHidden="1" w:unhideWhenUsed="1"/>
+    <w:lsdException w:name="Table Grid 8" w:semiHidden="1" w:unhideWhenUsed="1"/>
+    <w:lsdException w:name="Table List 1" w:semiHidden="1" w:unhideWhenUsed="1"/>
+    <w:lsdException w:name="Table List 2" w:semiHidden="1" w:unhideWhenUsed="1"/>
+    <w:lsdException w:name="Table List 3" w:semiHidden="1" w:unhideWhenUsed="1"/>
+    <w:lsdException w:name="Table List 4" w:semiHidden="1" w:unhideWhenUsed="1"/>
+    <w:lsdException w:name="Table List 5" w:semiHidden="1" w:unhideWhenUsed="1"/>
+    <w:lsdException w:name="Table List 6" w:semiHidden="1" w:unhideWhenUsed="1"/>
+    <w:lsdException w:name="Table List 7" w:semiHidden="1" w:unhideWhenUsed="1"/>
+    <w:lsdException w:name="Table List 8" w:semiHidden="1" w:unhideWhenUsed="1"/>
+    <w:lsdException w:name="Table 3D effects 1" w:semiHidden="1" w:unhideWhenUsed="1"/>
+    <w:lsdException w:name="Table 3D effects 2" w:semiHidden="1" w:unhideWhenUsed="1"/>
+    <w:lsdException w:name="Table 3D effects 3" w:semiHidden="1" w:unhideWhenUsed="1"/>
+    <w:lsdException w:name="Table Contemporary" w:semiHidden="1" w:unhideWhenUsed="1"/>
+    <w:lsdException w:name="Table Elegant" w:semiHidden="1" w:unhideWhenUsed="1"/>
+    <w:lsdException w:name="Table Professional" w:semiHidden="1" w:unhideWhenUsed="1"/>
+    <w:lsdException w:name="Table Subtle 1" w:semiHidden="1" w:unhideWhenUsed="1"/>
+    <w:lsdException w:name="Table Subtle 2" w:semiHidden="1" w:unhideWhenUsed="1"/>
+    <w:lsdException w:name="Table Web 1" w:semiHidden="1" w:unhideWhenUsed="1"/>
+    <w:lsdException w:name="Table Web 2" w:semiHidden="1" w:unhideWhenUsed="1"/>
+    <w:lsdException w:name="Table Web 3" w:semiHidden="1" w:unhideWhenUsed="1"/>
+    <w:lsdException w:name="Balloon Text" w:semiHidden="1" w:unhideWhenUsed="1"/>
+    <w:lsdException w:name="Table Grid" w:uiPriority="39"/>
+    <w:lsdException w:name="Table Theme" w:semiHidden="1" w:unhideWhenUsed="1"/>
+    <w:lsdException w:name="Placeholder Text" w:semiHidden="1"/>
+    <w:lsdException w:name="No Spacing" w:uiPriority="1" w:qFormat="1"/>
+    <w:lsdException w:name="Light Shading" w:uiPriority="60"/>
+    <w:lsdException w:name="Light List" w:uiPriority="61"/>
+    <w:lsdException w:name="Light Grid" w:uiPriority="62"/>
+    <w:lsdException w:name="Medium Shading 1" w:uiPriority="63"/>
+    <w:lsdException w:name="Medium Shading 2" w:uiPriority="64"/>
+    <w:lsdException w:name="Medium List 1" w:uiPriority="65"/>
+    <w:lsdException w:name="Medium List 2" w:uiPriority="66"/>
+    <w:lsdException w:name="Medium Grid 1" w:uiPriority="67"/>
+    <w:lsdException w:name="Medium Grid 2" w:uiPriority="68"/>
+    <w:lsdException w:name="Medium Grid 3" w:uiPriority="69"/>
+    <w:lsdException w:name="Dark List" w:uiPriority="70"/>
+    <w:lsdException w:name="Colorful Shading" w:uiPriority="71"/>
+    <w:lsdException w:name="Colorful List" w:uiPriority="72"/>
+    <w:lsdException w:name="Colorful Grid" w:uiPriority="73"/>
+    <w:lsdException w:name="Light Shading Accent 1" w:uiPriority="60"/>
+    <w:lsdException w:name="Light List Accent 1" w:uiPriority="61"/>
+    <w:lsdException w:name="Light Grid Accent 1" w:uiPriority="62"/>
+    <w:lsdException w:name="Medium Shading 1 Accent 1" w:uiPriority="63"/>
+    <w:lsdException w:name="Medium Shading 2 Accent 1" w:uiPriority="64"/>
+    <w:lsdException w:name="Medium List 1 Accent 1" w:uiPriority="65"/>
+    <w:lsdException w:name="Revision" w:semiHidden="1"/>
+    <w:lsdException w:name="List Paragraph" w:uiPriority="34" w:qFormat="1"/>
+    <w:lsdException w:name="Quote" w:uiPriority="29" w:qFormat="1"/>
+    <w:lsdException w:name="Intense Quote" w:uiPriority="30" w:qFormat="1"/>
+    <w:lsdException w:name="Medium List 2 Accent 1" w:uiPriority="66"/>
+    <w:lsdException w:name="Medium Grid 1 Accent 1" w:uiPriority="67"/>
+    <w:lsdException w:name="Medium Grid 2 Accent 1" w:uiPriority="68"/>
+    <w:lsdException w:name="Medium Grid 3 Accent 1" w:uiPriority="69"/>
+    <w:lsdException w:name="Dark List Accent 1" w:uiPriority="70"/>
+    <w:lsdException w:name="Colorful Shading Accent 1" w:uiPriority="71"/>
+    <w:lsdException w:name="Colorful List Accent 1" w:uiPriority="72"/>
+    <w:lsdException w:name="Colorful Grid Accent 1" w:uiPriority="73"/>
+    <w:lsdException w:name="Light Shading Accent 2" w:uiPriority="60"/>
+    <w:lsdException w:name="Light List Accent 2" w:uiPriority="61"/>
+    <w:lsdException w:name="Light Grid Accent 2" w:uiPriority="62"/>
+    <w:lsdException w:name="Medium Shading 1 Accent 2" w:uiPriority="63"/>
+    <w:lsdException w:name="Medium Shading 2 Accent 2" w:uiPriority="64"/>
+    <w:lsdException w:name="Medium List 1 Accent 2" w:uiPriority="65"/>
+    <w:lsdException w:name="Medium List 2 Accent 2" w:uiPriority="66"/>
+    <w:lsdException w:name="Medium Grid 1 Accent 2" w:uiPriority="67"/>
+    <w:lsdException w:name="Medium Grid 2 Accent 2" w:uiPriority="68"/>
+    <w:lsdException w:name="Medium Grid 3 Accent 2" w:uiPriority="69"/>
+    <w:lsdException w:name="Dark List Accent 2" w:uiPriority="70"/>
+    <w:lsdException w:name="Colorful Shading Accent 2" w:uiPriority="71"/>
+    <w:lsdException w:name="Colorful List Accent 2" w:uiPriority="72"/>
+    <w:lsdException w:name="Colorful Grid Accent 2" w:uiPriority="73"/>
+    <w:lsdException w:name="Light Shading Accent 3" w:uiPriority="60"/>
+    <w:lsdException w:name="Light List Accent 3" w:uiPriority="61"/>
+    <w:lsdException w:name="Light Grid Accent 3" w:uiPriority="62"/>
+    <w:lsdException w:name="Medium Shading 1 Accent 3" w:uiPriority="63"/>
+    <w:lsdException w:name="Medium Shading 2 Accent 3" w:uiPriority="64"/>
+    <w:lsdException w:name="Medium List 1 Accent 3" w:uiPriority="65"/>
+    <w:lsdException w:name="Medium List 2 Accent 3" w:uiPriority="66"/>
+    <w:lsdException w:name="Medium Grid 1 Accent 3" w:uiPriority="67"/>
+    <w:lsdException w:name="Medium Grid 2 Accent 3" w:uiPriority="68"/>
+    <w:lsdException w:name="Medium Grid 3 Accent 3" w:uiPriority="69"/>
+    <w:lsdException w:name="Dark List Accent 3" w:uiPriority="70"/>
+    <w:lsdException w:name="Colorful Shading Accent 3" w:uiPriority="71"/>
+    <w:lsdException w:name="Colorful List Accent 3" w:uiPriority="72"/>
+    <w:lsdException w:name="Colorful Grid Accent 3" w:uiPriority="73"/>
+    <w:lsdException w:name="Light Shading Accent 4" w:uiPriority="60"/>
+    <w:lsdException w:name="Light List Accent 4" w:uiPriority="61"/>
+    <w:lsdException w:name="Light Grid Accent 4" w:uiPriority="62"/>
+    <w:lsdException w:name="Medium Shading 1 Accent 4" w:uiPriority="63"/>
+    <w:lsdException w:name="Medium Shading 2 Accent 4" w:uiPriority="64"/>
+    <w:lsdException w:name="Medium List 1 Accent 4" w:uiPriority="65"/>
+    <w:lsdException w:name="Medium List 2 Accent 4" w:uiPriority="66"/>
+    <w:lsdException w:name="Medium Grid 1 Accent 4" w:uiPriority="67"/>
+    <w:lsdException w:name="Medium Grid 2 Accent 4" w:uiPriority="68"/>
+    <w:lsdException w:name="Medium Grid 3 Accent 4" w:uiPriority="69"/>
+    <w:lsdException w:name="Dark List Accent 4" w:uiPriority="70"/>
+    <w:lsdException w:name="Colorful Shading Accent 4" w:uiPriority="71"/>
+    <w:lsdException w:name="Colorful List Accent 4" w:uiPriority="72"/>
+    <w:lsdException w:name="Colorful Grid Accent 4" w:uiPriority="73"/>
+    <w:lsdException w:name="Light Shading Accent 5" w:uiPriority="60"/>
+    <w:lsdException w:name="Light List Accent 5" w:uiPriority="61"/>
+    <w:lsdException w:name="Light Grid Accent 5" w:uiPriority="62"/>
+    <w:lsdException w:name="Medium Shading 1 Accent 5" w:uiPriority="63"/>
+    <w:lsdException w:name="Medium Shading 2 Accent 5" w:uiPriority="64"/>
+    <w:lsdException w:name="Medium List 1 Accent 5" w:uiPriority="65"/>
+    <w:lsdException w:name="Medium List 2 Accent 5" w:uiPriority="66"/>
+    <w:lsdException w:name="Medium Grid 1 Accent 5" w:uiPriority="67"/>
+    <w:lsdException w:name="Medium Grid 2 Accent 5" w:uiPriority="68"/>
+    <w:lsdException w:name="Medium Grid 3 Accent 5" w:uiPriority="69"/>
+    <w:lsdException w:name="Dark List Accent 5" w:uiPriority="70"/>
+    <w:lsdException w:name="Colorful Shading Accent 5" w:uiPriority="71"/>
+    <w:lsdException w:name="Colorful List Accent 5" w:uiPriority="72"/>
+    <w:lsdException w:name="Colorful Grid Accent 5" w:uiPriority="73"/>
+    <w:lsdException w:name="Light Shading Accent 6" w:uiPriority="60"/>
+    <w:lsdException w:name="Light List Accent 6" w:uiPriority="61"/>
+    <w:lsdException w:name="Light Grid Accent 6" w:uiPriority="62"/>
+    <w:lsdException w:name="Medium Shading 1 Accent 6" w:uiPriority="63"/>
+    <w:lsdException w:name="Medium Shading 2 Accent 6" w:uiPriority="64"/>
+    <w:lsdException w:name="Medium List 1 Accent 6" w:uiPriority="65"/>
+    <w:lsdException w:name="Medium List 2 Accent 6" w:uiPriority="66"/>
+    <w:lsdException w:name="Medium Grid 1 Accent 6" w:uiPriority="67"/>
+    <w:lsdException w:name="Medium Grid 2 Accent 6" w:uiPriority="68"/>
+    <w:lsdException w:name="Medium Grid 3 Accent 6" w:uiPriority="69"/>
+    <w:lsdException w:name="Dark List Accent 6" w:uiPriority="70"/>
+    <w:lsdException w:name="Colorful Shading Accent 6" w:uiPriority="71"/>
+    <w:lsdException w:name="Colorful List Accent 6" w:uiPriority="72"/>
+    <w:lsdException w:name="Colorful Grid Accent 6" w:uiPriority="73"/>
+    <w:lsdException w:name="Subtle Emphasis" w:uiPriority="19" w:qFormat="1"/>
+    <w:lsdException w:name="Intense Emphasis" w:uiPriority="21" w:qFormat="1"/>
+    <w:lsdException w:name="Subtle Reference" w:uiPriority="31" w:qFormat="1"/>
+    <w:lsdException w:name="Intense Reference" w:uiPriority="32" w:qFormat="1"/>
+    <w:lsdException w:name="Book Title" w:uiPriority="33" w:qFormat="1"/>
+    <w:lsdException w:name="Bibliography" w:semiHidden="1" w:uiPriority="37" w:unhideWhenUsed="1"/>
+    <w:lsdException w:name="TOC Heading" w:semiHidden="1" w:uiPriority="39" w:unhideWhenUsed="1" w:qFormat="1"/>
+    <w:lsdException w:name="Plain Table 1" w:uiPriority="41"/>
+    <w:lsdException w:name="Plain Table 2" w:uiPriority="42"/>
+    <w:lsdException w:name="Plain Table 3" w:uiPriority="43"/>
+    <w:lsdException w:name="Plain Table 4" w:uiPriority="44"/>
+    <w:lsdException w:name="Plain Table 5" w:uiPriority="45"/>
+    <w:lsdException w:name="Grid Table Light" w:uiPriority="40"/>
+    <w:lsdException w:name="Grid Table 1 Light" w:uiPriority="46"/>
+    <w:lsdException w:name="Grid Table 2" w:uiPriority="47"/>
+    <w:lsdException w:name="Grid Table 3" w:uiPriority="48"/>
+    <w:lsdException w:name="Grid Table 4" w:uiPriority="49"/>
+    <w:lsdException w:name="Grid Table 5 Dark" w:uiPriority="50"/>
+    <w:lsdException w:name="Grid Table 6 Colorful" w:uiPriority="51"/>
+    <w:lsdException w:name="Grid Table 7 Colorful" w:uiPriority="52"/>
+    <w:lsdException w:name="Grid Table 1 Light Accent 1" w:uiPriority="46"/>
+    <w:lsdException w:name="Grid Table 2 Accent 1" w:uiPriority="47"/>
+    <w:lsdException w:name="Grid Table 3 Accent 1" w:uiPriority="48"/>
+    <w:lsdException w:name="Grid Table 4 Accent 1" w:uiPriority="49"/>
+    <w:lsdException w:name="Grid Table 5 Dark Accent 1" w:uiPriority="50"/>
+    <w:lsdException w:name="Grid Table 6 Colorful Accent 1" w:uiPriority="51"/>
+    <w:lsdException w:name="Grid Table 7 Colorful Accent 1" w:uiPriority="52"/>
+    <w:lsdException w:name="Grid Table 1 Light Accent 2" w:uiPriority="46"/>
+    <w:lsdException w:name="Grid Table 2 Accent 2" w:uiPriority="47"/>
+    <w:lsdException w:name="Grid Table 3 Accent 2" w:uiPriority="48"/>
+    <w:lsdException w:name="Grid Table 4 Accent 2" w:uiPriority="49"/>
+    <w:lsdException w:name="Grid Table 5 Dark Accent 2" w:uiPriority="50"/>
+    <w:lsdException w:name="Grid Table 6 Colorful Accent 2" w:uiPriority="51"/>
+    <w:lsdException w:name="Grid Table 7 Colorful Accent 2" w:uiPriority="52"/>
+    <w:lsdException w:name="Grid Table 1 Light Accent 3" w:uiPriority="46"/>
+    <w:lsdException w:name="Grid Table 2 Accent 3" w:uiPriority="47"/>
+    <w:lsdException w:name="Grid Table 3 Accent 3" w:uiPriority="48"/>
+    <w:lsdException w:name="Grid Table 4 Accent 3" w:uiPriority="49"/>
+    <w:lsdException w:name="Grid Table 5 Dark Accent 3" w:uiPriority="50"/>
+    <w:lsdException w:name="Grid Table 6 Colorful Accent 3" w:uiPriority="51"/>
+    <w:lsdException w:name="Grid Table 7 Colorful Accent 3" w:uiPriority="52"/>
+    <w:lsdException w:name="Grid Table 1 Light Accent 4" w:uiPriority="46"/>
+    <w:lsdException w:name="Grid Table 2 Accent 4" w:uiPriority="47"/>
+    <w:lsdException w:name="Grid Table 3 Accent 4" w:uiPriority="48"/>
+    <w:lsdException w:name="Grid Table 4 Accent 4" w:uiPriority="49"/>
+    <w:lsdException w:name="Grid Table 5 Dark Accent 4" w:uiPriority="50"/>
+    <w:lsdException w:name="Grid Table 6 Colorful Accent 4" w:uiPriority="51"/>
+    <w:lsdException w:name="Grid Table 7 Colorful Accent 4" w:uiPriority="52"/>
+    <w:lsdException w:name="Grid Table 1 Light Accent 5" w:uiPriority="46"/>
+    <w:lsdException w:name="Grid Table 2 Accent 5" w:uiPriority="47"/>
+    <w:lsdException w:name="Grid Table 3 Accent 5" w:uiPriority="48"/>
+    <w:lsdException w:name="Grid Table 4 Accent 5" w:uiPriority="49"/>
+    <w:lsdException w:name="Grid Table 5 Dark Accent 5" w:uiPriority="50"/>
+    <w:lsdException w:name="Grid Table 6 Colorful Accent 5" w:uiPriority="51"/>
+    <w:lsdException w:name="Grid Table 7 Colorful Accent 5" w:uiPriority="52"/>
+    <w:lsdException w:name="Grid Table 1 Light Accent 6" w:uiPriority="46"/>
+    <w:lsdException w:name="Grid Table 2 Accent 6" w:uiPriority="47"/>
+    <w:lsdException w:name="Grid Table 3 Accent 6" w:uiPriority="48"/>
+    <w:lsdException w:name="Grid Table 4 Accent 6" w:uiPriority="49"/>
+    <w:lsdException w:name="Grid Table 5 Dark Accent 6" w:uiPriority="50"/>
+    <w:lsdException w:name="Grid Table 6 Colorful Accent 6" w:uiPriority="51"/>
+    <w:lsdException w:name="Grid Table 7 Colorful Accent 6" w:uiPriority="52"/>
+    <w:lsdException w:name="List Table 1 Light" w:uiPriority="46"/>
+    <w:lsdException w:name="List Table 2" w:uiPriority="47"/>
+    <w:lsdException w:name="List Table 3" w:uiPriority="48"/>
+    <w:lsdException w:name="List Table 4" w:uiPriority="49"/>
+    <w:lsdException w:name="List Table 5 Dark" w:uiPriority="50"/>
+    <w:lsdException w:name="List Table 6 Colorful" w:uiPriority="51"/>
+    <w:lsdException w:name="List Table 7 Colorful" w:uiPriority="52"/>
+    <w:lsdException w:name="List Table 1 Light Accent 1" w:uiPriority="46"/>
+    <w:lsdException w:name="List Table 2 Accent 1" w:uiPriority="47"/>
+    <w:lsdException w:name="List Table 3 Accent 1" w:uiPriority="48"/>
+    <w:lsdException w:name="List Table 4 Accent 1" w:uiPriority="49"/>
+    <w:lsdException w:name="List Table 5 Dark Accent 1" w:uiPriority="50"/>
+    <w:lsdException w:name="List Table 6 Colorful Accent 1" w:uiPriority="51"/>
+    <w:lsdException w:name="List Table 7 Colorful Accent 1" w:uiPriority="52"/>
+    <w:lsdException w:name="List Table 1 Light Accent 2" w:uiPriority="46"/>
+    <w:lsdException w:name="List Table 2 Accent 2" w:uiPriority="47"/>
+    <w:lsdException w:name="List Table 3 Accent 2" w:uiPriority="48"/>
+    <w:lsdException w:name="List Table 4 Accent 2" w:uiPriority="49"/>
+    <w:lsdException w:name="List Table 5 Dark Accent 2" w:uiPriority="50"/>
+    <w:lsdException w:name="List Table 6 Colorful Accent 2" w:uiPriority="51"/>
+    <w:lsdException w:name="List Table 7 Colorful Accent 2" w:uiPriority="52"/>
+    <w:lsdException w:name="List Table 1 Light Accent 3" w:uiPriority="46"/>
+    <w:lsdException w:name="List Table 2 Accent 3" w:uiPriority="47"/>
+    <w:lsdException w:name="List Table 3 Accent 3" w:uiPriority="48"/>
+    <w:lsdException w:name="List Table 4 Accent 3" w:uiPriority="49"/>
+    <w:lsdException w:name="List Table 5 Dark Accent 3" w:uiPriority="50"/>
+    <w:lsdException w:name="List Table 6 Colorful Accent 3" w:uiPriority="51"/>
+    <w:lsdException w:name="List Table 7 Colorful Accent 3" w:uiPriority="52"/>
+    <w:lsdException w:name="List Table 1 Light Accent 4" w:uiPriority="46"/>
+    <w:lsdException w:name="List Table 2 Accent 4" w:uiPriority="47"/>
+    <w:lsdException w:name="List Table 3 Accent 4" w:uiPriority="48"/>
+    <w:lsdException w:name="List Table 4 Accent 4" w:uiPriority="49"/>
+    <w:lsdException w:name="List Table 5 Dark Accent 4" w:uiPriority="50"/>
+    <w:lsdException w:name="List Table 6 Colorful Accent 4" w:uiPriority="51"/>
+    <w:lsdException w:name="List Table 7 Colorful Accent 4" w:uiPriority="52"/>
+    <w:lsdException w:name="List Table 1 Light Accent 5" w:uiPriority="46"/>
+    <w:lsdException w:name="List Table 2 Accent 5" w:uiPriority="47"/>
+    <w:lsdException w:name="List Table 3 Accent 5" w:uiPriority="48"/>
+    <w:lsdException w:name="List Table 4 Accent 5" w:uiPriority="49"/>
+    <w:lsdException w:name="List Table 5 Dark Accent 5" w:uiPriority="50"/>
+    <w:lsdException w:name="List Table 6 Colorful Accent 5" w:uiPriority="51"/>
+    <w:lsdException w:name="List Table 7 Colorful Accent 5" w:uiPriority="52"/>
+    <w:lsdException w:name="List Table 1 Light Accent 6" w:uiPriority="46"/>
+    <w:lsdException w:name="List Table 2 Accent 6" w:uiPriority="47"/>
+    <w:lsdException w:name="List Table 3 Accent 6" w:uiPriority="48"/>
+    <w:lsdException w:name="List Table 4 Accent 6" w:uiPriority="49"/>
+    <w:lsdException w:name="List Table 5 Dark Accent 6" w:uiPriority="50"/>
+    <w:lsdException w:name="List Table 6 Colorful Accent 6" w:uiPriority="51"/>
+    <w:lsdException w:name="List Table 7 Colorful Accent 6" w:uiPriority="52"/>
+    <w:lsdException w:name="Mention" w:semiHidden="1" w:unhideWhenUsed="1"/>
+    <w:lsdException w:name="Smart Hyperlink" w:semiHidden="1" w:unhideWhenUsed="1"/>
+    <w:lsdException w:name="Hashtag" w:semiHidden="1" w:unhideWhenUsed="1"/>
+    <w:lsdException w:name="Unresolved Mention" w:semiHidden="1" w:unhideWhenUsed="1"/>
+    <w:lsdException w:name="Smart Link" w:semiHidden="1" w:unhideWhenUsed="1"/>
+  </w:latentStyles>
   <w:style w:type="paragraph" w:default="1" w:styleId="Normal">
     <w:name w:val="Normal"/>
-    <w:next w:val="Normal"/>
-    <w:pPr/>
+    <w:qFormat/>
     <w:rPr>
       <w:sz w:val="24"/>
       <w:szCs w:val="24"/>
-      <w:lang w:val="en-US" w:eastAsia="en-US" w:bidi="ar-SA"/>
     </w:rPr>
   </w:style>
-  <w:style w:type="character" w:default="1" w:styleId="Default Paragraph Font">
+  <w:style w:type="character" w:default="1" w:styleId="DefaultParagraphFont">
     <w:name w:val="Default Paragraph Font"/>
-    <w:next w:val="Default Paragraph Font"/>
+    <w:uiPriority w:val="1"/>
+    <w:semiHidden/>
+    <w:unhideWhenUsed/>
+  </w:style>
+  <w:style w:type="table" w:default="1" w:styleId="TableNormal">
+    <w:name w:val="Normal Table"/>
+    <w:uiPriority w:val="99"/>
+    <w:semiHidden/>
+    <w:unhideWhenUsed/>
+    <w:tblPr>
+      <w:tblInd w:w="0" w:type="dxa"/>
+      <w:tblCellMar>
+        <w:top w:w="0" w:type="dxa"/>
+        <w:left w:w="108" w:type="dxa"/>
+        <w:bottom w:w="0" w:type="dxa"/>
+        <w:right w:w="108" w:type="dxa"/>
+      </w:tblCellMar>
+    </w:tblPr>
+  </w:style>
+  <w:style w:type="numbering" w:default="1" w:styleId="NoList">
+    <w:name w:val="No List"/>
+    <w:uiPriority w:val="99"/>
+    <w:semiHidden/>
+    <w:unhideWhenUsed/>
   </w:style>
   <w:style w:type="character" w:styleId="Hyperlink">
     <w:name w:val="Hyperlink"/>
@@ -362,134 +793,50 @@
       <w:u w:val="single"/>
     </w:rPr>
   </w:style>
-  <w:style w:type="table" w:default="1" w:styleId="Table Normal">
-    <w:name w:val="Table Normal"/>
-    <w:next w:val="Table Normal"/>
-    <w:pPr/>
-    <w:tblPr>
-      <w:tblInd w:w="0" w:type="dxa"/>
-    </w:tblPr>
-    <w:trPr/>
-    <w:tcPr/>
-    <w:tblStylePr w:type="firstRow"/>
-    <w:tblStylePr w:type="lastRow"/>
-    <w:tblStylePr w:type="firstCol"/>
-    <w:tblStylePr w:type="lastCol"/>
-    <w:tblStylePr w:type="band1Vert"/>
-    <w:tblStylePr w:type="band2Vert"/>
-    <w:tblStylePr w:type="band1Horz"/>
-    <w:tblStylePr w:type="band2Horz"/>
-    <w:tblStylePr w:type="neCell"/>
-    <w:tblStylePr w:type="nwCell"/>
-    <w:tblStylePr w:type="seCell"/>
-    <w:tblStylePr w:type="swCell"/>
-  </w:style>
-  <w:style w:type="numbering" w:default="1" w:styleId="No List">
-    <w:name w:val="No List"/>
-    <w:next w:val="No List"/>
-    <w:pPr/>
-  </w:style>
-  <w:style w:type="paragraph" w:styleId="Header &amp; Footer">
+  <w:style w:type="paragraph" w:customStyle="1" w:styleId="HeaderFooter">
     <w:name w:val="Header &amp; Footer"/>
-    <w:next w:val="Header &amp; Footer"/>
     <w:pPr>
-      <w:keepNext w:val="0"/>
-      <w:keepLines w:val="0"/>
-      <w:pageBreakBefore w:val="0"/>
-      <w:widowControl w:val="1"/>
-      <w:shd w:val="clear" w:color="auto" w:fill="auto"/>
       <w:tabs>
         <w:tab w:val="right" w:pos="9020"/>
       </w:tabs>
-      <w:suppressAutoHyphens w:val="0"/>
-      <w:bidi w:val="0"/>
-      <w:spacing w:before="0" w:after="0" w:line="240" w:lineRule="auto"/>
-      <w:ind w:left="0" w:right="0" w:firstLine="0"/>
-      <w:jc w:val="left"/>
-      <w:outlineLvl w:val="9"/>
     </w:pPr>
     <w:rPr>
-      <w:rFonts w:ascii="Helvetica Neue" w:cs="Arial Unicode MS" w:hAnsi="Helvetica Neue" w:eastAsia="Arial Unicode MS"/>
-      <w:b w:val="0"/>
-      <w:bCs w:val="0"/>
-      <w:i w:val="0"/>
-      <w:iCs w:val="0"/>
-      <w:caps w:val="0"/>
-      <w:smallCaps w:val="0"/>
-      <w:strike w:val="0"/>
-      <w:dstrike w:val="0"/>
-      <w:outline w:val="0"/>
+      <w:rFonts w:ascii="Helvetica Neue" w:hAnsi="Helvetica Neue" w:cs="Arial Unicode MS"/>
       <w:color w:val="000000"/>
-      <w:spacing w:val="0"/>
-      <w:kern w:val="0"/>
-      <w:position w:val="0"/>
       <w:sz w:val="24"/>
       <w:szCs w:val="24"/>
-      <w:u w:val="none"/>
-      <w:shd w:val="nil" w:color="auto" w:fill="auto"/>
-      <w:vertAlign w:val="baseline"/>
-      <w14:textOutline>
+      <w14:textOutline w14:w="0" w14:cap="flat" w14:cmpd="sng" w14:algn="ctr">
         <w14:noFill/>
+        <w14:prstDash w14:val="solid"/>
+        <w14:bevel/>
       </w14:textOutline>
-      <w14:textFill>
-        <w14:solidFill>
-          <w14:srgbClr w14:val="000000"/>
-        </w14:solidFill>
-      </w14:textFill>
     </w:rPr>
   </w:style>
-  <w:style w:type="paragraph" w:styleId="Body">
+  <w:style w:type="paragraph" w:customStyle="1" w:styleId="Body">
     <w:name w:val="Body"/>
-    <w:next w:val="Body"/>
     <w:pPr>
-      <w:keepNext w:val="0"/>
-      <w:keepLines w:val="0"/>
-      <w:pageBreakBefore w:val="0"/>
-      <w:widowControl w:val="1"/>
-      <w:shd w:val="clear" w:color="auto" w:fill="auto"/>
-      <w:suppressAutoHyphens w:val="0"/>
-      <w:bidi w:val="0"/>
-      <w:spacing w:before="0" w:after="160" w:line="278" w:lineRule="auto"/>
-      <w:ind w:left="0" w:right="0" w:firstLine="0"/>
-      <w:jc w:val="left"/>
-      <w:outlineLvl w:val="9"/>
+      <w:spacing w:after="160" w:line="278" w:lineRule="auto"/>
     </w:pPr>
     <w:rPr>
-      <w:rFonts w:ascii="Aptos" w:cs="Aptos" w:hAnsi="Aptos" w:eastAsia="Aptos"/>
-      <w:b w:val="0"/>
-      <w:bCs w:val="0"/>
-      <w:i w:val="0"/>
-      <w:iCs w:val="0"/>
-      <w:caps w:val="0"/>
-      <w:smallCaps w:val="0"/>
-      <w:strike w:val="0"/>
-      <w:dstrike w:val="0"/>
-      <w:outline w:val="0"/>
+      <w:rFonts w:ascii="Aptos" w:eastAsia="Aptos" w:hAnsi="Aptos" w:cs="Aptos"/>
       <w:color w:val="000000"/>
-      <w:spacing w:val="0"/>
       <w:kern w:val="2"/>
-      <w:position w:val="0"/>
       <w:sz w:val="24"/>
       <w:szCs w:val="24"/>
-      <w:u w:val="none" w:color="000000"/>
-      <w:shd w:val="nil" w:color="auto" w:fill="auto"/>
-      <w:vertAlign w:val="baseline"/>
+      <w:u w:color="000000"/>
       <w:lang w:val="nl-NL"/>
-      <w14:textOutline>
+      <w14:textOutline w14:w="0" w14:cap="flat" w14:cmpd="sng" w14:algn="ctr">
         <w14:noFill/>
+        <w14:prstDash w14:val="solid"/>
+        <w14:bevel/>
       </w14:textOutline>
-      <w14:textFill>
-        <w14:solidFill>
-          <w14:srgbClr w14:val="000000"/>
-        </w14:solidFill>
-      </w14:textFill>
     </w:rPr>
   </w:style>
 </w:styles>
 </file>
 
 <file path=word/theme/theme1.xml><?xml version="1.0" encoding="utf-8"?>
-<a:theme xmlns:a="http://schemas.openxmlformats.org/drawingml/2006/main" xmlns:r="http://schemas.openxmlformats.org/officeDocument/2006/relationships" name="Office Theme">
+<a:theme xmlns:a="http://schemas.openxmlformats.org/drawingml/2006/main" name="Office Theme">
   <a:themeElements>
     <a:clrScheme name="Office Theme">
       <a:dk1>
@@ -691,7 +1038,7 @@
         <a:effectLst/>
         <a:sp3d/>
       </a:spPr>
-      <a:bodyPr rot="0" spcFirstLastPara="1" vertOverflow="overflow" horzOverflow="overflow" vert="horz" wrap="square" lIns="45719" tIns="45719" rIns="45719" bIns="45719" numCol="1" spcCol="38100" rtlCol="0" anchor="ctr" upright="0">
+      <a:bodyPr rot="0" spcFirstLastPara="1" vertOverflow="overflow" horzOverflow="overflow" vert="horz" wrap="square" lIns="45719" tIns="45719" rIns="45719" bIns="45719" numCol="1" spcCol="38100" rtlCol="0" anchor="ctr">
         <a:spAutoFit/>
       </a:bodyPr>
       <a:lstStyle>
@@ -710,7 +1057,7 @@
           <a:buFontTx/>
           <a:buNone/>
           <a:tabLst/>
-          <a:defRPr b="0" baseline="0" cap="none" i="0" spc="0" strike="noStrike" sz="1800" u="none" kumimoji="0" normalizeH="0">
+          <a:defRPr kumimoji="0" sz="1800" b="0" i="0" u="none" strike="noStrike" cap="none" spc="0" normalizeH="0" baseline="0">
             <a:ln>
               <a:noFill/>
             </a:ln>
@@ -740,7 +1087,7 @@
           <a:buFontTx/>
           <a:buNone/>
           <a:tabLst/>
-          <a:defRPr b="0" baseline="0" cap="none" i="0" spc="0" strike="noStrike" sz="1800" u="none" kumimoji="0" normalizeH="0">
+          <a:defRPr kumimoji="0" sz="1800" b="0" i="0" u="none" strike="noStrike" cap="none" spc="0" normalizeH="0" baseline="0">
             <a:ln>
               <a:noFill/>
             </a:ln>
@@ -766,7 +1113,7 @@
           <a:buFontTx/>
           <a:buNone/>
           <a:tabLst/>
-          <a:defRPr b="0" baseline="0" cap="none" i="0" spc="0" strike="noStrike" sz="1800" u="none" kumimoji="0" normalizeH="0">
+          <a:defRPr kumimoji="0" sz="1800" b="0" i="0" u="none" strike="noStrike" cap="none" spc="0" normalizeH="0" baseline="0">
             <a:ln>
               <a:noFill/>
             </a:ln>
@@ -792,7 +1139,7 @@
           <a:buFontTx/>
           <a:buNone/>
           <a:tabLst/>
-          <a:defRPr b="0" baseline="0" cap="none" i="0" spc="0" strike="noStrike" sz="1800" u="none" kumimoji="0" normalizeH="0">
+          <a:defRPr kumimoji="0" sz="1800" b="0" i="0" u="none" strike="noStrike" cap="none" spc="0" normalizeH="0" baseline="0">
             <a:ln>
               <a:noFill/>
             </a:ln>
@@ -818,7 +1165,7 @@
           <a:buFontTx/>
           <a:buNone/>
           <a:tabLst/>
-          <a:defRPr b="0" baseline="0" cap="none" i="0" spc="0" strike="noStrike" sz="1800" u="none" kumimoji="0" normalizeH="0">
+          <a:defRPr kumimoji="0" sz="1800" b="0" i="0" u="none" strike="noStrike" cap="none" spc="0" normalizeH="0" baseline="0">
             <a:ln>
               <a:noFill/>
             </a:ln>
@@ -844,7 +1191,7 @@
           <a:buFontTx/>
           <a:buNone/>
           <a:tabLst/>
-          <a:defRPr b="0" baseline="0" cap="none" i="0" spc="0" strike="noStrike" sz="1800" u="none" kumimoji="0" normalizeH="0">
+          <a:defRPr kumimoji="0" sz="1800" b="0" i="0" u="none" strike="noStrike" cap="none" spc="0" normalizeH="0" baseline="0">
             <a:ln>
               <a:noFill/>
             </a:ln>
@@ -870,7 +1217,7 @@
           <a:buFontTx/>
           <a:buNone/>
           <a:tabLst/>
-          <a:defRPr b="0" baseline="0" cap="none" i="0" spc="0" strike="noStrike" sz="1800" u="none" kumimoji="0" normalizeH="0">
+          <a:defRPr kumimoji="0" sz="1800" b="0" i="0" u="none" strike="noStrike" cap="none" spc="0" normalizeH="0" baseline="0">
             <a:ln>
               <a:noFill/>
             </a:ln>
@@ -896,7 +1243,7 @@
           <a:buFontTx/>
           <a:buNone/>
           <a:tabLst/>
-          <a:defRPr b="0" baseline="0" cap="none" i="0" spc="0" strike="noStrike" sz="1800" u="none" kumimoji="0" normalizeH="0">
+          <a:defRPr kumimoji="0" sz="1800" b="0" i="0" u="none" strike="noStrike" cap="none" spc="0" normalizeH="0" baseline="0">
             <a:ln>
               <a:noFill/>
             </a:ln>
@@ -922,7 +1269,7 @@
           <a:buFontTx/>
           <a:buNone/>
           <a:tabLst/>
-          <a:defRPr b="0" baseline="0" cap="none" i="0" spc="0" strike="noStrike" sz="1800" u="none" kumimoji="0" normalizeH="0">
+          <a:defRPr kumimoji="0" sz="1800" b="0" i="0" u="none" strike="noStrike" cap="none" spc="0" normalizeH="0" baseline="0">
             <a:ln>
               <a:noFill/>
             </a:ln>
@@ -948,7 +1295,7 @@
           <a:buFontTx/>
           <a:buNone/>
           <a:tabLst/>
-          <a:defRPr b="0" baseline="0" cap="none" i="0" spc="0" strike="noStrike" sz="1800" u="none" kumimoji="0" normalizeH="0">
+          <a:defRPr kumimoji="0" sz="1800" b="0" i="0" u="none" strike="noStrike" cap="none" spc="0" normalizeH="0" baseline="0">
             <a:ln>
               <a:noFill/>
             </a:ln>
@@ -961,9 +1308,15 @@
         </a:lvl9pPr>
       </a:lstStyle>
       <a:style>
-        <a:lnRef idx="0"/>
-        <a:fillRef idx="0"/>
-        <a:effectRef idx="0"/>
+        <a:lnRef idx="0">
+          <a:scrgbClr r="0" g="0" b="0"/>
+        </a:lnRef>
+        <a:fillRef idx="0">
+          <a:scrgbClr r="0" g="0" b="0"/>
+        </a:fillRef>
+        <a:effectRef idx="0">
+          <a:scrgbClr r="0" g="0" b="0"/>
+        </a:effectRef>
         <a:fontRef idx="none"/>
       </a:style>
     </a:spDef>
@@ -980,7 +1333,7 @@
         <a:effectLst/>
         <a:sp3d/>
       </a:spPr>
-      <a:bodyPr rot="0" spcFirstLastPara="1" vertOverflow="overflow" horzOverflow="overflow" vert="horz" wrap="square" lIns="91439" tIns="45719" rIns="91439" bIns="45719" numCol="1" spcCol="38100" rtlCol="0" anchor="t" upright="0">
+      <a:bodyPr rot="0" spcFirstLastPara="1" vertOverflow="overflow" horzOverflow="overflow" vert="horz" wrap="square" lIns="91439" tIns="45719" rIns="91439" bIns="45719" numCol="1" spcCol="38100" rtlCol="0" anchor="t">
         <a:noAutofit/>
       </a:bodyPr>
       <a:lstStyle>
@@ -999,7 +1352,7 @@
           <a:buFontTx/>
           <a:buNone/>
           <a:tabLst/>
-          <a:defRPr b="0" baseline="0" cap="none" i="0" spc="0" strike="noStrike" sz="1800" u="none" kumimoji="0" normalizeH="0">
+          <a:defRPr kumimoji="0" sz="1800" b="0" i="0" u="none" strike="noStrike" cap="none" spc="0" normalizeH="0" baseline="0">
             <a:ln>
               <a:noFill/>
             </a:ln>
@@ -1025,7 +1378,7 @@
           <a:buFontTx/>
           <a:buNone/>
           <a:tabLst/>
-          <a:defRPr b="0" baseline="0" cap="none" i="0" spc="0" strike="noStrike" sz="1800" u="none" kumimoji="0" normalizeH="0">
+          <a:defRPr kumimoji="0" sz="1800" b="0" i="0" u="none" strike="noStrike" cap="none" spc="0" normalizeH="0" baseline="0">
             <a:ln>
               <a:noFill/>
             </a:ln>
@@ -1051,7 +1404,7 @@
           <a:buFontTx/>
           <a:buNone/>
           <a:tabLst/>
-          <a:defRPr b="0" baseline="0" cap="none" i="0" spc="0" strike="noStrike" sz="1800" u="none" kumimoji="0" normalizeH="0">
+          <a:defRPr kumimoji="0" sz="1800" b="0" i="0" u="none" strike="noStrike" cap="none" spc="0" normalizeH="0" baseline="0">
             <a:ln>
               <a:noFill/>
             </a:ln>
@@ -1077,7 +1430,7 @@
           <a:buFontTx/>
           <a:buNone/>
           <a:tabLst/>
-          <a:defRPr b="0" baseline="0" cap="none" i="0" spc="0" strike="noStrike" sz="1800" u="none" kumimoji="0" normalizeH="0">
+          <a:defRPr kumimoji="0" sz="1800" b="0" i="0" u="none" strike="noStrike" cap="none" spc="0" normalizeH="0" baseline="0">
             <a:ln>
               <a:noFill/>
             </a:ln>
@@ -1103,7 +1456,7 @@
           <a:buFontTx/>
           <a:buNone/>
           <a:tabLst/>
-          <a:defRPr b="0" baseline="0" cap="none" i="0" spc="0" strike="noStrike" sz="1800" u="none" kumimoji="0" normalizeH="0">
+          <a:defRPr kumimoji="0" sz="1800" b="0" i="0" u="none" strike="noStrike" cap="none" spc="0" normalizeH="0" baseline="0">
             <a:ln>
               <a:noFill/>
             </a:ln>
@@ -1129,7 +1482,7 @@
           <a:buFontTx/>
           <a:buNone/>
           <a:tabLst/>
-          <a:defRPr b="0" baseline="0" cap="none" i="0" spc="0" strike="noStrike" sz="1800" u="none" kumimoji="0" normalizeH="0">
+          <a:defRPr kumimoji="0" sz="1800" b="0" i="0" u="none" strike="noStrike" cap="none" spc="0" normalizeH="0" baseline="0">
             <a:ln>
               <a:noFill/>
             </a:ln>
@@ -1155,7 +1508,7 @@
           <a:buFontTx/>
           <a:buNone/>
           <a:tabLst/>
-          <a:defRPr b="0" baseline="0" cap="none" i="0" spc="0" strike="noStrike" sz="1800" u="none" kumimoji="0" normalizeH="0">
+          <a:defRPr kumimoji="0" sz="1800" b="0" i="0" u="none" strike="noStrike" cap="none" spc="0" normalizeH="0" baseline="0">
             <a:ln>
               <a:noFill/>
             </a:ln>
@@ -1181,7 +1534,7 @@
           <a:buFontTx/>
           <a:buNone/>
           <a:tabLst/>
-          <a:defRPr b="0" baseline="0" cap="none" i="0" spc="0" strike="noStrike" sz="1800" u="none" kumimoji="0" normalizeH="0">
+          <a:defRPr kumimoji="0" sz="1800" b="0" i="0" u="none" strike="noStrike" cap="none" spc="0" normalizeH="0" baseline="0">
             <a:ln>
               <a:noFill/>
             </a:ln>
@@ -1207,7 +1560,7 @@
           <a:buFontTx/>
           <a:buNone/>
           <a:tabLst/>
-          <a:defRPr b="0" baseline="0" cap="none" i="0" spc="0" strike="noStrike" sz="1800" u="none" kumimoji="0" normalizeH="0">
+          <a:defRPr kumimoji="0" sz="1800" b="0" i="0" u="none" strike="noStrike" cap="none" spc="0" normalizeH="0" baseline="0">
             <a:ln>
               <a:noFill/>
             </a:ln>
@@ -1233,7 +1586,7 @@
           <a:buFontTx/>
           <a:buNone/>
           <a:tabLst/>
-          <a:defRPr b="0" baseline="0" cap="none" i="0" spc="0" strike="noStrike" sz="1800" u="none" kumimoji="0" normalizeH="0">
+          <a:defRPr kumimoji="0" sz="1800" b="0" i="0" u="none" strike="noStrike" cap="none" spc="0" normalizeH="0" baseline="0">
             <a:ln>
               <a:noFill/>
             </a:ln>
@@ -1246,9 +1599,15 @@
         </a:lvl9pPr>
       </a:lstStyle>
       <a:style>
-        <a:lnRef idx="0"/>
-        <a:fillRef idx="0"/>
-        <a:effectRef idx="0"/>
+        <a:lnRef idx="0">
+          <a:scrgbClr r="0" g="0" b="0"/>
+        </a:lnRef>
+        <a:fillRef idx="0">
+          <a:scrgbClr r="0" g="0" b="0"/>
+        </a:fillRef>
+        <a:effectRef idx="0">
+          <a:scrgbClr r="0" g="0" b="0"/>
+        </a:effectRef>
         <a:fontRef idx="none"/>
       </a:style>
     </a:lnDef>
@@ -1262,7 +1621,7 @@
         <a:effectLst/>
         <a:sp3d/>
       </a:spPr>
-      <a:bodyPr rot="0" spcFirstLastPara="1" vertOverflow="overflow" horzOverflow="overflow" vert="horz" wrap="square" lIns="45719" tIns="45719" rIns="45719" bIns="45719" numCol="1" spcCol="38100" rtlCol="0" anchor="t" upright="0">
+      <a:bodyPr rot="0" spcFirstLastPara="1" vertOverflow="overflow" horzOverflow="overflow" vert="horz" wrap="square" lIns="45719" tIns="45719" rIns="45719" bIns="45719" numCol="1" spcCol="38100" rtlCol="0" anchor="t">
         <a:spAutoFit/>
       </a:bodyPr>
       <a:lstStyle>
@@ -1281,7 +1640,7 @@
           <a:buFontTx/>
           <a:buNone/>
           <a:tabLst/>
-          <a:defRPr b="0" baseline="0" cap="none" i="0" spc="0" strike="noStrike" sz="1800" u="none" kumimoji="0" normalizeH="0">
+          <a:defRPr kumimoji="0" sz="1800" b="0" i="0" u="none" strike="noStrike" cap="none" spc="0" normalizeH="0" baseline="0">
             <a:ln>
               <a:noFill/>
             </a:ln>
@@ -1311,7 +1670,7 @@
           <a:buFontTx/>
           <a:buNone/>
           <a:tabLst/>
-          <a:defRPr b="0" baseline="0" cap="none" i="0" spc="0" strike="noStrike" sz="1800" u="none" kumimoji="0" normalizeH="0">
+          <a:defRPr kumimoji="0" sz="1800" b="0" i="0" u="none" strike="noStrike" cap="none" spc="0" normalizeH="0" baseline="0">
             <a:ln>
               <a:noFill/>
             </a:ln>
@@ -1337,7 +1696,7 @@
           <a:buFontTx/>
           <a:buNone/>
           <a:tabLst/>
-          <a:defRPr b="0" baseline="0" cap="none" i="0" spc="0" strike="noStrike" sz="1800" u="none" kumimoji="0" normalizeH="0">
+          <a:defRPr kumimoji="0" sz="1800" b="0" i="0" u="none" strike="noStrike" cap="none" spc="0" normalizeH="0" baseline="0">
             <a:ln>
               <a:noFill/>
             </a:ln>
@@ -1363,7 +1722,7 @@
           <a:buFontTx/>
           <a:buNone/>
           <a:tabLst/>
-          <a:defRPr b="0" baseline="0" cap="none" i="0" spc="0" strike="noStrike" sz="1800" u="none" kumimoji="0" normalizeH="0">
+          <a:defRPr kumimoji="0" sz="1800" b="0" i="0" u="none" strike="noStrike" cap="none" spc="0" normalizeH="0" baseline="0">
             <a:ln>
               <a:noFill/>
             </a:ln>
@@ -1389,7 +1748,7 @@
           <a:buFontTx/>
           <a:buNone/>
           <a:tabLst/>
-          <a:defRPr b="0" baseline="0" cap="none" i="0" spc="0" strike="noStrike" sz="1800" u="none" kumimoji="0" normalizeH="0">
+          <a:defRPr kumimoji="0" sz="1800" b="0" i="0" u="none" strike="noStrike" cap="none" spc="0" normalizeH="0" baseline="0">
             <a:ln>
               <a:noFill/>
             </a:ln>
@@ -1415,7 +1774,7 @@
           <a:buFontTx/>
           <a:buNone/>
           <a:tabLst/>
-          <a:defRPr b="0" baseline="0" cap="none" i="0" spc="0" strike="noStrike" sz="1800" u="none" kumimoji="0" normalizeH="0">
+          <a:defRPr kumimoji="0" sz="1800" b="0" i="0" u="none" strike="noStrike" cap="none" spc="0" normalizeH="0" baseline="0">
             <a:ln>
               <a:noFill/>
             </a:ln>
@@ -1441,7 +1800,7 @@
           <a:buFontTx/>
           <a:buNone/>
           <a:tabLst/>
-          <a:defRPr b="0" baseline="0" cap="none" i="0" spc="0" strike="noStrike" sz="1800" u="none" kumimoji="0" normalizeH="0">
+          <a:defRPr kumimoji="0" sz="1800" b="0" i="0" u="none" strike="noStrike" cap="none" spc="0" normalizeH="0" baseline="0">
             <a:ln>
               <a:noFill/>
             </a:ln>
@@ -1467,7 +1826,7 @@
           <a:buFontTx/>
           <a:buNone/>
           <a:tabLst/>
-          <a:defRPr b="0" baseline="0" cap="none" i="0" spc="0" strike="noStrike" sz="1800" u="none" kumimoji="0" normalizeH="0">
+          <a:defRPr kumimoji="0" sz="1800" b="0" i="0" u="none" strike="noStrike" cap="none" spc="0" normalizeH="0" baseline="0">
             <a:ln>
               <a:noFill/>
             </a:ln>
@@ -1493,7 +1852,7 @@
           <a:buFontTx/>
           <a:buNone/>
           <a:tabLst/>
-          <a:defRPr b="0" baseline="0" cap="none" i="0" spc="0" strike="noStrike" sz="1800" u="none" kumimoji="0" normalizeH="0">
+          <a:defRPr kumimoji="0" sz="1800" b="0" i="0" u="none" strike="noStrike" cap="none" spc="0" normalizeH="0" baseline="0">
             <a:ln>
               <a:noFill/>
             </a:ln>
@@ -1519,7 +1878,7 @@
           <a:buFontTx/>
           <a:buNone/>
           <a:tabLst/>
-          <a:defRPr b="0" baseline="0" cap="none" i="0" spc="0" strike="noStrike" sz="1800" u="none" kumimoji="0" normalizeH="0">
+          <a:defRPr kumimoji="0" sz="1800" b="0" i="0" u="none" strike="noStrike" cap="none" spc="0" normalizeH="0" baseline="0">
             <a:ln>
               <a:noFill/>
             </a:ln>
@@ -1532,12 +1891,19 @@
         </a:lvl9pPr>
       </a:lstStyle>
       <a:style>
-        <a:lnRef idx="0"/>
-        <a:fillRef idx="0"/>
-        <a:effectRef idx="0"/>
+        <a:lnRef idx="0">
+          <a:scrgbClr r="0" g="0" b="0"/>
+        </a:lnRef>
+        <a:fillRef idx="0">
+          <a:scrgbClr r="0" g="0" b="0"/>
+        </a:fillRef>
+        <a:effectRef idx="0">
+          <a:scrgbClr r="0" g="0" b="0"/>
+        </a:effectRef>
         <a:fontRef idx="none"/>
       </a:style>
     </a:txDef>
   </a:objectDefaults>
+  <a:extraClrSchemeLst/>
 </a:theme>
 </file>
</xml_diff>

<commit_message>
feat: change part 4 title
</commit_message>
<xml_diff>
--- a/wagnerno-littekge.docx
+++ b/wagnerno-littekge.docx
@@ -1,35 +1,43 @@
 
 <file path=word/document.xml><?xml version="1.0" encoding="utf-8"?>
-<w:document xmlns:wpc="http://schemas.microsoft.com/office/word/2010/wordprocessingCanvas" xmlns:cx="http://schemas.microsoft.com/office/drawing/2014/chartex" xmlns:cx1="http://schemas.microsoft.com/office/drawing/2015/9/8/chartex" xmlns:cx2="http://schemas.microsoft.com/office/drawing/2015/10/21/chartex" xmlns:cx3="http://schemas.microsoft.com/office/drawing/2016/5/9/chartex" xmlns:cx4="http://schemas.microsoft.com/office/drawing/2016/5/10/chartex" xmlns:cx5="http://schemas.microsoft.com/office/drawing/2016/5/11/chartex" xmlns:cx6="http://schemas.microsoft.com/office/drawing/2016/5/12/chartex" xmlns:cx7="http://schemas.microsoft.com/office/drawing/2016/5/13/chartex" xmlns:cx8="http://schemas.microsoft.com/office/drawing/2016/5/14/chartex" xmlns:mc="http://schemas.openxmlformats.org/markup-compatibility/2006" xmlns:aink="http://schemas.microsoft.com/office/drawing/2016/ink" xmlns:am3d="http://schemas.microsoft.com/office/drawing/2017/model3d" xmlns:o="urn:schemas-microsoft-com:office:office" xmlns:r="http://schemas.openxmlformats.org/officeDocument/2006/relationships" xmlns:m="http://schemas.openxmlformats.org/officeDocument/2006/math" xmlns:v="urn:schemas-microsoft-com:vml" xmlns:wp14="http://schemas.microsoft.com/office/word/2010/wordprocessingDrawing" xmlns:wp="http://schemas.openxmlformats.org/drawingml/2006/wordprocessingDrawing" xmlns:w10="urn:schemas-microsoft-com:office:word" xmlns:w="http://schemas.openxmlformats.org/wordprocessingml/2006/main" xmlns:w14="http://schemas.microsoft.com/office/word/2010/wordml" xmlns:w15="http://schemas.microsoft.com/office/word/2012/wordml" xmlns:w16cex="http://schemas.microsoft.com/office/word/2018/wordml/cex" xmlns:w16cid="http://schemas.microsoft.com/office/word/2016/wordml/cid" xmlns:w16="http://schemas.microsoft.com/office/word/2018/wordml" xmlns:w16sdtdh="http://schemas.microsoft.com/office/word/2020/wordml/sdtdatahash" xmlns:w16se="http://schemas.microsoft.com/office/word/2015/wordml/symex" xmlns:wpg="http://schemas.microsoft.com/office/word/2010/wordprocessingGroup" xmlns:wpi="http://schemas.microsoft.com/office/word/2010/wordprocessingInk" xmlns:wne="http://schemas.microsoft.com/office/word/2006/wordml" xmlns:wps="http://schemas.microsoft.com/office/word/2010/wordprocessingShape" mc:Ignorable="w14 w15 w16se w16cid w16 w16cex w16sdtdh wp14">
+<w:document xmlns:r="http://schemas.openxmlformats.org/officeDocument/2006/relationships" xmlns:wp="http://schemas.openxmlformats.org/drawingml/2006/wordprocessingDrawing" xmlns:w="http://schemas.openxmlformats.org/wordprocessingml/2006/main" xmlns:w10="urn:schemas-microsoft-com:office:word" xmlns:w14="http://schemas.microsoft.com/office/word/2010/wordml" xmlns:wps="http://schemas.microsoft.com/office/word/2010/wordprocessingShape" xmlns:wpg="http://schemas.microsoft.com/office/word/2010/wordprocessingGroup" xmlns:mc="http://schemas.openxmlformats.org/markup-compatibility/2006" xmlns:v="urn:schemas-microsoft-com:vml" xmlns:o="urn:schemas-microsoft-com:office:office" xmlns:m="http://schemas.openxmlformats.org/officeDocument/2006/math" mc:Ignorable="w14">
   <w:body>
     <w:p>
       <w:pPr>
-        <w:pStyle w:val="Body"/>
-        <w:rPr>
-          <w:b/>
-          <w:bCs/>
+        <w:pStyle w:val="Body A"/>
+        <w:rPr>
+          <w:rFonts w:ascii="Aptos" w:cs="Aptos" w:hAnsi="Aptos" w:eastAsia="Aptos"/>
+          <w:b w:val="1"/>
+          <w:bCs w:val="1"/>
         </w:rPr>
       </w:pPr>
       <w:r>
         <w:rPr>
-          <w:b/>
-          <w:bCs/>
+          <w:rFonts w:ascii="Aptos" w:cs="Aptos" w:hAnsi="Aptos" w:eastAsia="Aptos"/>
+          <w:b w:val="1"/>
+          <w:bCs w:val="1"/>
+          <w:rtl w:val="0"/>
+          <w:lang w:val="nl-NL"/>
         </w:rPr>
         <w:t>Group Members: Gabe Litteken, Nat Wagner</w:t>
       </w:r>
     </w:p>
     <w:p>
       <w:pPr>
-        <w:pStyle w:val="Body"/>
-        <w:rPr>
-          <w:b/>
-          <w:bCs/>
+        <w:pStyle w:val="Body A"/>
+        <w:rPr>
+          <w:rFonts w:ascii="Aptos" w:cs="Aptos" w:hAnsi="Aptos" w:eastAsia="Aptos"/>
+          <w:b w:val="1"/>
+          <w:bCs w:val="1"/>
+          <w:lang w:val="en-US"/>
         </w:rPr>
       </w:pPr>
       <w:r>
         <w:rPr>
-          <w:b/>
-          <w:bCs/>
+          <w:rFonts w:ascii="Aptos" w:cs="Aptos" w:hAnsi="Aptos" w:eastAsia="Aptos"/>
+          <w:b w:val="1"/>
+          <w:bCs w:val="1"/>
+          <w:rtl w:val="0"/>
           <w:lang w:val="en-US"/>
         </w:rPr>
         <w:t>Initial Proposal:</w:t>
@@ -37,332 +45,345 @@
     </w:p>
     <w:p>
       <w:pPr>
-        <w:pStyle w:val="Body"/>
-        <w:rPr>
-          <w:b/>
-          <w:bCs/>
+        <w:pStyle w:val="Body A"/>
+        <w:rPr>
+          <w:rFonts w:ascii="Aptos" w:cs="Aptos" w:hAnsi="Aptos" w:eastAsia="Aptos"/>
+          <w:b w:val="1"/>
+          <w:bCs w:val="1"/>
+          <w:lang w:val="en-US"/>
         </w:rPr>
       </w:pPr>
       <w:r>
         <w:rPr>
-          <w:b/>
-          <w:bCs/>
+          <w:rFonts w:ascii="Aptos" w:cs="Aptos" w:hAnsi="Aptos" w:eastAsia="Aptos"/>
+          <w:b w:val="1"/>
+          <w:bCs w:val="1"/>
+          <w:rtl w:val="0"/>
           <w:lang w:val="en-US"/>
         </w:rPr>
         <w:t>Part 1</w:t>
       </w:r>
       <w:r>
         <w:rPr>
-          <w:lang w:val="en-US"/>
-        </w:rPr>
-        <w:t xml:space="preserve"> – Processor</w:t>
+          <w:rtl w:val="0"/>
+          <w:lang w:val="en-US"/>
+        </w:rPr>
+        <w:t xml:space="preserve"> – </w:t>
+      </w:r>
+      <w:r>
+        <w:rPr>
+          <w:rtl w:val="0"/>
+          <w:lang w:val="en-US"/>
+        </w:rPr>
+        <w:t>Processor</w:t>
       </w:r>
     </w:p>
     <w:p>
       <w:pPr>
-        <w:pStyle w:val="Body"/>
+        <w:pStyle w:val="Body A"/>
+        <w:rPr>
+          <w:lang w:val="en-US"/>
+        </w:rPr>
       </w:pPr>
       <w:r>
         <w:rPr>
-          <w:lang w:val="en-US"/>
-        </w:rPr>
-        <w:t xml:space="preserve">We would like to create a processor based on the RISC-V (or a RISC-V subset) ISA to run on the FPGA. We plan to implement the ISA as a multi stage pipelined Von Neumann </w:t>
-      </w:r>
-      <w:r>
-        <w:rPr>
-          <w:lang w:val="en-US"/>
-        </w:rPr>
-        <w:t xml:space="preserve">architecture. We chose the RISC-V because it provides </w:t>
-      </w:r>
-      <w:proofErr w:type="gramStart"/>
-      <w:r>
-        <w:rPr>
-          <w:lang w:val="en-US"/>
-        </w:rPr>
-        <w:t>an</w:t>
-      </w:r>
-      <w:proofErr w:type="gramEnd"/>
-      <w:r>
-        <w:rPr>
-          <w:lang w:val="en-US"/>
-        </w:rPr>
-        <w:t xml:space="preserve"> useful but small set of instructions and provides an interesting challenge in its implementation.</w:t>
+          <w:rtl w:val="0"/>
+          <w:lang w:val="en-US"/>
+        </w:rPr>
+        <w:t>We would like to create a processor based on the RISC-V (or a RISC-V subset) ISA to run on the FPGA. We plan to implement the ISA as a multi stage pipelined Von Neumann architecture. We chose the RISC-V because it provides an useful but small set of instructions and provides an interesting challenge in its implementation.</w:t>
       </w:r>
     </w:p>
     <w:p>
       <w:pPr>
-        <w:pStyle w:val="Body"/>
+        <w:pStyle w:val="Body A"/>
+        <w:rPr>
+          <w:lang w:val="en-US"/>
+        </w:rPr>
       </w:pPr>
       <w:r>
         <w:rPr>
-          <w:lang w:val="en-US"/>
-        </w:rPr>
-        <w:t>Along with the processor we plan to build “drivers” to interface with the VGA and PS/2 ports on the D</w:t>
-      </w:r>
-      <w:r>
-        <w:rPr>
-          <w:lang w:val="en-US"/>
-        </w:rPr>
-        <w:t>E1-SOC.</w:t>
+          <w:rtl w:val="0"/>
+          <w:lang w:val="en-US"/>
+        </w:rPr>
+        <w:t xml:space="preserve">Along with the processor we plan to build </w:t>
+      </w:r>
+      <w:r>
+        <w:rPr>
+          <w:rtl w:val="0"/>
+          <w:lang w:val="en-US"/>
+        </w:rPr>
+        <w:t>“</w:t>
+      </w:r>
+      <w:r>
+        <w:rPr>
+          <w:rtl w:val="0"/>
+          <w:lang w:val="en-US"/>
+        </w:rPr>
+        <w:t>drivers</w:t>
+      </w:r>
+      <w:r>
+        <w:rPr>
+          <w:rtl w:val="0"/>
+          <w:lang w:val="en-US"/>
+        </w:rPr>
+        <w:t xml:space="preserve">” </w:t>
+      </w:r>
+      <w:r>
+        <w:rPr>
+          <w:rtl w:val="0"/>
+          <w:lang w:val="en-US"/>
+        </w:rPr>
+        <w:t>to interface with the VGA and PS/2 ports on the DE1-SOC.</w:t>
       </w:r>
     </w:p>
     <w:p>
       <w:pPr>
-        <w:pStyle w:val="Body"/>
+        <w:pStyle w:val="Body A"/>
+        <w:rPr>
+          <w:lang w:val="en-US"/>
+        </w:rPr>
       </w:pPr>
       <w:r>
         <w:rPr>
-          <w:b/>
-          <w:bCs/>
+          <w:rFonts w:ascii="Aptos" w:cs="Aptos" w:hAnsi="Aptos" w:eastAsia="Aptos"/>
+          <w:b w:val="1"/>
+          <w:bCs w:val="1"/>
+          <w:rtl w:val="0"/>
           <w:lang w:val="en-US"/>
         </w:rPr>
         <w:t>Part 2</w:t>
       </w:r>
       <w:r>
         <w:rPr>
-          <w:lang w:val="en-US"/>
-        </w:rPr>
-        <w:t xml:space="preserve"> – Assembler</w:t>
+          <w:rtl w:val="0"/>
+          <w:lang w:val="en-US"/>
+        </w:rPr>
+        <w:t xml:space="preserve"> – </w:t>
+      </w:r>
+      <w:r>
+        <w:rPr>
+          <w:rtl w:val="0"/>
+          <w:lang w:val="en-US"/>
+        </w:rPr>
+        <w:t>Assembler</w:t>
       </w:r>
     </w:p>
     <w:p>
       <w:pPr>
-        <w:pStyle w:val="Body"/>
+        <w:pStyle w:val="Body A"/>
+        <w:rPr>
+          <w:lang w:val="en-US"/>
+        </w:rPr>
       </w:pPr>
       <w:r>
         <w:rPr>
-          <w:lang w:val="en-US"/>
-        </w:rPr>
-        <w:t xml:space="preserve">We will also build </w:t>
-      </w:r>
-      <w:r>
-        <w:rPr>
-          <w:lang w:val="en-US"/>
-        </w:rPr>
-        <w:t>an</w:t>
-      </w:r>
-      <w:r>
-        <w:rPr>
-          <w:lang w:val="en-US"/>
-        </w:rPr>
-        <w:t xml:space="preserve"> external assembler to convert a simple assembly language into machine readable binary. This will be written in C# or Java and will be used to demonstrate the capabilities of the processor.</w:t>
+          <w:rtl w:val="0"/>
+          <w:lang w:val="en-US"/>
+        </w:rPr>
+        <w:t>We will also build an external assembler to convert a simple assembly language into machine readable binary. This will be written in C# or Java and will be used to demonstrate the capabilities of the processor.</w:t>
       </w:r>
     </w:p>
     <w:p>
       <w:pPr>
-        <w:pStyle w:val="Body"/>
+        <w:pStyle w:val="Body A"/>
+        <w:rPr>
+          <w:lang w:val="en-US"/>
+        </w:rPr>
       </w:pPr>
       <w:r>
         <w:rPr>
-          <w:b/>
-          <w:bCs/>
-          <w:lang w:val="en-US"/>
-        </w:rPr>
-        <w:t>The following parts</w:t>
-      </w:r>
-      <w:r>
-        <w:rPr>
-          <w:b/>
-          <w:bCs/>
-          <w:lang w:val="en-US"/>
-        </w:rPr>
-        <w:t xml:space="preserve"> </w:t>
-      </w:r>
-      <w:r>
-        <w:rPr>
-          <w:b/>
-          <w:bCs/>
-          <w:lang w:val="en-US"/>
-        </w:rPr>
-        <w:t xml:space="preserve">may be scrapped </w:t>
-      </w:r>
-      <w:r>
-        <w:rPr>
-          <w:b/>
-          <w:bCs/>
-          <w:lang w:val="en-US"/>
-        </w:rPr>
-        <w:t xml:space="preserve">if we have </w:t>
-      </w:r>
-      <w:r>
-        <w:rPr>
-          <w:b/>
-          <w:bCs/>
-          <w:lang w:val="en-US"/>
-        </w:rPr>
-        <w:t xml:space="preserve">run out of </w:t>
-      </w:r>
-      <w:r>
-        <w:rPr>
-          <w:b/>
-          <w:bCs/>
-          <w:lang w:val="en-US"/>
-        </w:rPr>
-        <w:t>time</w:t>
+          <w:rFonts w:ascii="Aptos" w:cs="Aptos" w:hAnsi="Aptos" w:eastAsia="Aptos"/>
+          <w:b w:val="1"/>
+          <w:bCs w:val="1"/>
+          <w:rtl w:val="0"/>
+          <w:lang w:val="en-US"/>
+        </w:rPr>
+        <w:t>The following parts may be scrapped if we have run out of time</w:t>
       </w:r>
     </w:p>
     <w:p>
       <w:pPr>
-        <w:pStyle w:val="Body"/>
+        <w:pStyle w:val="Body A"/>
         <w:rPr>
           <w:lang w:val="en-US"/>
         </w:rPr>
       </w:pPr>
       <w:r>
         <w:rPr>
-          <w:b/>
-          <w:bCs/>
+          <w:rFonts w:ascii="Aptos" w:cs="Aptos" w:hAnsi="Aptos" w:eastAsia="Aptos"/>
+          <w:b w:val="1"/>
+          <w:bCs w:val="1"/>
+          <w:rtl w:val="0"/>
           <w:lang w:val="en-US"/>
         </w:rPr>
         <w:t>Part 3</w:t>
       </w:r>
       <w:r>
         <w:rPr>
-          <w:lang w:val="en-US"/>
-        </w:rPr>
-        <w:t xml:space="preserve"> – Compiler</w:t>
+          <w:rtl w:val="0"/>
+          <w:lang w:val="en-US"/>
+        </w:rPr>
+        <w:t xml:space="preserve"> – </w:t>
+      </w:r>
+      <w:r>
+        <w:rPr>
+          <w:rtl w:val="0"/>
+          <w:lang w:val="en-US"/>
+        </w:rPr>
+        <w:t>Compiler</w:t>
       </w:r>
     </w:p>
     <w:p>
       <w:pPr>
-        <w:pStyle w:val="Body"/>
+        <w:pStyle w:val="Body A"/>
         <w:rPr>
           <w:lang w:val="en-US"/>
         </w:rPr>
       </w:pPr>
       <w:r>
         <w:rPr>
-          <w:lang w:val="en-US"/>
-        </w:rPr>
-        <w:t>We want to build a compiler to convert a simple C-like language into assembly code allowing us to more easily build higher level programs to run on the FPGA</w:t>
-      </w:r>
-      <w:r>
-        <w:rPr>
-          <w:lang w:val="en-US"/>
-        </w:rPr>
-        <w:t>.</w:t>
+          <w:rtl w:val="0"/>
+          <w:lang w:val="en-US"/>
+        </w:rPr>
+        <w:t>We want to build a compiler to convert a simple C-like language into assembly code allowing us to more easily build higher level programs to run on the FPGA.</w:t>
       </w:r>
     </w:p>
     <w:p>
       <w:pPr>
-        <w:pStyle w:val="Body"/>
+        <w:pStyle w:val="Body A"/>
         <w:rPr>
           <w:lang w:val="en-US"/>
         </w:rPr>
       </w:pPr>
       <w:r>
         <w:rPr>
-          <w:b/>
-          <w:bCs/>
+          <w:rFonts w:ascii="Aptos" w:cs="Aptos" w:hAnsi="Aptos" w:eastAsia="Aptos"/>
+          <w:b w:val="1"/>
+          <w:bCs w:val="1"/>
+          <w:rtl w:val="0"/>
           <w:lang w:val="en-US"/>
         </w:rPr>
         <w:t>Part 4</w:t>
       </w:r>
       <w:r>
         <w:rPr>
-          <w:lang w:val="en-US"/>
-        </w:rPr>
-        <w:t xml:space="preserve"> – 2D Game</w:t>
+          <w:rtl w:val="0"/>
+          <w:lang w:val="en-US"/>
+        </w:rPr>
+        <w:t xml:space="preserve"> – </w:t>
+      </w:r>
+      <w:r>
+        <w:rPr>
+          <w:rtl w:val="0"/>
+          <w:lang w:val="en-US"/>
+        </w:rPr>
+        <w:t xml:space="preserve">Video </w:t>
+      </w:r>
+      <w:r>
+        <w:rPr>
+          <w:rtl w:val="0"/>
+          <w:lang w:val="en-US"/>
+        </w:rPr>
+        <w:t>Game</w:t>
+      </w:r>
+      <w:r>
+        <w:rPr>
+          <w:rtl w:val="0"/>
+          <w:lang w:val="en-US"/>
+        </w:rPr>
+        <w:t>s</w:t>
       </w:r>
     </w:p>
     <w:p>
       <w:pPr>
-        <w:pStyle w:val="Body"/>
+        <w:pStyle w:val="Body A"/>
       </w:pPr>
       <w:r>
         <w:rPr>
-          <w:lang w:val="en-US"/>
-        </w:rPr>
-        <w:t xml:space="preserve">For the final part of our project, we want to build </w:t>
-      </w:r>
-      <w:r>
-        <w:rPr>
-          <w:lang w:val="en-US"/>
-        </w:rPr>
-        <w:t>a few simple games to run on the FPGA. If possible, we would like to build a pseudo 3d game based on the Wolfenstein 3D rendering method.</w:t>
+          <w:rtl w:val="0"/>
+          <w:lang w:val="en-US"/>
+        </w:rPr>
+        <w:t>For the final part of our project, we want to build a few simple games to run on the FPGA. If possible, we would like to build a pseudo 3d game based on the Wolfenstein 3D rendering method.</w:t>
       </w:r>
     </w:p>
     <w:sectPr>
-      <w:headerReference w:type="default" r:id="rId6"/>
-      <w:footerReference w:type="default" r:id="rId7"/>
-      <w:pgSz w:w="12240" w:h="15840"/>
-      <w:pgMar w:top="1440" w:right="1440" w:bottom="1440" w:left="1440" w:header="720" w:footer="720" w:gutter="0"/>
-      <w:cols w:space="720"/>
+      <w:headerReference w:type="default" r:id="rId4"/>
+      <w:footerReference w:type="default" r:id="rId5"/>
+      <w:pgSz w:w="12240" w:h="15840" w:orient="portrait"/>
+      <w:pgMar w:top="1440" w:right="1440" w:bottom="1440" w:left="1440" w:header="720" w:footer="720"/>
+      <w:bidi w:val="0"/>
     </w:sectPr>
   </w:body>
 </w:document>
 </file>
 
-<file path=word/endnotes.xml><?xml version="1.0" encoding="utf-8"?>
-<w:endnotes xmlns:wpc="http://schemas.microsoft.com/office/word/2010/wordprocessingCanvas" xmlns:cx="http://schemas.microsoft.com/office/drawing/2014/chartex" xmlns:cx1="http://schemas.microsoft.com/office/drawing/2015/9/8/chartex" xmlns:cx2="http://schemas.microsoft.com/office/drawing/2015/10/21/chartex" xmlns:cx3="http://schemas.microsoft.com/office/drawing/2016/5/9/chartex" xmlns:cx4="http://schemas.microsoft.com/office/drawing/2016/5/10/chartex" xmlns:cx5="http://schemas.microsoft.com/office/drawing/2016/5/11/chartex" xmlns:cx6="http://schemas.microsoft.com/office/drawing/2016/5/12/chartex" xmlns:cx7="http://schemas.microsoft.com/office/drawing/2016/5/13/chartex" xmlns:cx8="http://schemas.microsoft.com/office/drawing/2016/5/14/chartex" xmlns:mc="http://schemas.openxmlformats.org/markup-compatibility/2006" xmlns:aink="http://schemas.microsoft.com/office/drawing/2016/ink" xmlns:am3d="http://schemas.microsoft.com/office/drawing/2017/model3d" xmlns:o="urn:schemas-microsoft-com:office:office" xmlns:r="http://schemas.openxmlformats.org/officeDocument/2006/relationships" xmlns:m="http://schemas.openxmlformats.org/officeDocument/2006/math" xmlns:v="urn:schemas-microsoft-com:vml" xmlns:wp14="http://schemas.microsoft.com/office/word/2010/wordprocessingDrawing" xmlns:wp="http://schemas.openxmlformats.org/drawingml/2006/wordprocessingDrawing" xmlns:w10="urn:schemas-microsoft-com:office:word" xmlns:w="http://schemas.openxmlformats.org/wordprocessingml/2006/main" xmlns:w14="http://schemas.microsoft.com/office/word/2010/wordml" xmlns:w15="http://schemas.microsoft.com/office/word/2012/wordml" xmlns:w16cex="http://schemas.microsoft.com/office/word/2018/wordml/cex" xmlns:w16cid="http://schemas.microsoft.com/office/word/2016/wordml/cid" xmlns:w16="http://schemas.microsoft.com/office/word/2018/wordml" xmlns:w16sdtdh="http://schemas.microsoft.com/office/word/2020/wordml/sdtdatahash" xmlns:w16se="http://schemas.microsoft.com/office/word/2015/wordml/symex" xmlns:wpg="http://schemas.microsoft.com/office/word/2010/wordprocessingGroup" xmlns:wpi="http://schemas.microsoft.com/office/word/2010/wordprocessingInk" xmlns:wne="http://schemas.microsoft.com/office/word/2006/wordml" xmlns:wps="http://schemas.microsoft.com/office/word/2010/wordprocessingShape" mc:Ignorable="w14 w15 w16se w16cid w16 w16cex w16sdtdh wp14">
-  <w:endnote w:type="separator" w:id="-1">
-    <w:p>
-      <w:r>
-        <w:separator/>
-      </w:r>
-    </w:p>
-  </w:endnote>
-  <w:endnote w:type="continuationSeparator" w:id="0">
-    <w:p>
-      <w:r>
-        <w:continuationSeparator/>
-      </w:r>
-    </w:p>
-  </w:endnote>
-</w:endnotes>
-</file>
-
 <file path=word/footer1.xml><?xml version="1.0" encoding="utf-8"?>
-<w:ftr xmlns:wpc="http://schemas.microsoft.com/office/word/2010/wordprocessingCanvas" xmlns:cx="http://schemas.microsoft.com/office/drawing/2014/chartex" xmlns:cx1="http://schemas.microsoft.com/office/drawing/2015/9/8/chartex" xmlns:cx2="http://schemas.microsoft.com/office/drawing/2015/10/21/chartex" xmlns:cx3="http://schemas.microsoft.com/office/drawing/2016/5/9/chartex" xmlns:cx4="http://schemas.microsoft.com/office/drawing/2016/5/10/chartex" xmlns:cx5="http://schemas.microsoft.com/office/drawing/2016/5/11/chartex" xmlns:cx6="http://schemas.microsoft.com/office/drawing/2016/5/12/chartex" xmlns:cx7="http://schemas.microsoft.com/office/drawing/2016/5/13/chartex" xmlns:cx8="http://schemas.microsoft.com/office/drawing/2016/5/14/chartex" xmlns:mc="http://schemas.openxmlformats.org/markup-compatibility/2006" xmlns:aink="http://schemas.microsoft.com/office/drawing/2016/ink" xmlns:am3d="http://schemas.microsoft.com/office/drawing/2017/model3d" xmlns:o="urn:schemas-microsoft-com:office:office" xmlns:r="http://schemas.openxmlformats.org/officeDocument/2006/relationships" xmlns:m="http://schemas.openxmlformats.org/officeDocument/2006/math" xmlns:v="urn:schemas-microsoft-com:vml" xmlns:wp14="http://schemas.microsoft.com/office/word/2010/wordprocessingDrawing" xmlns:wp="http://schemas.openxmlformats.org/drawingml/2006/wordprocessingDrawing" xmlns:w10="urn:schemas-microsoft-com:office:word" xmlns:w="http://schemas.openxmlformats.org/wordprocessingml/2006/main" xmlns:w14="http://schemas.microsoft.com/office/word/2010/wordml" xmlns:w15="http://schemas.microsoft.com/office/word/2012/wordml" xmlns:w16cex="http://schemas.microsoft.com/office/word/2018/wordml/cex" xmlns:w16cid="http://schemas.microsoft.com/office/word/2016/wordml/cid" xmlns:w16="http://schemas.microsoft.com/office/word/2018/wordml" xmlns:w16sdtdh="http://schemas.microsoft.com/office/word/2020/wordml/sdtdatahash" xmlns:w16se="http://schemas.microsoft.com/office/word/2015/wordml/symex" xmlns:wpg="http://schemas.microsoft.com/office/word/2010/wordprocessingGroup" xmlns:wpi="http://schemas.microsoft.com/office/word/2010/wordprocessingInk" xmlns:wne="http://schemas.microsoft.com/office/word/2006/wordml" xmlns:wps="http://schemas.microsoft.com/office/word/2010/wordprocessingShape" mc:Ignorable="w14 w15 w16se w16cid w16 w16cex w16sdtdh wp14">
+<w:ftr xmlns:r="http://schemas.openxmlformats.org/officeDocument/2006/relationships" xmlns:wp="http://schemas.openxmlformats.org/drawingml/2006/wordprocessingDrawing" xmlns:w="http://schemas.openxmlformats.org/wordprocessingml/2006/main" xmlns:w10="urn:schemas-microsoft-com:office:word" xmlns:w14="http://schemas.microsoft.com/office/word/2010/wordml" xmlns:wps="http://schemas.microsoft.com/office/word/2010/wordprocessingShape" xmlns:wpg="http://schemas.microsoft.com/office/word/2010/wordprocessingGroup" xmlns:mc="http://schemas.openxmlformats.org/markup-compatibility/2006" xmlns:v="urn:schemas-microsoft-com:vml" xmlns:o="urn:schemas-microsoft-com:office:office" xmlns:m="http://schemas.openxmlformats.org/officeDocument/2006/math" mc:Ignorable="w14">
   <w:p>
     <w:pPr>
-      <w:pStyle w:val="HeaderFooter"/>
+      <w:pStyle w:val="Header &amp; Footer"/>
+      <w:bidi w:val="0"/>
     </w:pPr>
+    <w:r/>
   </w:p>
 </w:ftr>
 </file>
 
-<file path=word/footnotes.xml><?xml version="1.0" encoding="utf-8"?>
-<w:footnotes xmlns:wpc="http://schemas.microsoft.com/office/word/2010/wordprocessingCanvas" xmlns:cx="http://schemas.microsoft.com/office/drawing/2014/chartex" xmlns:cx1="http://schemas.microsoft.com/office/drawing/2015/9/8/chartex" xmlns:cx2="http://schemas.microsoft.com/office/drawing/2015/10/21/chartex" xmlns:cx3="http://schemas.microsoft.com/office/drawing/2016/5/9/chartex" xmlns:cx4="http://schemas.microsoft.com/office/drawing/2016/5/10/chartex" xmlns:cx5="http://schemas.microsoft.com/office/drawing/2016/5/11/chartex" xmlns:cx6="http://schemas.microsoft.com/office/drawing/2016/5/12/chartex" xmlns:cx7="http://schemas.microsoft.com/office/drawing/2016/5/13/chartex" xmlns:cx8="http://schemas.microsoft.com/office/drawing/2016/5/14/chartex" xmlns:mc="http://schemas.openxmlformats.org/markup-compatibility/2006" xmlns:aink="http://schemas.microsoft.com/office/drawing/2016/ink" xmlns:am3d="http://schemas.microsoft.com/office/drawing/2017/model3d" xmlns:o="urn:schemas-microsoft-com:office:office" xmlns:r="http://schemas.openxmlformats.org/officeDocument/2006/relationships" xmlns:m="http://schemas.openxmlformats.org/officeDocument/2006/math" xmlns:v="urn:schemas-microsoft-com:vml" xmlns:wp14="http://schemas.microsoft.com/office/word/2010/wordprocessingDrawing" xmlns:wp="http://schemas.openxmlformats.org/drawingml/2006/wordprocessingDrawing" xmlns:w10="urn:schemas-microsoft-com:office:word" xmlns:w="http://schemas.openxmlformats.org/wordprocessingml/2006/main" xmlns:w14="http://schemas.microsoft.com/office/word/2010/wordml" xmlns:w15="http://schemas.microsoft.com/office/word/2012/wordml" xmlns:w16cex="http://schemas.microsoft.com/office/word/2018/wordml/cex" xmlns:w16cid="http://schemas.microsoft.com/office/word/2016/wordml/cid" xmlns:w16="http://schemas.microsoft.com/office/word/2018/wordml" xmlns:w16sdtdh="http://schemas.microsoft.com/office/word/2020/wordml/sdtdatahash" xmlns:w16se="http://schemas.microsoft.com/office/word/2015/wordml/symex" xmlns:wpg="http://schemas.microsoft.com/office/word/2010/wordprocessingGroup" xmlns:wpi="http://schemas.microsoft.com/office/word/2010/wordprocessingInk" xmlns:wne="http://schemas.microsoft.com/office/word/2006/wordml" xmlns:wps="http://schemas.microsoft.com/office/word/2010/wordprocessingShape" mc:Ignorable="w14 w15 w16se w16cid w16 w16cex w16sdtdh wp14">
-  <w:footnote w:type="separator" w:id="-1">
-    <w:p>
-      <w:r>
-        <w:separator/>
-      </w:r>
-    </w:p>
-  </w:footnote>
-  <w:footnote w:type="continuationSeparator" w:id="0">
-    <w:p>
-      <w:r>
-        <w:continuationSeparator/>
-      </w:r>
-    </w:p>
-  </w:footnote>
-</w:footnotes>
-</file>
-
 <file path=word/header1.xml><?xml version="1.0" encoding="utf-8"?>
-<w:hdr xmlns:wpc="http://schemas.microsoft.com/office/word/2010/wordprocessingCanvas" xmlns:cx="http://schemas.microsoft.com/office/drawing/2014/chartex" xmlns:cx1="http://schemas.microsoft.com/office/drawing/2015/9/8/chartex" xmlns:cx2="http://schemas.microsoft.com/office/drawing/2015/10/21/chartex" xmlns:cx3="http://schemas.microsoft.com/office/drawing/2016/5/9/chartex" xmlns:cx4="http://schemas.microsoft.com/office/drawing/2016/5/10/chartex" xmlns:cx5="http://schemas.microsoft.com/office/drawing/2016/5/11/chartex" xmlns:cx6="http://schemas.microsoft.com/office/drawing/2016/5/12/chartex" xmlns:cx7="http://schemas.microsoft.com/office/drawing/2016/5/13/chartex" xmlns:cx8="http://schemas.microsoft.com/office/drawing/2016/5/14/chartex" xmlns:mc="http://schemas.openxmlformats.org/markup-compatibility/2006" xmlns:aink="http://schemas.microsoft.com/office/drawing/2016/ink" xmlns:am3d="http://schemas.microsoft.com/office/drawing/2017/model3d" xmlns:o="urn:schemas-microsoft-com:office:office" xmlns:r="http://schemas.openxmlformats.org/officeDocument/2006/relationships" xmlns:m="http://schemas.openxmlformats.org/officeDocument/2006/math" xmlns:v="urn:schemas-microsoft-com:vml" xmlns:wp14="http://schemas.microsoft.com/office/word/2010/wordprocessingDrawing" xmlns:wp="http://schemas.openxmlformats.org/drawingml/2006/wordprocessingDrawing" xmlns:w10="urn:schemas-microsoft-com:office:word" xmlns:w="http://schemas.openxmlformats.org/wordprocessingml/2006/main" xmlns:w14="http://schemas.microsoft.com/office/word/2010/wordml" xmlns:w15="http://schemas.microsoft.com/office/word/2012/wordml" xmlns:w16cex="http://schemas.microsoft.com/office/word/2018/wordml/cex" xmlns:w16cid="http://schemas.microsoft.com/office/word/2016/wordml/cid" xmlns:w16="http://schemas.microsoft.com/office/word/2018/wordml" xmlns:w16sdtdh="http://schemas.microsoft.com/office/word/2020/wordml/sdtdatahash" xmlns:w16se="http://schemas.microsoft.com/office/word/2015/wordml/symex" xmlns:wpg="http://schemas.microsoft.com/office/word/2010/wordprocessingGroup" xmlns:wpi="http://schemas.microsoft.com/office/word/2010/wordprocessingInk" xmlns:wne="http://schemas.microsoft.com/office/word/2006/wordml" xmlns:wps="http://schemas.microsoft.com/office/word/2010/wordprocessingShape" mc:Ignorable="w14 w15 w16se w16cid w16 w16cex w16sdtdh wp14">
+<w:hdr xmlns:r="http://schemas.openxmlformats.org/officeDocument/2006/relationships" xmlns:wp="http://schemas.openxmlformats.org/drawingml/2006/wordprocessingDrawing" xmlns:w="http://schemas.openxmlformats.org/wordprocessingml/2006/main" xmlns:w10="urn:schemas-microsoft-com:office:word" xmlns:w14="http://schemas.microsoft.com/office/word/2010/wordml" xmlns:wps="http://schemas.microsoft.com/office/word/2010/wordprocessingShape" xmlns:wpg="http://schemas.microsoft.com/office/word/2010/wordprocessingGroup" xmlns:mc="http://schemas.openxmlformats.org/markup-compatibility/2006" xmlns:v="urn:schemas-microsoft-com:vml" xmlns:o="urn:schemas-microsoft-com:office:office" xmlns:m="http://schemas.openxmlformats.org/officeDocument/2006/math" mc:Ignorable="w14">
   <w:p>
     <w:pPr>
-      <w:pStyle w:val="HeaderFooter"/>
+      <w:pStyle w:val="Header &amp; Footer"/>
+      <w:bidi w:val="0"/>
     </w:pPr>
+    <w:r/>
   </w:p>
 </w:hdr>
 </file>
 
 <file path=word/styles.xml><?xml version="1.0" encoding="utf-8"?>
-<w:styles xmlns:mc="http://schemas.openxmlformats.org/markup-compatibility/2006" xmlns:r="http://schemas.openxmlformats.org/officeDocument/2006/relationships" xmlns:w="http://schemas.openxmlformats.org/wordprocessingml/2006/main" xmlns:w14="http://schemas.microsoft.com/office/word/2010/wordml" xmlns:w15="http://schemas.microsoft.com/office/word/2012/wordml" xmlns:w16cex="http://schemas.microsoft.com/office/word/2018/wordml/cex" xmlns:w16cid="http://schemas.microsoft.com/office/word/2016/wordml/cid" xmlns:w16="http://schemas.microsoft.com/office/word/2018/wordml" xmlns:w16sdtdh="http://schemas.microsoft.com/office/word/2020/wordml/sdtdatahash" xmlns:w16se="http://schemas.microsoft.com/office/word/2015/wordml/symex" mc:Ignorable="w14 w15 w16se w16cid w16 w16cex w16sdtdh">
+<w:styles xmlns:w="http://schemas.openxmlformats.org/wordprocessingml/2006/main" xmlns:mc="http://schemas.openxmlformats.org/markup-compatibility/2006" xmlns:w14="http://schemas.microsoft.com/office/word/2010/wordml" mc:Ignorable="w14">
   <w:docDefaults>
     <w:rPrDefault>
       <w:rPr>
-        <w:rFonts w:ascii="Times New Roman" w:eastAsia="Arial Unicode MS" w:hAnsi="Times New Roman" w:cs="Times New Roman"/>
+        <w:rFonts w:ascii="Times New Roman" w:cs="Times New Roman" w:hAnsi="Times New Roman" w:eastAsia="Arial Unicode MS"/>
+        <w:b w:val="0"/>
+        <w:bCs w:val="0"/>
+        <w:i w:val="0"/>
+        <w:iCs w:val="0"/>
+        <w:caps w:val="0"/>
+        <w:smallCaps w:val="0"/>
+        <w:strike w:val="0"/>
+        <w:dstrike w:val="0"/>
+        <w:outline w:val="0"/>
+        <w:emboss w:val="0"/>
+        <w:imprint w:val="0"/>
+        <w:vanish w:val="0"/>
+        <w:color w:val="auto"/>
+        <w:spacing w:val="0"/>
+        <w:w w:val="100"/>
+        <w:kern w:val="0"/>
+        <w:position w:val="0"/>
+        <w:sz w:val="20"/>
+        <w:szCs w:val="20"/>
+        <w:u w:val="none" w:color="auto"/>
         <w:bdr w:val="nil"/>
-        <w:lang w:val="en-US" w:eastAsia="en-US" w:bidi="ar-SA"/>
+        <w:vertAlign w:val="baseline"/>
+        <w:lang/>
       </w:rPr>
     </w:rPrDefault>
     <w:pPrDefault>
       <w:pPr>
+        <w:keepNext w:val="0"/>
+        <w:keepLines w:val="0"/>
+        <w:pageBreakBefore w:val="0"/>
+        <w:framePr w:anchorLock="0" w:w="0" w:h="0" w:vSpace="0" w:hSpace="0" w:xAlign="left" w:y="0" w:hRule="exact" w:vAnchor="margin"/>
+        <w:widowControl w:val="1"/>
+        <w:numPr>
+          <w:ilvl w:val="0"/>
+          <w:numId w:val="0"/>
+        </w:numPr>
+        <w:suppressLineNumbers w:val="0"/>
         <w:pBdr>
           <w:top w:val="nil"/>
           <w:left w:val="nil"/>
@@ -371,421 +392,28 @@
           <w:between w:val="nil"/>
           <w:bar w:val="nil"/>
         </w:pBdr>
+        <w:shd w:val="clear" w:color="auto" w:fill="auto"/>
+        <w:suppressAutoHyphens w:val="0"/>
+        <w:spacing w:before="0" w:beforeAutospacing="0" w:after="0" w:afterAutospacing="0" w:line="240" w:lineRule="auto"/>
+        <w:ind w:left="0" w:right="0" w:firstLine="0"/>
+        <w:jc w:val="left"/>
+        <w:outlineLvl w:val="9"/>
       </w:pPr>
     </w:pPrDefault>
   </w:docDefaults>
-  <w:latentStyles w:defLockedState="0" w:defUIPriority="99" w:defSemiHidden="0" w:defUnhideWhenUsed="0" w:defQFormat="0" w:count="376">
-    <w:lsdException w:name="Normal" w:uiPriority="0" w:qFormat="1"/>
-    <w:lsdException w:name="heading 1" w:uiPriority="9" w:qFormat="1"/>
-    <w:lsdException w:name="heading 2" w:semiHidden="1" w:uiPriority="9" w:unhideWhenUsed="1" w:qFormat="1"/>
-    <w:lsdException w:name="heading 3" w:semiHidden="1" w:uiPriority="9" w:unhideWhenUsed="1" w:qFormat="1"/>
-    <w:lsdException w:name="heading 4" w:semiHidden="1" w:uiPriority="9" w:unhideWhenUsed="1" w:qFormat="1"/>
-    <w:lsdException w:name="heading 5" w:semiHidden="1" w:uiPriority="9" w:unhideWhenUsed="1" w:qFormat="1"/>
-    <w:lsdException w:name="heading 6" w:semiHidden="1" w:uiPriority="9" w:unhideWhenUsed="1" w:qFormat="1"/>
-    <w:lsdException w:name="heading 7" w:semiHidden="1" w:uiPriority="9" w:unhideWhenUsed="1" w:qFormat="1"/>
-    <w:lsdException w:name="heading 8" w:semiHidden="1" w:uiPriority="9" w:unhideWhenUsed="1" w:qFormat="1"/>
-    <w:lsdException w:name="heading 9" w:semiHidden="1" w:uiPriority="9" w:unhideWhenUsed="1" w:qFormat="1"/>
-    <w:lsdException w:name="index 1" w:semiHidden="1" w:unhideWhenUsed="1"/>
-    <w:lsdException w:name="index 2" w:semiHidden="1" w:unhideWhenUsed="1"/>
-    <w:lsdException w:name="index 3" w:semiHidden="1" w:unhideWhenUsed="1"/>
-    <w:lsdException w:name="index 4" w:semiHidden="1" w:unhideWhenUsed="1"/>
-    <w:lsdException w:name="index 5" w:semiHidden="1" w:unhideWhenUsed="1"/>
-    <w:lsdException w:name="index 6" w:semiHidden="1" w:unhideWhenUsed="1"/>
-    <w:lsdException w:name="index 7" w:semiHidden="1" w:unhideWhenUsed="1"/>
-    <w:lsdException w:name="index 8" w:semiHidden="1" w:unhideWhenUsed="1"/>
-    <w:lsdException w:name="index 9" w:semiHidden="1" w:unhideWhenUsed="1"/>
-    <w:lsdException w:name="toc 1" w:semiHidden="1" w:uiPriority="39" w:unhideWhenUsed="1"/>
-    <w:lsdException w:name="toc 2" w:semiHidden="1" w:uiPriority="39" w:unhideWhenUsed="1"/>
-    <w:lsdException w:name="toc 3" w:semiHidden="1" w:uiPriority="39" w:unhideWhenUsed="1"/>
-    <w:lsdException w:name="toc 4" w:semiHidden="1" w:uiPriority="39" w:unhideWhenUsed="1"/>
-    <w:lsdException w:name="toc 5" w:semiHidden="1" w:uiPriority="39" w:unhideWhenUsed="1"/>
-    <w:lsdException w:name="toc 6" w:semiHidden="1" w:uiPriority="39" w:unhideWhenUsed="1"/>
-    <w:lsdException w:name="toc 7" w:semiHidden="1" w:uiPriority="39" w:unhideWhenUsed="1"/>
-    <w:lsdException w:name="toc 8" w:semiHidden="1" w:uiPriority="39" w:unhideWhenUsed="1"/>
-    <w:lsdException w:name="toc 9" w:semiHidden="1" w:uiPriority="39" w:unhideWhenUsed="1"/>
-    <w:lsdException w:name="Normal Indent" w:semiHidden="1" w:unhideWhenUsed="1"/>
-    <w:lsdException w:name="footnote text" w:semiHidden="1" w:unhideWhenUsed="1"/>
-    <w:lsdException w:name="annotation text" w:semiHidden="1" w:unhideWhenUsed="1"/>
-    <w:lsdException w:name="header" w:semiHidden="1" w:unhideWhenUsed="1"/>
-    <w:lsdException w:name="footer" w:semiHidden="1" w:unhideWhenUsed="1"/>
-    <w:lsdException w:name="index heading" w:semiHidden="1" w:unhideWhenUsed="1"/>
-    <w:lsdException w:name="caption" w:semiHidden="1" w:uiPriority="35" w:unhideWhenUsed="1" w:qFormat="1"/>
-    <w:lsdException w:name="table of figures" w:semiHidden="1" w:unhideWhenUsed="1"/>
-    <w:lsdException w:name="envelope address" w:semiHidden="1" w:unhideWhenUsed="1"/>
-    <w:lsdException w:name="envelope return" w:semiHidden="1" w:unhideWhenUsed="1"/>
-    <w:lsdException w:name="footnote reference" w:semiHidden="1" w:unhideWhenUsed="1"/>
-    <w:lsdException w:name="annotation reference" w:semiHidden="1" w:unhideWhenUsed="1"/>
-    <w:lsdException w:name="line number" w:semiHidden="1" w:unhideWhenUsed="1"/>
-    <w:lsdException w:name="page number" w:semiHidden="1" w:unhideWhenUsed="1"/>
-    <w:lsdException w:name="endnote reference" w:semiHidden="1" w:unhideWhenUsed="1"/>
-    <w:lsdException w:name="endnote text" w:semiHidden="1" w:unhideWhenUsed="1"/>
-    <w:lsdException w:name="table of authorities" w:semiHidden="1" w:unhideWhenUsed="1"/>
-    <w:lsdException w:name="macro" w:semiHidden="1" w:unhideWhenUsed="1"/>
-    <w:lsdException w:name="toa heading" w:semiHidden="1" w:unhideWhenUsed="1"/>
-    <w:lsdException w:name="List" w:semiHidden="1" w:unhideWhenUsed="1"/>
-    <w:lsdException w:name="List Bullet" w:semiHidden="1" w:unhideWhenUsed="1"/>
-    <w:lsdException w:name="List Number" w:semiHidden="1" w:unhideWhenUsed="1"/>
-    <w:lsdException w:name="List 2" w:semiHidden="1" w:unhideWhenUsed="1"/>
-    <w:lsdException w:name="List 3" w:semiHidden="1" w:unhideWhenUsed="1"/>
-    <w:lsdException w:name="List 4" w:semiHidden="1" w:unhideWhenUsed="1"/>
-    <w:lsdException w:name="List 5" w:semiHidden="1" w:unhideWhenUsed="1"/>
-    <w:lsdException w:name="List Bullet 2" w:semiHidden="1" w:unhideWhenUsed="1"/>
-    <w:lsdException w:name="List Bullet 3" w:semiHidden="1" w:unhideWhenUsed="1"/>
-    <w:lsdException w:name="List Bullet 4" w:semiHidden="1" w:unhideWhenUsed="1"/>
-    <w:lsdException w:name="List Bullet 5" w:semiHidden="1" w:unhideWhenUsed="1"/>
-    <w:lsdException w:name="List Number 2" w:semiHidden="1" w:unhideWhenUsed="1"/>
-    <w:lsdException w:name="List Number 3" w:semiHidden="1" w:unhideWhenUsed="1"/>
-    <w:lsdException w:name="List Number 4" w:semiHidden="1" w:unhideWhenUsed="1"/>
-    <w:lsdException w:name="List Number 5" w:semiHidden="1" w:unhideWhenUsed="1"/>
-    <w:lsdException w:name="Title" w:uiPriority="10" w:qFormat="1"/>
-    <w:lsdException w:name="Closing" w:semiHidden="1" w:unhideWhenUsed="1"/>
-    <w:lsdException w:name="Signature" w:semiHidden="1" w:unhideWhenUsed="1"/>
-    <w:lsdException w:name="Default Paragraph Font" w:semiHidden="1" w:uiPriority="1" w:unhideWhenUsed="1"/>
-    <w:lsdException w:name="Body Text" w:semiHidden="1" w:unhideWhenUsed="1"/>
-    <w:lsdException w:name="Body Text Indent" w:semiHidden="1" w:unhideWhenUsed="1"/>
-    <w:lsdException w:name="List Continue" w:semiHidden="1" w:unhideWhenUsed="1"/>
-    <w:lsdException w:name="List Continue 2" w:semiHidden="1" w:unhideWhenUsed="1"/>
-    <w:lsdException w:name="List Continue 3" w:semiHidden="1" w:unhideWhenUsed="1"/>
-    <w:lsdException w:name="List Continue 4" w:semiHidden="1" w:unhideWhenUsed="1"/>
-    <w:lsdException w:name="List Continue 5" w:semiHidden="1" w:unhideWhenUsed="1"/>
-    <w:lsdException w:name="Message Header" w:semiHidden="1" w:unhideWhenUsed="1"/>
-    <w:lsdException w:name="Subtitle" w:uiPriority="11" w:qFormat="1"/>
-    <w:lsdException w:name="Salutation" w:semiHidden="1" w:unhideWhenUsed="1"/>
-    <w:lsdException w:name="Date" w:semiHidden="1" w:unhideWhenUsed="1"/>
-    <w:lsdException w:name="Body Text First Indent" w:semiHidden="1" w:unhideWhenUsed="1"/>
-    <w:lsdException w:name="Body Text First Indent 2" w:semiHidden="1" w:unhideWhenUsed="1"/>
-    <w:lsdException w:name="Note Heading" w:semiHidden="1" w:unhideWhenUsed="1"/>
-    <w:lsdException w:name="Body Text 2" w:semiHidden="1" w:unhideWhenUsed="1"/>
-    <w:lsdException w:name="Body Text 3" w:semiHidden="1" w:unhideWhenUsed="1"/>
-    <w:lsdException w:name="Body Text Indent 2" w:semiHidden="1" w:unhideWhenUsed="1"/>
-    <w:lsdException w:name="Body Text Indent 3" w:semiHidden="1" w:unhideWhenUsed="1"/>
-    <w:lsdException w:name="Block Text" w:semiHidden="1" w:unhideWhenUsed="1"/>
-    <w:lsdException w:name="Hyperlink" w:semiHidden="1" w:unhideWhenUsed="1"/>
-    <w:lsdException w:name="FollowedHyperlink" w:semiHidden="1" w:unhideWhenUsed="1"/>
-    <w:lsdException w:name="Strong" w:uiPriority="22" w:qFormat="1"/>
-    <w:lsdException w:name="Emphasis" w:uiPriority="20" w:qFormat="1"/>
-    <w:lsdException w:name="Document Map" w:semiHidden="1" w:unhideWhenUsed="1"/>
-    <w:lsdException w:name="Plain Text" w:semiHidden="1" w:unhideWhenUsed="1"/>
-    <w:lsdException w:name="E-mail Signature" w:semiHidden="1" w:unhideWhenUsed="1"/>
-    <w:lsdException w:name="HTML Top of Form" w:semiHidden="1" w:unhideWhenUsed="1"/>
-    <w:lsdException w:name="HTML Bottom of Form" w:semiHidden="1" w:unhideWhenUsed="1"/>
-    <w:lsdException w:name="Normal (Web)" w:semiHidden="1" w:unhideWhenUsed="1"/>
-    <w:lsdException w:name="HTML Acronym" w:semiHidden="1" w:unhideWhenUsed="1"/>
-    <w:lsdException w:name="HTML Address" w:semiHidden="1" w:unhideWhenUsed="1"/>
-    <w:lsdException w:name="HTML Cite" w:semiHidden="1" w:unhideWhenUsed="1"/>
-    <w:lsdException w:name="HTML Code" w:semiHidden="1" w:unhideWhenUsed="1"/>
-    <w:lsdException w:name="HTML Definition" w:semiHidden="1" w:unhideWhenUsed="1"/>
-    <w:lsdException w:name="HTML Keyboard" w:semiHidden="1" w:unhideWhenUsed="1"/>
-    <w:lsdException w:name="HTML Preformatted" w:semiHidden="1" w:unhideWhenUsed="1"/>
-    <w:lsdException w:name="HTML Sample" w:semiHidden="1" w:unhideWhenUsed="1"/>
-    <w:lsdException w:name="HTML Typewriter" w:semiHidden="1" w:unhideWhenUsed="1"/>
-    <w:lsdException w:name="HTML Variable" w:semiHidden="1" w:unhideWhenUsed="1"/>
-    <w:lsdException w:name="Normal Table" w:semiHidden="1" w:unhideWhenUsed="1"/>
-    <w:lsdException w:name="annotation subject" w:semiHidden="1" w:unhideWhenUsed="1"/>
-    <w:lsdException w:name="No List" w:semiHidden="1" w:unhideWhenUsed="1"/>
-    <w:lsdException w:name="Outline List 1" w:semiHidden="1" w:unhideWhenUsed="1"/>
-    <w:lsdException w:name="Outline List 2" w:semiHidden="1" w:unhideWhenUsed="1"/>
-    <w:lsdException w:name="Outline List 3" w:semiHidden="1" w:unhideWhenUsed="1"/>
-    <w:lsdException w:name="Table Simple 1" w:semiHidden="1" w:unhideWhenUsed="1"/>
-    <w:lsdException w:name="Table Simple 2" w:semiHidden="1" w:unhideWhenUsed="1"/>
-    <w:lsdException w:name="Table Simple 3" w:semiHidden="1" w:unhideWhenUsed="1"/>
-    <w:lsdException w:name="Table Classic 1" w:semiHidden="1" w:unhideWhenUsed="1"/>
-    <w:lsdException w:name="Table Classic 2" w:semiHidden="1" w:unhideWhenUsed="1"/>
-    <w:lsdException w:name="Table Classic 3" w:semiHidden="1" w:unhideWhenUsed="1"/>
-    <w:lsdException w:name="Table Classic 4" w:semiHidden="1" w:unhideWhenUsed="1"/>
-    <w:lsdException w:name="Table Colorful 1" w:semiHidden="1" w:unhideWhenUsed="1"/>
-    <w:lsdException w:name="Table Colorful 2" w:semiHidden="1" w:unhideWhenUsed="1"/>
-    <w:lsdException w:name="Table Colorful 3" w:semiHidden="1" w:unhideWhenUsed="1"/>
-    <w:lsdException w:name="Table Columns 1" w:semiHidden="1" w:unhideWhenUsed="1"/>
-    <w:lsdException w:name="Table Columns 2" w:semiHidden="1" w:unhideWhenUsed="1"/>
-    <w:lsdException w:name="Table Columns 3" w:semiHidden="1" w:unhideWhenUsed="1"/>
-    <w:lsdException w:name="Table Columns 4" w:semiHidden="1" w:unhideWhenUsed="1"/>
-    <w:lsdException w:name="Table Columns 5" w:semiHidden="1" w:unhideWhenUsed="1"/>
-    <w:lsdException w:name="Table Grid 1" w:semiHidden="1" w:unhideWhenUsed="1"/>
-    <w:lsdException w:name="Table Grid 2" w:semiHidden="1" w:unhideWhenUsed="1"/>
-    <w:lsdException w:name="Table Grid 3" w:semiHidden="1" w:unhideWhenUsed="1"/>
-    <w:lsdException w:name="Table Grid 4" w:semiHidden="1" w:unhideWhenUsed="1"/>
-    <w:lsdException w:name="Table Grid 5" w:semiHidden="1" w:unhideWhenUsed="1"/>
-    <w:lsdException w:name="Table Grid 6" w:semiHidden="1" w:unhideWhenUsed="1"/>
-    <w:lsdException w:name="Table Grid 7" w:semiHidden="1" w:unhideWhenUsed="1"/>
-    <w:lsdException w:name="Table Grid 8" w:semiHidden="1" w:unhideWhenUsed="1"/>
-    <w:lsdException w:name="Table List 1" w:semiHidden="1" w:unhideWhenUsed="1"/>
-    <w:lsdException w:name="Table List 2" w:semiHidden="1" w:unhideWhenUsed="1"/>
-    <w:lsdException w:name="Table List 3" w:semiHidden="1" w:unhideWhenUsed="1"/>
-    <w:lsdException w:name="Table List 4" w:semiHidden="1" w:unhideWhenUsed="1"/>
-    <w:lsdException w:name="Table List 5" w:semiHidden="1" w:unhideWhenUsed="1"/>
-    <w:lsdException w:name="Table List 6" w:semiHidden="1" w:unhideWhenUsed="1"/>
-    <w:lsdException w:name="Table List 7" w:semiHidden="1" w:unhideWhenUsed="1"/>
-    <w:lsdException w:name="Table List 8" w:semiHidden="1" w:unhideWhenUsed="1"/>
-    <w:lsdException w:name="Table 3D effects 1" w:semiHidden="1" w:unhideWhenUsed="1"/>
-    <w:lsdException w:name="Table 3D effects 2" w:semiHidden="1" w:unhideWhenUsed="1"/>
-    <w:lsdException w:name="Table 3D effects 3" w:semiHidden="1" w:unhideWhenUsed="1"/>
-    <w:lsdException w:name="Table Contemporary" w:semiHidden="1" w:unhideWhenUsed="1"/>
-    <w:lsdException w:name="Table Elegant" w:semiHidden="1" w:unhideWhenUsed="1"/>
-    <w:lsdException w:name="Table Professional" w:semiHidden="1" w:unhideWhenUsed="1"/>
-    <w:lsdException w:name="Table Subtle 1" w:semiHidden="1" w:unhideWhenUsed="1"/>
-    <w:lsdException w:name="Table Subtle 2" w:semiHidden="1" w:unhideWhenUsed="1"/>
-    <w:lsdException w:name="Table Web 1" w:semiHidden="1" w:unhideWhenUsed="1"/>
-    <w:lsdException w:name="Table Web 2" w:semiHidden="1" w:unhideWhenUsed="1"/>
-    <w:lsdException w:name="Table Web 3" w:semiHidden="1" w:unhideWhenUsed="1"/>
-    <w:lsdException w:name="Balloon Text" w:semiHidden="1" w:unhideWhenUsed="1"/>
-    <w:lsdException w:name="Table Grid" w:uiPriority="39"/>
-    <w:lsdException w:name="Table Theme" w:semiHidden="1" w:unhideWhenUsed="1"/>
-    <w:lsdException w:name="Placeholder Text" w:semiHidden="1"/>
-    <w:lsdException w:name="No Spacing" w:uiPriority="1" w:qFormat="1"/>
-    <w:lsdException w:name="Light Shading" w:uiPriority="60"/>
-    <w:lsdException w:name="Light List" w:uiPriority="61"/>
-    <w:lsdException w:name="Light Grid" w:uiPriority="62"/>
-    <w:lsdException w:name="Medium Shading 1" w:uiPriority="63"/>
-    <w:lsdException w:name="Medium Shading 2" w:uiPriority="64"/>
-    <w:lsdException w:name="Medium List 1" w:uiPriority="65"/>
-    <w:lsdException w:name="Medium List 2" w:uiPriority="66"/>
-    <w:lsdException w:name="Medium Grid 1" w:uiPriority="67"/>
-    <w:lsdException w:name="Medium Grid 2" w:uiPriority="68"/>
-    <w:lsdException w:name="Medium Grid 3" w:uiPriority="69"/>
-    <w:lsdException w:name="Dark List" w:uiPriority="70"/>
-    <w:lsdException w:name="Colorful Shading" w:uiPriority="71"/>
-    <w:lsdException w:name="Colorful List" w:uiPriority="72"/>
-    <w:lsdException w:name="Colorful Grid" w:uiPriority="73"/>
-    <w:lsdException w:name="Light Shading Accent 1" w:uiPriority="60"/>
-    <w:lsdException w:name="Light List Accent 1" w:uiPriority="61"/>
-    <w:lsdException w:name="Light Grid Accent 1" w:uiPriority="62"/>
-    <w:lsdException w:name="Medium Shading 1 Accent 1" w:uiPriority="63"/>
-    <w:lsdException w:name="Medium Shading 2 Accent 1" w:uiPriority="64"/>
-    <w:lsdException w:name="Medium List 1 Accent 1" w:uiPriority="65"/>
-    <w:lsdException w:name="Revision" w:semiHidden="1"/>
-    <w:lsdException w:name="List Paragraph" w:uiPriority="34" w:qFormat="1"/>
-    <w:lsdException w:name="Quote" w:uiPriority="29" w:qFormat="1"/>
-    <w:lsdException w:name="Intense Quote" w:uiPriority="30" w:qFormat="1"/>
-    <w:lsdException w:name="Medium List 2 Accent 1" w:uiPriority="66"/>
-    <w:lsdException w:name="Medium Grid 1 Accent 1" w:uiPriority="67"/>
-    <w:lsdException w:name="Medium Grid 2 Accent 1" w:uiPriority="68"/>
-    <w:lsdException w:name="Medium Grid 3 Accent 1" w:uiPriority="69"/>
-    <w:lsdException w:name="Dark List Accent 1" w:uiPriority="70"/>
-    <w:lsdException w:name="Colorful Shading Accent 1" w:uiPriority="71"/>
-    <w:lsdException w:name="Colorful List Accent 1" w:uiPriority="72"/>
-    <w:lsdException w:name="Colorful Grid Accent 1" w:uiPriority="73"/>
-    <w:lsdException w:name="Light Shading Accent 2" w:uiPriority="60"/>
-    <w:lsdException w:name="Light List Accent 2" w:uiPriority="61"/>
-    <w:lsdException w:name="Light Grid Accent 2" w:uiPriority="62"/>
-    <w:lsdException w:name="Medium Shading 1 Accent 2" w:uiPriority="63"/>
-    <w:lsdException w:name="Medium Shading 2 Accent 2" w:uiPriority="64"/>
-    <w:lsdException w:name="Medium List 1 Accent 2" w:uiPriority="65"/>
-    <w:lsdException w:name="Medium List 2 Accent 2" w:uiPriority="66"/>
-    <w:lsdException w:name="Medium Grid 1 Accent 2" w:uiPriority="67"/>
-    <w:lsdException w:name="Medium Grid 2 Accent 2" w:uiPriority="68"/>
-    <w:lsdException w:name="Medium Grid 3 Accent 2" w:uiPriority="69"/>
-    <w:lsdException w:name="Dark List Accent 2" w:uiPriority="70"/>
-    <w:lsdException w:name="Colorful Shading Accent 2" w:uiPriority="71"/>
-    <w:lsdException w:name="Colorful List Accent 2" w:uiPriority="72"/>
-    <w:lsdException w:name="Colorful Grid Accent 2" w:uiPriority="73"/>
-    <w:lsdException w:name="Light Shading Accent 3" w:uiPriority="60"/>
-    <w:lsdException w:name="Light List Accent 3" w:uiPriority="61"/>
-    <w:lsdException w:name="Light Grid Accent 3" w:uiPriority="62"/>
-    <w:lsdException w:name="Medium Shading 1 Accent 3" w:uiPriority="63"/>
-    <w:lsdException w:name="Medium Shading 2 Accent 3" w:uiPriority="64"/>
-    <w:lsdException w:name="Medium List 1 Accent 3" w:uiPriority="65"/>
-    <w:lsdException w:name="Medium List 2 Accent 3" w:uiPriority="66"/>
-    <w:lsdException w:name="Medium Grid 1 Accent 3" w:uiPriority="67"/>
-    <w:lsdException w:name="Medium Grid 2 Accent 3" w:uiPriority="68"/>
-    <w:lsdException w:name="Medium Grid 3 Accent 3" w:uiPriority="69"/>
-    <w:lsdException w:name="Dark List Accent 3" w:uiPriority="70"/>
-    <w:lsdException w:name="Colorful Shading Accent 3" w:uiPriority="71"/>
-    <w:lsdException w:name="Colorful List Accent 3" w:uiPriority="72"/>
-    <w:lsdException w:name="Colorful Grid Accent 3" w:uiPriority="73"/>
-    <w:lsdException w:name="Light Shading Accent 4" w:uiPriority="60"/>
-    <w:lsdException w:name="Light List Accent 4" w:uiPriority="61"/>
-    <w:lsdException w:name="Light Grid Accent 4" w:uiPriority="62"/>
-    <w:lsdException w:name="Medium Shading 1 Accent 4" w:uiPriority="63"/>
-    <w:lsdException w:name="Medium Shading 2 Accent 4" w:uiPriority="64"/>
-    <w:lsdException w:name="Medium List 1 Accent 4" w:uiPriority="65"/>
-    <w:lsdException w:name="Medium List 2 Accent 4" w:uiPriority="66"/>
-    <w:lsdException w:name="Medium Grid 1 Accent 4" w:uiPriority="67"/>
-    <w:lsdException w:name="Medium Grid 2 Accent 4" w:uiPriority="68"/>
-    <w:lsdException w:name="Medium Grid 3 Accent 4" w:uiPriority="69"/>
-    <w:lsdException w:name="Dark List Accent 4" w:uiPriority="70"/>
-    <w:lsdException w:name="Colorful Shading Accent 4" w:uiPriority="71"/>
-    <w:lsdException w:name="Colorful List Accent 4" w:uiPriority="72"/>
-    <w:lsdException w:name="Colorful Grid Accent 4" w:uiPriority="73"/>
-    <w:lsdException w:name="Light Shading Accent 5" w:uiPriority="60"/>
-    <w:lsdException w:name="Light List Accent 5" w:uiPriority="61"/>
-    <w:lsdException w:name="Light Grid Accent 5" w:uiPriority="62"/>
-    <w:lsdException w:name="Medium Shading 1 Accent 5" w:uiPriority="63"/>
-    <w:lsdException w:name="Medium Shading 2 Accent 5" w:uiPriority="64"/>
-    <w:lsdException w:name="Medium List 1 Accent 5" w:uiPriority="65"/>
-    <w:lsdException w:name="Medium List 2 Accent 5" w:uiPriority="66"/>
-    <w:lsdException w:name="Medium Grid 1 Accent 5" w:uiPriority="67"/>
-    <w:lsdException w:name="Medium Grid 2 Accent 5" w:uiPriority="68"/>
-    <w:lsdException w:name="Medium Grid 3 Accent 5" w:uiPriority="69"/>
-    <w:lsdException w:name="Dark List Accent 5" w:uiPriority="70"/>
-    <w:lsdException w:name="Colorful Shading Accent 5" w:uiPriority="71"/>
-    <w:lsdException w:name="Colorful List Accent 5" w:uiPriority="72"/>
-    <w:lsdException w:name="Colorful Grid Accent 5" w:uiPriority="73"/>
-    <w:lsdException w:name="Light Shading Accent 6" w:uiPriority="60"/>
-    <w:lsdException w:name="Light List Accent 6" w:uiPriority="61"/>
-    <w:lsdException w:name="Light Grid Accent 6" w:uiPriority="62"/>
-    <w:lsdException w:name="Medium Shading 1 Accent 6" w:uiPriority="63"/>
-    <w:lsdException w:name="Medium Shading 2 Accent 6" w:uiPriority="64"/>
-    <w:lsdException w:name="Medium List 1 Accent 6" w:uiPriority="65"/>
-    <w:lsdException w:name="Medium List 2 Accent 6" w:uiPriority="66"/>
-    <w:lsdException w:name="Medium Grid 1 Accent 6" w:uiPriority="67"/>
-    <w:lsdException w:name="Medium Grid 2 Accent 6" w:uiPriority="68"/>
-    <w:lsdException w:name="Medium Grid 3 Accent 6" w:uiPriority="69"/>
-    <w:lsdException w:name="Dark List Accent 6" w:uiPriority="70"/>
-    <w:lsdException w:name="Colorful Shading Accent 6" w:uiPriority="71"/>
-    <w:lsdException w:name="Colorful List Accent 6" w:uiPriority="72"/>
-    <w:lsdException w:name="Colorful Grid Accent 6" w:uiPriority="73"/>
-    <w:lsdException w:name="Subtle Emphasis" w:uiPriority="19" w:qFormat="1"/>
-    <w:lsdException w:name="Intense Emphasis" w:uiPriority="21" w:qFormat="1"/>
-    <w:lsdException w:name="Subtle Reference" w:uiPriority="31" w:qFormat="1"/>
-    <w:lsdException w:name="Intense Reference" w:uiPriority="32" w:qFormat="1"/>
-    <w:lsdException w:name="Book Title" w:uiPriority="33" w:qFormat="1"/>
-    <w:lsdException w:name="Bibliography" w:semiHidden="1" w:uiPriority="37" w:unhideWhenUsed="1"/>
-    <w:lsdException w:name="TOC Heading" w:semiHidden="1" w:uiPriority="39" w:unhideWhenUsed="1" w:qFormat="1"/>
-    <w:lsdException w:name="Plain Table 1" w:uiPriority="41"/>
-    <w:lsdException w:name="Plain Table 2" w:uiPriority="42"/>
-    <w:lsdException w:name="Plain Table 3" w:uiPriority="43"/>
-    <w:lsdException w:name="Plain Table 4" w:uiPriority="44"/>
-    <w:lsdException w:name="Plain Table 5" w:uiPriority="45"/>
-    <w:lsdException w:name="Grid Table Light" w:uiPriority="40"/>
-    <w:lsdException w:name="Grid Table 1 Light" w:uiPriority="46"/>
-    <w:lsdException w:name="Grid Table 2" w:uiPriority="47"/>
-    <w:lsdException w:name="Grid Table 3" w:uiPriority="48"/>
-    <w:lsdException w:name="Grid Table 4" w:uiPriority="49"/>
-    <w:lsdException w:name="Grid Table 5 Dark" w:uiPriority="50"/>
-    <w:lsdException w:name="Grid Table 6 Colorful" w:uiPriority="51"/>
-    <w:lsdException w:name="Grid Table 7 Colorful" w:uiPriority="52"/>
-    <w:lsdException w:name="Grid Table 1 Light Accent 1" w:uiPriority="46"/>
-    <w:lsdException w:name="Grid Table 2 Accent 1" w:uiPriority="47"/>
-    <w:lsdException w:name="Grid Table 3 Accent 1" w:uiPriority="48"/>
-    <w:lsdException w:name="Grid Table 4 Accent 1" w:uiPriority="49"/>
-    <w:lsdException w:name="Grid Table 5 Dark Accent 1" w:uiPriority="50"/>
-    <w:lsdException w:name="Grid Table 6 Colorful Accent 1" w:uiPriority="51"/>
-    <w:lsdException w:name="Grid Table 7 Colorful Accent 1" w:uiPriority="52"/>
-    <w:lsdException w:name="Grid Table 1 Light Accent 2" w:uiPriority="46"/>
-    <w:lsdException w:name="Grid Table 2 Accent 2" w:uiPriority="47"/>
-    <w:lsdException w:name="Grid Table 3 Accent 2" w:uiPriority="48"/>
-    <w:lsdException w:name="Grid Table 4 Accent 2" w:uiPriority="49"/>
-    <w:lsdException w:name="Grid Table 5 Dark Accent 2" w:uiPriority="50"/>
-    <w:lsdException w:name="Grid Table 6 Colorful Accent 2" w:uiPriority="51"/>
-    <w:lsdException w:name="Grid Table 7 Colorful Accent 2" w:uiPriority="52"/>
-    <w:lsdException w:name="Grid Table 1 Light Accent 3" w:uiPriority="46"/>
-    <w:lsdException w:name="Grid Table 2 Accent 3" w:uiPriority="47"/>
-    <w:lsdException w:name="Grid Table 3 Accent 3" w:uiPriority="48"/>
-    <w:lsdException w:name="Grid Table 4 Accent 3" w:uiPriority="49"/>
-    <w:lsdException w:name="Grid Table 5 Dark Accent 3" w:uiPriority="50"/>
-    <w:lsdException w:name="Grid Table 6 Colorful Accent 3" w:uiPriority="51"/>
-    <w:lsdException w:name="Grid Table 7 Colorful Accent 3" w:uiPriority="52"/>
-    <w:lsdException w:name="Grid Table 1 Light Accent 4" w:uiPriority="46"/>
-    <w:lsdException w:name="Grid Table 2 Accent 4" w:uiPriority="47"/>
-    <w:lsdException w:name="Grid Table 3 Accent 4" w:uiPriority="48"/>
-    <w:lsdException w:name="Grid Table 4 Accent 4" w:uiPriority="49"/>
-    <w:lsdException w:name="Grid Table 5 Dark Accent 4" w:uiPriority="50"/>
-    <w:lsdException w:name="Grid Table 6 Colorful Accent 4" w:uiPriority="51"/>
-    <w:lsdException w:name="Grid Table 7 Colorful Accent 4" w:uiPriority="52"/>
-    <w:lsdException w:name="Grid Table 1 Light Accent 5" w:uiPriority="46"/>
-    <w:lsdException w:name="Grid Table 2 Accent 5" w:uiPriority="47"/>
-    <w:lsdException w:name="Grid Table 3 Accent 5" w:uiPriority="48"/>
-    <w:lsdException w:name="Grid Table 4 Accent 5" w:uiPriority="49"/>
-    <w:lsdException w:name="Grid Table 5 Dark Accent 5" w:uiPriority="50"/>
-    <w:lsdException w:name="Grid Table 6 Colorful Accent 5" w:uiPriority="51"/>
-    <w:lsdException w:name="Grid Table 7 Colorful Accent 5" w:uiPriority="52"/>
-    <w:lsdException w:name="Grid Table 1 Light Accent 6" w:uiPriority="46"/>
-    <w:lsdException w:name="Grid Table 2 Accent 6" w:uiPriority="47"/>
-    <w:lsdException w:name="Grid Table 3 Accent 6" w:uiPriority="48"/>
-    <w:lsdException w:name="Grid Table 4 Accent 6" w:uiPriority="49"/>
-    <w:lsdException w:name="Grid Table 5 Dark Accent 6" w:uiPriority="50"/>
-    <w:lsdException w:name="Grid Table 6 Colorful Accent 6" w:uiPriority="51"/>
-    <w:lsdException w:name="Grid Table 7 Colorful Accent 6" w:uiPriority="52"/>
-    <w:lsdException w:name="List Table 1 Light" w:uiPriority="46"/>
-    <w:lsdException w:name="List Table 2" w:uiPriority="47"/>
-    <w:lsdException w:name="List Table 3" w:uiPriority="48"/>
-    <w:lsdException w:name="List Table 4" w:uiPriority="49"/>
-    <w:lsdException w:name="List Table 5 Dark" w:uiPriority="50"/>
-    <w:lsdException w:name="List Table 6 Colorful" w:uiPriority="51"/>
-    <w:lsdException w:name="List Table 7 Colorful" w:uiPriority="52"/>
-    <w:lsdException w:name="List Table 1 Light Accent 1" w:uiPriority="46"/>
-    <w:lsdException w:name="List Table 2 Accent 1" w:uiPriority="47"/>
-    <w:lsdException w:name="List Table 3 Accent 1" w:uiPriority="48"/>
-    <w:lsdException w:name="List Table 4 Accent 1" w:uiPriority="49"/>
-    <w:lsdException w:name="List Table 5 Dark Accent 1" w:uiPriority="50"/>
-    <w:lsdException w:name="List Table 6 Colorful Accent 1" w:uiPriority="51"/>
-    <w:lsdException w:name="List Table 7 Colorful Accent 1" w:uiPriority="52"/>
-    <w:lsdException w:name="List Table 1 Light Accent 2" w:uiPriority="46"/>
-    <w:lsdException w:name="List Table 2 Accent 2" w:uiPriority="47"/>
-    <w:lsdException w:name="List Table 3 Accent 2" w:uiPriority="48"/>
-    <w:lsdException w:name="List Table 4 Accent 2" w:uiPriority="49"/>
-    <w:lsdException w:name="List Table 5 Dark Accent 2" w:uiPriority="50"/>
-    <w:lsdException w:name="List Table 6 Colorful Accent 2" w:uiPriority="51"/>
-    <w:lsdException w:name="List Table 7 Colorful Accent 2" w:uiPriority="52"/>
-    <w:lsdException w:name="List Table 1 Light Accent 3" w:uiPriority="46"/>
-    <w:lsdException w:name="List Table 2 Accent 3" w:uiPriority="47"/>
-    <w:lsdException w:name="List Table 3 Accent 3" w:uiPriority="48"/>
-    <w:lsdException w:name="List Table 4 Accent 3" w:uiPriority="49"/>
-    <w:lsdException w:name="List Table 5 Dark Accent 3" w:uiPriority="50"/>
-    <w:lsdException w:name="List Table 6 Colorful Accent 3" w:uiPriority="51"/>
-    <w:lsdException w:name="List Table 7 Colorful Accent 3" w:uiPriority="52"/>
-    <w:lsdException w:name="List Table 1 Light Accent 4" w:uiPriority="46"/>
-    <w:lsdException w:name="List Table 2 Accent 4" w:uiPriority="47"/>
-    <w:lsdException w:name="List Table 3 Accent 4" w:uiPriority="48"/>
-    <w:lsdException w:name="List Table 4 Accent 4" w:uiPriority="49"/>
-    <w:lsdException w:name="List Table 5 Dark Accent 4" w:uiPriority="50"/>
-    <w:lsdException w:name="List Table 6 Colorful Accent 4" w:uiPriority="51"/>
-    <w:lsdException w:name="List Table 7 Colorful Accent 4" w:uiPriority="52"/>
-    <w:lsdException w:name="List Table 1 Light Accent 5" w:uiPriority="46"/>
-    <w:lsdException w:name="List Table 2 Accent 5" w:uiPriority="47"/>
-    <w:lsdException w:name="List Table 3 Accent 5" w:uiPriority="48"/>
-    <w:lsdException w:name="List Table 4 Accent 5" w:uiPriority="49"/>
-    <w:lsdException w:name="List Table 5 Dark Accent 5" w:uiPriority="50"/>
-    <w:lsdException w:name="List Table 6 Colorful Accent 5" w:uiPriority="51"/>
-    <w:lsdException w:name="List Table 7 Colorful Accent 5" w:uiPriority="52"/>
-    <w:lsdException w:name="List Table 1 Light Accent 6" w:uiPriority="46"/>
-    <w:lsdException w:name="List Table 2 Accent 6" w:uiPriority="47"/>
-    <w:lsdException w:name="List Table 3 Accent 6" w:uiPriority="48"/>
-    <w:lsdException w:name="List Table 4 Accent 6" w:uiPriority="49"/>
-    <w:lsdException w:name="List Table 5 Dark Accent 6" w:uiPriority="50"/>
-    <w:lsdException w:name="List Table 6 Colorful Accent 6" w:uiPriority="51"/>
-    <w:lsdException w:name="List Table 7 Colorful Accent 6" w:uiPriority="52"/>
-    <w:lsdException w:name="Mention" w:semiHidden="1" w:unhideWhenUsed="1"/>
-    <w:lsdException w:name="Smart Hyperlink" w:semiHidden="1" w:unhideWhenUsed="1"/>
-    <w:lsdException w:name="Hashtag" w:semiHidden="1" w:unhideWhenUsed="1"/>
-    <w:lsdException w:name="Unresolved Mention" w:semiHidden="1" w:unhideWhenUsed="1"/>
-    <w:lsdException w:name="Smart Link" w:semiHidden="1" w:unhideWhenUsed="1"/>
-  </w:latentStyles>
   <w:style w:type="paragraph" w:default="1" w:styleId="Normal">
     <w:name w:val="Normal"/>
-    <w:qFormat/>
+    <w:next w:val="Normal"/>
+    <w:pPr/>
     <w:rPr>
       <w:sz w:val="24"/>
       <w:szCs w:val="24"/>
+      <w:lang w:val="en-US" w:eastAsia="en-US" w:bidi="ar-SA"/>
     </w:rPr>
   </w:style>
-  <w:style w:type="character" w:default="1" w:styleId="DefaultParagraphFont">
+  <w:style w:type="character" w:default="1" w:styleId="Default Paragraph Font">
     <w:name w:val="Default Paragraph Font"/>
-    <w:uiPriority w:val="1"/>
-    <w:semiHidden/>
-    <w:unhideWhenUsed/>
-  </w:style>
-  <w:style w:type="table" w:default="1" w:styleId="TableNormal">
-    <w:name w:val="Normal Table"/>
-    <w:uiPriority w:val="99"/>
-    <w:semiHidden/>
-    <w:unhideWhenUsed/>
-    <w:tblPr>
-      <w:tblInd w:w="0" w:type="dxa"/>
-      <w:tblCellMar>
-        <w:top w:w="0" w:type="dxa"/>
-        <w:left w:w="108" w:type="dxa"/>
-        <w:bottom w:w="0" w:type="dxa"/>
-        <w:right w:w="108" w:type="dxa"/>
-      </w:tblCellMar>
-    </w:tblPr>
-  </w:style>
-  <w:style w:type="numbering" w:default="1" w:styleId="NoList">
-    <w:name w:val="No List"/>
-    <w:uiPriority w:val="99"/>
-    <w:semiHidden/>
-    <w:unhideWhenUsed/>
+    <w:next w:val="Default Paragraph Font"/>
   </w:style>
   <w:style w:type="character" w:styleId="Hyperlink">
     <w:name w:val="Hyperlink"/>
@@ -793,50 +421,135 @@
       <w:u w:val="single"/>
     </w:rPr>
   </w:style>
-  <w:style w:type="paragraph" w:customStyle="1" w:styleId="HeaderFooter">
+  <w:style w:type="table" w:default="1" w:styleId="Table Normal">
+    <w:name w:val="Table Normal"/>
+    <w:next w:val="Table Normal"/>
+    <w:pPr/>
+    <w:tblPr>
+      <w:tblInd w:w="0" w:type="dxa"/>
+    </w:tblPr>
+    <w:trPr/>
+    <w:tcPr/>
+    <w:tblStylePr w:type="firstRow"/>
+    <w:tblStylePr w:type="lastRow"/>
+    <w:tblStylePr w:type="firstCol"/>
+    <w:tblStylePr w:type="lastCol"/>
+    <w:tblStylePr w:type="band1Vert"/>
+    <w:tblStylePr w:type="band2Vert"/>
+    <w:tblStylePr w:type="band1Horz"/>
+    <w:tblStylePr w:type="band2Horz"/>
+    <w:tblStylePr w:type="neCell"/>
+    <w:tblStylePr w:type="nwCell"/>
+    <w:tblStylePr w:type="seCell"/>
+    <w:tblStylePr w:type="swCell"/>
+  </w:style>
+  <w:style w:type="numbering" w:default="1" w:styleId="No List">
+    <w:name w:val="No List"/>
+    <w:next w:val="No List"/>
+    <w:pPr/>
+  </w:style>
+  <w:style w:type="paragraph" w:styleId="Header &amp; Footer">
     <w:name w:val="Header &amp; Footer"/>
+    <w:next w:val="Header &amp; Footer"/>
     <w:pPr>
+      <w:keepNext w:val="0"/>
+      <w:keepLines w:val="0"/>
+      <w:pageBreakBefore w:val="0"/>
+      <w:widowControl w:val="1"/>
+      <w:shd w:val="clear" w:color="auto" w:fill="auto"/>
       <w:tabs>
         <w:tab w:val="right" w:pos="9020"/>
       </w:tabs>
+      <w:suppressAutoHyphens w:val="0"/>
+      <w:bidi w:val="0"/>
+      <w:spacing w:before="0" w:after="0" w:line="240" w:lineRule="auto"/>
+      <w:ind w:left="0" w:right="0" w:firstLine="0"/>
+      <w:jc w:val="left"/>
+      <w:outlineLvl w:val="9"/>
     </w:pPr>
     <w:rPr>
-      <w:rFonts w:ascii="Helvetica Neue" w:hAnsi="Helvetica Neue" w:cs="Arial Unicode MS"/>
+      <w:rFonts w:ascii="Helvetica Neue" w:cs="Arial Unicode MS" w:hAnsi="Helvetica Neue" w:eastAsia="Arial Unicode MS"/>
+      <w:b w:val="0"/>
+      <w:bCs w:val="0"/>
+      <w:i w:val="0"/>
+      <w:iCs w:val="0"/>
+      <w:caps w:val="0"/>
+      <w:smallCaps w:val="0"/>
+      <w:strike w:val="0"/>
+      <w:dstrike w:val="0"/>
+      <w:outline w:val="0"/>
       <w:color w:val="000000"/>
+      <w:spacing w:val="0"/>
+      <w:kern w:val="0"/>
+      <w:position w:val="0"/>
       <w:sz w:val="24"/>
       <w:szCs w:val="24"/>
-      <w14:textOutline w14:w="0" w14:cap="flat" w14:cmpd="sng" w14:algn="ctr">
+      <w:u w:val="none"/>
+      <w:shd w:val="nil" w:color="auto" w:fill="auto"/>
+      <w:vertAlign w:val="baseline"/>
+      <w14:textOutline>
         <w14:noFill/>
-        <w14:prstDash w14:val="solid"/>
-        <w14:bevel/>
       </w14:textOutline>
+      <w14:textFill>
+        <w14:solidFill>
+          <w14:srgbClr w14:val="000000"/>
+        </w14:solidFill>
+      </w14:textFill>
     </w:rPr>
   </w:style>
-  <w:style w:type="paragraph" w:customStyle="1" w:styleId="Body">
-    <w:name w:val="Body"/>
+  <w:style w:type="paragraph" w:styleId="Body A">
+    <w:name w:val="Body A"/>
+    <w:next w:val="Body A"/>
     <w:pPr>
-      <w:spacing w:after="160" w:line="278" w:lineRule="auto"/>
+      <w:keepNext w:val="0"/>
+      <w:keepLines w:val="0"/>
+      <w:pageBreakBefore w:val="0"/>
+      <w:widowControl w:val="1"/>
+      <w:shd w:val="clear" w:color="auto" w:fill="auto"/>
+      <w:suppressAutoHyphens w:val="0"/>
+      <w:bidi w:val="0"/>
+      <w:spacing w:before="0" w:after="160" w:line="278" w:lineRule="auto"/>
+      <w:ind w:left="0" w:right="0" w:firstLine="0"/>
+      <w:jc w:val="left"/>
+      <w:outlineLvl w:val="9"/>
     </w:pPr>
     <w:rPr>
-      <w:rFonts w:ascii="Aptos" w:eastAsia="Aptos" w:hAnsi="Aptos" w:cs="Aptos"/>
+      <w:rFonts w:ascii="Cambria" w:cs="Arial Unicode MS" w:hAnsi="Cambria" w:eastAsia="Arial Unicode MS"/>
+      <w:b w:val="0"/>
+      <w:bCs w:val="0"/>
+      <w:i w:val="0"/>
+      <w:iCs w:val="0"/>
+      <w:caps w:val="0"/>
+      <w:smallCaps w:val="0"/>
+      <w:strike w:val="0"/>
+      <w:dstrike w:val="0"/>
+      <w:outline w:val="0"/>
       <w:color w:val="000000"/>
+      <w:spacing w:val="0"/>
       <w:kern w:val="2"/>
+      <w:position w:val="0"/>
       <w:sz w:val="24"/>
       <w:szCs w:val="24"/>
-      <w:u w:color="000000"/>
+      <w:u w:val="none" w:color="000000"/>
+      <w:shd w:val="nil" w:color="auto" w:fill="auto"/>
+      <w:vertAlign w:val="baseline"/>
       <w:lang w:val="nl-NL"/>
-      <w14:textOutline w14:w="0" w14:cap="flat" w14:cmpd="sng" w14:algn="ctr">
+      <w14:textOutline w14:w="12700" w14:cap="flat">
         <w14:noFill/>
-        <w14:prstDash w14:val="solid"/>
-        <w14:bevel/>
+        <w14:miter w14:lim="400000"/>
       </w14:textOutline>
+      <w14:textFill>
+        <w14:solidFill>
+          <w14:srgbClr w14:val="000000"/>
+        </w14:solidFill>
+      </w14:textFill>
     </w:rPr>
   </w:style>
 </w:styles>
 </file>
 
 <file path=word/theme/theme1.xml><?xml version="1.0" encoding="utf-8"?>
-<a:theme xmlns:a="http://schemas.openxmlformats.org/drawingml/2006/main" name="Office Theme">
+<a:theme xmlns:a="http://schemas.openxmlformats.org/drawingml/2006/main" xmlns:r="http://schemas.openxmlformats.org/officeDocument/2006/relationships" name="Office Theme">
   <a:themeElements>
     <a:clrScheme name="Office Theme">
       <a:dk1>
@@ -1028,17 +741,17 @@
         <a:solidFill>
           <a:srgbClr val="FFFFFF"/>
         </a:solidFill>
-        <a:ln w="12700" cap="flat">
+        <a:ln w="25400" cap="flat">
           <a:solidFill>
             <a:schemeClr val="accent1"/>
           </a:solidFill>
           <a:prstDash val="solid"/>
-          <a:miter lim="800000"/>
+          <a:round/>
         </a:ln>
         <a:effectLst/>
         <a:sp3d/>
       </a:spPr>
-      <a:bodyPr rot="0" spcFirstLastPara="1" vertOverflow="overflow" horzOverflow="overflow" vert="horz" wrap="square" lIns="45719" tIns="45719" rIns="45719" bIns="45719" numCol="1" spcCol="38100" rtlCol="0" anchor="ctr">
+      <a:bodyPr rot="0" spcFirstLastPara="1" vertOverflow="overflow" horzOverflow="overflow" vert="horz" wrap="square" lIns="45718" tIns="45718" rIns="45718" bIns="45718" numCol="1" spcCol="38100" rtlCol="0" anchor="ctr" upright="0">
         <a:spAutoFit/>
       </a:bodyPr>
       <a:lstStyle>
@@ -1057,19 +770,19 @@
           <a:buFontTx/>
           <a:buNone/>
           <a:tabLst/>
-          <a:defRPr kumimoji="0" sz="1800" b="0" i="0" u="none" strike="noStrike" cap="none" spc="0" normalizeH="0" baseline="0">
-            <a:ln>
-              <a:noFill/>
-            </a:ln>
-            <a:solidFill>
-              <a:srgbClr val="000000"/>
-            </a:solidFill>
-            <a:effectLst/>
-            <a:uFillTx/>
-            <a:latin typeface="Aptos"/>
-            <a:ea typeface="Aptos"/>
-            <a:cs typeface="Aptos"/>
-            <a:sym typeface="Aptos"/>
+          <a:defRPr b="0" baseline="0" cap="none" i="0" spc="0" strike="noStrike" sz="1800" u="none" kumimoji="0" normalizeH="0">
+            <a:ln>
+              <a:noFill/>
+            </a:ln>
+            <a:solidFill>
+              <a:srgbClr val="000000"/>
+            </a:solidFill>
+            <a:effectLst/>
+            <a:uFillTx/>
+            <a:latin typeface="+mn-lt"/>
+            <a:ea typeface="+mn-ea"/>
+            <a:cs typeface="+mn-cs"/>
+            <a:sym typeface="Helvetica Neue"/>
           </a:defRPr>
         </a:defPPr>
         <a:lvl1pPr marL="0" marR="0" indent="0" algn="l" defTabSz="914400" rtl="0" fontAlgn="auto" latinLnBrk="1" hangingPunct="0">
@@ -1087,7 +800,7 @@
           <a:buFontTx/>
           <a:buNone/>
           <a:tabLst/>
-          <a:defRPr kumimoji="0" sz="1800" b="0" i="0" u="none" strike="noStrike" cap="none" spc="0" normalizeH="0" baseline="0">
+          <a:defRPr b="0" baseline="0" cap="none" i="0" spc="0" strike="noStrike" sz="1800" u="none" kumimoji="0" normalizeH="0">
             <a:ln>
               <a:noFill/>
             </a:ln>
@@ -1113,7 +826,7 @@
           <a:buFontTx/>
           <a:buNone/>
           <a:tabLst/>
-          <a:defRPr kumimoji="0" sz="1800" b="0" i="0" u="none" strike="noStrike" cap="none" spc="0" normalizeH="0" baseline="0">
+          <a:defRPr b="0" baseline="0" cap="none" i="0" spc="0" strike="noStrike" sz="1800" u="none" kumimoji="0" normalizeH="0">
             <a:ln>
               <a:noFill/>
             </a:ln>
@@ -1139,7 +852,7 @@
           <a:buFontTx/>
           <a:buNone/>
           <a:tabLst/>
-          <a:defRPr kumimoji="0" sz="1800" b="0" i="0" u="none" strike="noStrike" cap="none" spc="0" normalizeH="0" baseline="0">
+          <a:defRPr b="0" baseline="0" cap="none" i="0" spc="0" strike="noStrike" sz="1800" u="none" kumimoji="0" normalizeH="0">
             <a:ln>
               <a:noFill/>
             </a:ln>
@@ -1165,7 +878,7 @@
           <a:buFontTx/>
           <a:buNone/>
           <a:tabLst/>
-          <a:defRPr kumimoji="0" sz="1800" b="0" i="0" u="none" strike="noStrike" cap="none" spc="0" normalizeH="0" baseline="0">
+          <a:defRPr b="0" baseline="0" cap="none" i="0" spc="0" strike="noStrike" sz="1800" u="none" kumimoji="0" normalizeH="0">
             <a:ln>
               <a:noFill/>
             </a:ln>
@@ -1191,7 +904,7 @@
           <a:buFontTx/>
           <a:buNone/>
           <a:tabLst/>
-          <a:defRPr kumimoji="0" sz="1800" b="0" i="0" u="none" strike="noStrike" cap="none" spc="0" normalizeH="0" baseline="0">
+          <a:defRPr b="0" baseline="0" cap="none" i="0" spc="0" strike="noStrike" sz="1800" u="none" kumimoji="0" normalizeH="0">
             <a:ln>
               <a:noFill/>
             </a:ln>
@@ -1217,7 +930,7 @@
           <a:buFontTx/>
           <a:buNone/>
           <a:tabLst/>
-          <a:defRPr kumimoji="0" sz="1800" b="0" i="0" u="none" strike="noStrike" cap="none" spc="0" normalizeH="0" baseline="0">
+          <a:defRPr b="0" baseline="0" cap="none" i="0" spc="0" strike="noStrike" sz="1800" u="none" kumimoji="0" normalizeH="0">
             <a:ln>
               <a:noFill/>
             </a:ln>
@@ -1243,7 +956,7 @@
           <a:buFontTx/>
           <a:buNone/>
           <a:tabLst/>
-          <a:defRPr kumimoji="0" sz="1800" b="0" i="0" u="none" strike="noStrike" cap="none" spc="0" normalizeH="0" baseline="0">
+          <a:defRPr b="0" baseline="0" cap="none" i="0" spc="0" strike="noStrike" sz="1800" u="none" kumimoji="0" normalizeH="0">
             <a:ln>
               <a:noFill/>
             </a:ln>
@@ -1269,7 +982,7 @@
           <a:buFontTx/>
           <a:buNone/>
           <a:tabLst/>
-          <a:defRPr kumimoji="0" sz="1800" b="0" i="0" u="none" strike="noStrike" cap="none" spc="0" normalizeH="0" baseline="0">
+          <a:defRPr b="0" baseline="0" cap="none" i="0" spc="0" strike="noStrike" sz="1800" u="none" kumimoji="0" normalizeH="0">
             <a:ln>
               <a:noFill/>
             </a:ln>
@@ -1295,7 +1008,7 @@
           <a:buFontTx/>
           <a:buNone/>
           <a:tabLst/>
-          <a:defRPr kumimoji="0" sz="1800" b="0" i="0" u="none" strike="noStrike" cap="none" spc="0" normalizeH="0" baseline="0">
+          <a:defRPr b="0" baseline="0" cap="none" i="0" spc="0" strike="noStrike" sz="1800" u="none" kumimoji="0" normalizeH="0">
             <a:ln>
               <a:noFill/>
             </a:ln>
@@ -1308,32 +1021,26 @@
         </a:lvl9pPr>
       </a:lstStyle>
       <a:style>
-        <a:lnRef idx="0">
-          <a:scrgbClr r="0" g="0" b="0"/>
-        </a:lnRef>
-        <a:fillRef idx="0">
-          <a:scrgbClr r="0" g="0" b="0"/>
-        </a:fillRef>
-        <a:effectRef idx="0">
-          <a:scrgbClr r="0" g="0" b="0"/>
-        </a:effectRef>
+        <a:lnRef idx="0"/>
+        <a:fillRef idx="0"/>
+        <a:effectRef idx="0"/>
         <a:fontRef idx="none"/>
       </a:style>
     </a:spDef>
     <a:lnDef>
       <a:spPr>
         <a:noFill/>
-        <a:ln w="12700" cap="flat">
+        <a:ln w="25400" cap="flat">
           <a:solidFill>
             <a:schemeClr val="accent1"/>
           </a:solidFill>
           <a:prstDash val="solid"/>
-          <a:miter lim="800000"/>
+          <a:round/>
         </a:ln>
         <a:effectLst/>
         <a:sp3d/>
       </a:spPr>
-      <a:bodyPr rot="0" spcFirstLastPara="1" vertOverflow="overflow" horzOverflow="overflow" vert="horz" wrap="square" lIns="91439" tIns="45719" rIns="91439" bIns="45719" numCol="1" spcCol="38100" rtlCol="0" anchor="t">
+      <a:bodyPr rot="0" spcFirstLastPara="1" vertOverflow="overflow" horzOverflow="overflow" vert="horz" wrap="square" lIns="91439" tIns="45719" rIns="91439" bIns="45719" numCol="1" spcCol="38100" rtlCol="0" anchor="t" upright="0">
         <a:noAutofit/>
       </a:bodyPr>
       <a:lstStyle>
@@ -1352,7 +1059,7 @@
           <a:buFontTx/>
           <a:buNone/>
           <a:tabLst/>
-          <a:defRPr kumimoji="0" sz="1800" b="0" i="0" u="none" strike="noStrike" cap="none" spc="0" normalizeH="0" baseline="0">
+          <a:defRPr b="0" baseline="0" cap="none" i="0" spc="0" strike="noStrike" sz="1800" u="none" kumimoji="0" normalizeH="0">
             <a:ln>
               <a:noFill/>
             </a:ln>
@@ -1378,7 +1085,7 @@
           <a:buFontTx/>
           <a:buNone/>
           <a:tabLst/>
-          <a:defRPr kumimoji="0" sz="1800" b="0" i="0" u="none" strike="noStrike" cap="none" spc="0" normalizeH="0" baseline="0">
+          <a:defRPr b="0" baseline="0" cap="none" i="0" spc="0" strike="noStrike" sz="1800" u="none" kumimoji="0" normalizeH="0">
             <a:ln>
               <a:noFill/>
             </a:ln>
@@ -1404,7 +1111,7 @@
           <a:buFontTx/>
           <a:buNone/>
           <a:tabLst/>
-          <a:defRPr kumimoji="0" sz="1800" b="0" i="0" u="none" strike="noStrike" cap="none" spc="0" normalizeH="0" baseline="0">
+          <a:defRPr b="0" baseline="0" cap="none" i="0" spc="0" strike="noStrike" sz="1800" u="none" kumimoji="0" normalizeH="0">
             <a:ln>
               <a:noFill/>
             </a:ln>
@@ -1430,7 +1137,7 @@
           <a:buFontTx/>
           <a:buNone/>
           <a:tabLst/>
-          <a:defRPr kumimoji="0" sz="1800" b="0" i="0" u="none" strike="noStrike" cap="none" spc="0" normalizeH="0" baseline="0">
+          <a:defRPr b="0" baseline="0" cap="none" i="0" spc="0" strike="noStrike" sz="1800" u="none" kumimoji="0" normalizeH="0">
             <a:ln>
               <a:noFill/>
             </a:ln>
@@ -1456,7 +1163,7 @@
           <a:buFontTx/>
           <a:buNone/>
           <a:tabLst/>
-          <a:defRPr kumimoji="0" sz="1800" b="0" i="0" u="none" strike="noStrike" cap="none" spc="0" normalizeH="0" baseline="0">
+          <a:defRPr b="0" baseline="0" cap="none" i="0" spc="0" strike="noStrike" sz="1800" u="none" kumimoji="0" normalizeH="0">
             <a:ln>
               <a:noFill/>
             </a:ln>
@@ -1482,7 +1189,7 @@
           <a:buFontTx/>
           <a:buNone/>
           <a:tabLst/>
-          <a:defRPr kumimoji="0" sz="1800" b="0" i="0" u="none" strike="noStrike" cap="none" spc="0" normalizeH="0" baseline="0">
+          <a:defRPr b="0" baseline="0" cap="none" i="0" spc="0" strike="noStrike" sz="1800" u="none" kumimoji="0" normalizeH="0">
             <a:ln>
               <a:noFill/>
             </a:ln>
@@ -1508,7 +1215,7 @@
           <a:buFontTx/>
           <a:buNone/>
           <a:tabLst/>
-          <a:defRPr kumimoji="0" sz="1800" b="0" i="0" u="none" strike="noStrike" cap="none" spc="0" normalizeH="0" baseline="0">
+          <a:defRPr b="0" baseline="0" cap="none" i="0" spc="0" strike="noStrike" sz="1800" u="none" kumimoji="0" normalizeH="0">
             <a:ln>
               <a:noFill/>
             </a:ln>
@@ -1534,7 +1241,7 @@
           <a:buFontTx/>
           <a:buNone/>
           <a:tabLst/>
-          <a:defRPr kumimoji="0" sz="1800" b="0" i="0" u="none" strike="noStrike" cap="none" spc="0" normalizeH="0" baseline="0">
+          <a:defRPr b="0" baseline="0" cap="none" i="0" spc="0" strike="noStrike" sz="1800" u="none" kumimoji="0" normalizeH="0">
             <a:ln>
               <a:noFill/>
             </a:ln>
@@ -1560,7 +1267,7 @@
           <a:buFontTx/>
           <a:buNone/>
           <a:tabLst/>
-          <a:defRPr kumimoji="0" sz="1800" b="0" i="0" u="none" strike="noStrike" cap="none" spc="0" normalizeH="0" baseline="0">
+          <a:defRPr b="0" baseline="0" cap="none" i="0" spc="0" strike="noStrike" sz="1800" u="none" kumimoji="0" normalizeH="0">
             <a:ln>
               <a:noFill/>
             </a:ln>
@@ -1586,7 +1293,7 @@
           <a:buFontTx/>
           <a:buNone/>
           <a:tabLst/>
-          <a:defRPr kumimoji="0" sz="1800" b="0" i="0" u="none" strike="noStrike" cap="none" spc="0" normalizeH="0" baseline="0">
+          <a:defRPr b="0" baseline="0" cap="none" i="0" spc="0" strike="noStrike" sz="1800" u="none" kumimoji="0" normalizeH="0">
             <a:ln>
               <a:noFill/>
             </a:ln>
@@ -1599,15 +1306,9 @@
         </a:lvl9pPr>
       </a:lstStyle>
       <a:style>
-        <a:lnRef idx="0">
-          <a:scrgbClr r="0" g="0" b="0"/>
-        </a:lnRef>
-        <a:fillRef idx="0">
-          <a:scrgbClr r="0" g="0" b="0"/>
-        </a:fillRef>
-        <a:effectRef idx="0">
-          <a:scrgbClr r="0" g="0" b="0"/>
-        </a:effectRef>
+        <a:lnRef idx="0"/>
+        <a:fillRef idx="0"/>
+        <a:effectRef idx="0"/>
         <a:fontRef idx="none"/>
       </a:style>
     </a:lnDef>
@@ -1621,7 +1322,7 @@
         <a:effectLst/>
         <a:sp3d/>
       </a:spPr>
-      <a:bodyPr rot="0" spcFirstLastPara="1" vertOverflow="overflow" horzOverflow="overflow" vert="horz" wrap="square" lIns="45719" tIns="45719" rIns="45719" bIns="45719" numCol="1" spcCol="38100" rtlCol="0" anchor="t">
+      <a:bodyPr rot="0" spcFirstLastPara="1" vertOverflow="overflow" horzOverflow="overflow" vert="horz" wrap="square" lIns="45718" tIns="45718" rIns="45718" bIns="45718" numCol="1" spcCol="38100" rtlCol="0" anchor="t" upright="0">
         <a:spAutoFit/>
       </a:bodyPr>
       <a:lstStyle>
@@ -1640,19 +1341,19 @@
           <a:buFontTx/>
           <a:buNone/>
           <a:tabLst/>
-          <a:defRPr kumimoji="0" sz="1800" b="0" i="0" u="none" strike="noStrike" cap="none" spc="0" normalizeH="0" baseline="0">
-            <a:ln>
-              <a:noFill/>
-            </a:ln>
-            <a:solidFill>
-              <a:srgbClr val="000000"/>
-            </a:solidFill>
-            <a:effectLst/>
-            <a:uFillTx/>
-            <a:latin typeface="Aptos"/>
-            <a:ea typeface="Aptos"/>
-            <a:cs typeface="Aptos"/>
-            <a:sym typeface="Aptos"/>
+          <a:defRPr b="0" baseline="0" cap="none" i="0" spc="0" strike="noStrike" sz="1800" u="none" kumimoji="0" normalizeH="0">
+            <a:ln>
+              <a:noFill/>
+            </a:ln>
+            <a:solidFill>
+              <a:srgbClr val="000000"/>
+            </a:solidFill>
+            <a:effectLst/>
+            <a:uFillTx/>
+            <a:latin typeface="+mn-lt"/>
+            <a:ea typeface="+mn-ea"/>
+            <a:cs typeface="+mn-cs"/>
+            <a:sym typeface="Helvetica Neue"/>
           </a:defRPr>
         </a:defPPr>
         <a:lvl1pPr marL="0" marR="0" indent="0" algn="l" defTabSz="914400" rtl="0" fontAlgn="auto" latinLnBrk="1" hangingPunct="0">
@@ -1670,7 +1371,7 @@
           <a:buFontTx/>
           <a:buNone/>
           <a:tabLst/>
-          <a:defRPr kumimoji="0" sz="1800" b="0" i="0" u="none" strike="noStrike" cap="none" spc="0" normalizeH="0" baseline="0">
+          <a:defRPr b="0" baseline="0" cap="none" i="0" spc="0" strike="noStrike" sz="1800" u="none" kumimoji="0" normalizeH="0">
             <a:ln>
               <a:noFill/>
             </a:ln>
@@ -1696,7 +1397,7 @@
           <a:buFontTx/>
           <a:buNone/>
           <a:tabLst/>
-          <a:defRPr kumimoji="0" sz="1800" b="0" i="0" u="none" strike="noStrike" cap="none" spc="0" normalizeH="0" baseline="0">
+          <a:defRPr b="0" baseline="0" cap="none" i="0" spc="0" strike="noStrike" sz="1800" u="none" kumimoji="0" normalizeH="0">
             <a:ln>
               <a:noFill/>
             </a:ln>
@@ -1722,7 +1423,7 @@
           <a:buFontTx/>
           <a:buNone/>
           <a:tabLst/>
-          <a:defRPr kumimoji="0" sz="1800" b="0" i="0" u="none" strike="noStrike" cap="none" spc="0" normalizeH="0" baseline="0">
+          <a:defRPr b="0" baseline="0" cap="none" i="0" spc="0" strike="noStrike" sz="1800" u="none" kumimoji="0" normalizeH="0">
             <a:ln>
               <a:noFill/>
             </a:ln>
@@ -1748,7 +1449,7 @@
           <a:buFontTx/>
           <a:buNone/>
           <a:tabLst/>
-          <a:defRPr kumimoji="0" sz="1800" b="0" i="0" u="none" strike="noStrike" cap="none" spc="0" normalizeH="0" baseline="0">
+          <a:defRPr b="0" baseline="0" cap="none" i="0" spc="0" strike="noStrike" sz="1800" u="none" kumimoji="0" normalizeH="0">
             <a:ln>
               <a:noFill/>
             </a:ln>
@@ -1774,7 +1475,7 @@
           <a:buFontTx/>
           <a:buNone/>
           <a:tabLst/>
-          <a:defRPr kumimoji="0" sz="1800" b="0" i="0" u="none" strike="noStrike" cap="none" spc="0" normalizeH="0" baseline="0">
+          <a:defRPr b="0" baseline="0" cap="none" i="0" spc="0" strike="noStrike" sz="1800" u="none" kumimoji="0" normalizeH="0">
             <a:ln>
               <a:noFill/>
             </a:ln>
@@ -1800,7 +1501,7 @@
           <a:buFontTx/>
           <a:buNone/>
           <a:tabLst/>
-          <a:defRPr kumimoji="0" sz="1800" b="0" i="0" u="none" strike="noStrike" cap="none" spc="0" normalizeH="0" baseline="0">
+          <a:defRPr b="0" baseline="0" cap="none" i="0" spc="0" strike="noStrike" sz="1800" u="none" kumimoji="0" normalizeH="0">
             <a:ln>
               <a:noFill/>
             </a:ln>
@@ -1826,7 +1527,7 @@
           <a:buFontTx/>
           <a:buNone/>
           <a:tabLst/>
-          <a:defRPr kumimoji="0" sz="1800" b="0" i="0" u="none" strike="noStrike" cap="none" spc="0" normalizeH="0" baseline="0">
+          <a:defRPr b="0" baseline="0" cap="none" i="0" spc="0" strike="noStrike" sz="1800" u="none" kumimoji="0" normalizeH="0">
             <a:ln>
               <a:noFill/>
             </a:ln>
@@ -1852,7 +1553,7 @@
           <a:buFontTx/>
           <a:buNone/>
           <a:tabLst/>
-          <a:defRPr kumimoji="0" sz="1800" b="0" i="0" u="none" strike="noStrike" cap="none" spc="0" normalizeH="0" baseline="0">
+          <a:defRPr b="0" baseline="0" cap="none" i="0" spc="0" strike="noStrike" sz="1800" u="none" kumimoji="0" normalizeH="0">
             <a:ln>
               <a:noFill/>
             </a:ln>
@@ -1878,7 +1579,7 @@
           <a:buFontTx/>
           <a:buNone/>
           <a:tabLst/>
-          <a:defRPr kumimoji="0" sz="1800" b="0" i="0" u="none" strike="noStrike" cap="none" spc="0" normalizeH="0" baseline="0">
+          <a:defRPr b="0" baseline="0" cap="none" i="0" spc="0" strike="noStrike" sz="1800" u="none" kumimoji="0" normalizeH="0">
             <a:ln>
               <a:noFill/>
             </a:ln>
@@ -1891,19 +1592,12 @@
         </a:lvl9pPr>
       </a:lstStyle>
       <a:style>
-        <a:lnRef idx="0">
-          <a:scrgbClr r="0" g="0" b="0"/>
-        </a:lnRef>
-        <a:fillRef idx="0">
-          <a:scrgbClr r="0" g="0" b="0"/>
-        </a:fillRef>
-        <a:effectRef idx="0">
-          <a:scrgbClr r="0" g="0" b="0"/>
-        </a:effectRef>
+        <a:lnRef idx="0"/>
+        <a:fillRef idx="0"/>
+        <a:effectRef idx="0"/>
         <a:fontRef idx="none"/>
       </a:style>
     </a:txDef>
   </a:objectDefaults>
-  <a:extraClrSchemeLst/>
 </a:theme>
 </file>
</xml_diff>